<commit_message>
A la fin du Contact_Manager
</commit_message>
<xml_diff>
--- a/Excel For Freelancers.docx
+++ b/Excel For Freelancers.docx
@@ -72,7 +72,7 @@
           <w:r>
             <w:fldChar w:fldCharType="separate"/>
           </w:r>
-          <w:hyperlink w:anchor="_Toc151391669" w:history="1">
+          <w:hyperlink w:anchor="_Toc151655412" w:history="1">
             <w:r>
               <w:rPr>
                 <w:rStyle w:val="Lienhypertexte"/>
@@ -102,7 +102,7 @@
                 <w:noProof/>
                 <w:webHidden/>
               </w:rPr>
-              <w:instrText xml:space="preserve"> PAGEREF _Toc151391669 \h </w:instrText>
+              <w:instrText xml:space="preserve"> PAGEREF _Toc151655412 \h </w:instrText>
             </w:r>
             <w:r>
               <w:rPr>
@@ -147,7 +147,7 @@
               <w:lang w:val="fr-CA" w:eastAsia="fr-CA"/>
             </w:rPr>
           </w:pPr>
-          <w:hyperlink w:anchor="_Toc151391670" w:history="1">
+          <w:hyperlink w:anchor="_Toc151655413" w:history="1">
             <w:r>
               <w:rPr>
                 <w:rStyle w:val="Lienhypertexte"/>
@@ -177,7 +177,7 @@
                 <w:noProof/>
                 <w:webHidden/>
               </w:rPr>
-              <w:instrText xml:space="preserve"> PAGEREF _Toc151391670 \h </w:instrText>
+              <w:instrText xml:space="preserve"> PAGEREF _Toc151655413 \h </w:instrText>
             </w:r>
             <w:r>
               <w:rPr>
@@ -222,7 +222,7 @@
               <w:lang w:val="fr-CA" w:eastAsia="fr-CA"/>
             </w:rPr>
           </w:pPr>
-          <w:hyperlink w:anchor="_Toc151391671" w:history="1">
+          <w:hyperlink w:anchor="_Toc151655414" w:history="1">
             <w:r>
               <w:rPr>
                 <w:rStyle w:val="Lienhypertexte"/>
@@ -231,7 +231,7 @@
                 <w:bCs/>
                 <w:noProof/>
               </w:rPr>
-              <w:t>Named Range</w:t>
+              <w:t>Contact Manager (using UserForm)</w:t>
             </w:r>
             <w:r>
               <w:rPr>
@@ -252,7 +252,7 @@
                 <w:noProof/>
                 <w:webHidden/>
               </w:rPr>
-              <w:instrText xml:space="preserve"> PAGEREF _Toc151391671 \h </w:instrText>
+              <w:instrText xml:space="preserve"> PAGEREF _Toc151655414 \h </w:instrText>
             </w:r>
             <w:r>
               <w:rPr>
@@ -297,7 +297,82 @@
               <w:lang w:val="fr-CA" w:eastAsia="fr-CA"/>
             </w:rPr>
           </w:pPr>
-          <w:hyperlink w:anchor="_Toc151391672" w:history="1">
+          <w:hyperlink w:anchor="_Toc151655415" w:history="1">
+            <w:r>
+              <w:rPr>
+                <w:rStyle w:val="Lienhypertexte"/>
+                <w:rFonts w:cs="Arial"/>
+                <w:b/>
+                <w:bCs/>
+                <w:noProof/>
+              </w:rPr>
+              <w:t>Named Range</w:t>
+            </w:r>
+            <w:r>
+              <w:rPr>
+                <w:noProof/>
+                <w:webHidden/>
+              </w:rPr>
+              <w:tab/>
+            </w:r>
+            <w:r>
+              <w:rPr>
+                <w:noProof/>
+                <w:webHidden/>
+              </w:rPr>
+              <w:fldChar w:fldCharType="begin"/>
+            </w:r>
+            <w:r>
+              <w:rPr>
+                <w:noProof/>
+                <w:webHidden/>
+              </w:rPr>
+              <w:instrText xml:space="preserve"> PAGEREF _Toc151655415 \h </w:instrText>
+            </w:r>
+            <w:r>
+              <w:rPr>
+                <w:noProof/>
+                <w:webHidden/>
+              </w:rPr>
+            </w:r>
+            <w:r>
+              <w:rPr>
+                <w:noProof/>
+                <w:webHidden/>
+              </w:rPr>
+              <w:fldChar w:fldCharType="separate"/>
+            </w:r>
+            <w:r>
+              <w:rPr>
+                <w:noProof/>
+                <w:webHidden/>
+              </w:rPr>
+              <w:t>6</w:t>
+            </w:r>
+            <w:r>
+              <w:rPr>
+                <w:noProof/>
+                <w:webHidden/>
+              </w:rPr>
+              <w:fldChar w:fldCharType="end"/>
+            </w:r>
+          </w:hyperlink>
+        </w:p>
+        <w:p>
+          <w:pPr>
+            <w:pStyle w:val="TM1"/>
+            <w:tabs>
+              <w:tab w:val="right" w:leader="dot" w:pos="9962"/>
+            </w:tabs>
+            <w:rPr>
+              <w:rFonts w:asciiTheme="minorHAnsi" w:eastAsiaTheme="minorEastAsia" w:hAnsiTheme="minorHAnsi"/>
+              <w:noProof/>
+              <w:sz w:val="24"/>
+              <w:szCs w:val="24"/>
+              <w:lang w:val="fr-CA" w:eastAsia="fr-CA"/>
+            </w:rPr>
+          </w:pPr>
+          <w:hyperlink w:anchor="_Toc151655416" w:history="1">
             <w:r>
               <w:rPr>
                 <w:rStyle w:val="Lienhypertexte"/>
@@ -327,7 +402,7 @@
                 <w:noProof/>
                 <w:webHidden/>
               </w:rPr>
-              <w:instrText xml:space="preserve"> PAGEREF _Toc151391672 \h </w:instrText>
+              <w:instrText xml:space="preserve"> PAGEREF _Toc151655416 \h </w:instrText>
             </w:r>
             <w:r>
               <w:rPr>
@@ -347,7 +422,7 @@
                 <w:noProof/>
                 <w:webHidden/>
               </w:rPr>
-              <w:t>8</w:t>
+              <w:t>9</w:t>
             </w:r>
             <w:r>
               <w:rPr>
@@ -372,7 +447,7 @@
               <w:lang w:val="fr-CA" w:eastAsia="fr-CA"/>
             </w:rPr>
           </w:pPr>
-          <w:hyperlink w:anchor="_Toc151391673" w:history="1">
+          <w:hyperlink w:anchor="_Toc151655417" w:history="1">
             <w:r>
               <w:rPr>
                 <w:rStyle w:val="Lienhypertexte"/>
@@ -402,7 +477,7 @@
                 <w:noProof/>
                 <w:webHidden/>
               </w:rPr>
-              <w:instrText xml:space="preserve"> PAGEREF _Toc151391673 \h </w:instrText>
+              <w:instrText xml:space="preserve"> PAGEREF _Toc151655417 \h </w:instrText>
             </w:r>
             <w:r>
               <w:rPr>
@@ -422,7 +497,7 @@
                 <w:noProof/>
                 <w:webHidden/>
               </w:rPr>
-              <w:t>8</w:t>
+              <w:t>9</w:t>
             </w:r>
             <w:r>
               <w:rPr>
@@ -447,7 +522,7 @@
               <w:lang w:val="fr-CA" w:eastAsia="fr-CA"/>
             </w:rPr>
           </w:pPr>
-          <w:hyperlink w:anchor="_Toc151391674" w:history="1">
+          <w:hyperlink w:anchor="_Toc151655418" w:history="1">
             <w:r>
               <w:rPr>
                 <w:rStyle w:val="Lienhypertexte"/>
@@ -477,82 +552,7 @@
                 <w:noProof/>
                 <w:webHidden/>
               </w:rPr>
-              <w:instrText xml:space="preserve"> PAGEREF _Toc151391674 \h </w:instrText>
-            </w:r>
-            <w:r>
-              <w:rPr>
-                <w:noProof/>
-                <w:webHidden/>
-              </w:rPr>
-            </w:r>
-            <w:r>
-              <w:rPr>
-                <w:noProof/>
-                <w:webHidden/>
-              </w:rPr>
-              <w:fldChar w:fldCharType="separate"/>
-            </w:r>
-            <w:r>
-              <w:rPr>
-                <w:noProof/>
-                <w:webHidden/>
-              </w:rPr>
-              <w:t>10</w:t>
-            </w:r>
-            <w:r>
-              <w:rPr>
-                <w:noProof/>
-                <w:webHidden/>
-              </w:rPr>
-              <w:fldChar w:fldCharType="end"/>
-            </w:r>
-          </w:hyperlink>
-        </w:p>
-        <w:p>
-          <w:pPr>
-            <w:pStyle w:val="TM2"/>
-            <w:tabs>
-              <w:tab w:val="right" w:leader="dot" w:pos="9962"/>
-            </w:tabs>
-            <w:rPr>
-              <w:rFonts w:asciiTheme="minorHAnsi" w:eastAsiaTheme="minorEastAsia" w:hAnsiTheme="minorHAnsi"/>
-              <w:noProof/>
-              <w:sz w:val="24"/>
-              <w:szCs w:val="24"/>
-              <w:lang w:val="fr-CA" w:eastAsia="fr-CA"/>
-            </w:rPr>
-          </w:pPr>
-          <w:hyperlink w:anchor="_Toc151391675" w:history="1">
-            <w:r>
-              <w:rPr>
-                <w:rStyle w:val="Lienhypertexte"/>
-                <w:rFonts w:cs="Arial"/>
-                <w:b/>
-                <w:bCs/>
-                <w:noProof/>
-              </w:rPr>
-              <w:t>Data Mapping</w:t>
-            </w:r>
-            <w:r>
-              <w:rPr>
-                <w:noProof/>
-                <w:webHidden/>
-              </w:rPr>
-              <w:tab/>
-            </w:r>
-            <w:r>
-              <w:rPr>
-                <w:noProof/>
-                <w:webHidden/>
-              </w:rPr>
-              <w:fldChar w:fldCharType="begin"/>
-            </w:r>
-            <w:r>
-              <w:rPr>
-                <w:noProof/>
-                <w:webHidden/>
-              </w:rPr>
-              <w:instrText xml:space="preserve"> PAGEREF _Toc151391675 \h </w:instrText>
+              <w:instrText xml:space="preserve"> PAGEREF _Toc151655418 \h </w:instrText>
             </w:r>
             <w:r>
               <w:rPr>
@@ -597,7 +597,82 @@
               <w:lang w:val="fr-CA" w:eastAsia="fr-CA"/>
             </w:rPr>
           </w:pPr>
-          <w:hyperlink w:anchor="_Toc151391676" w:history="1">
+          <w:hyperlink w:anchor="_Toc151655419" w:history="1">
+            <w:r>
+              <w:rPr>
+                <w:rStyle w:val="Lienhypertexte"/>
+                <w:rFonts w:cs="Arial"/>
+                <w:b/>
+                <w:bCs/>
+                <w:noProof/>
+              </w:rPr>
+              <w:t>Data Mapping</w:t>
+            </w:r>
+            <w:r>
+              <w:rPr>
+                <w:noProof/>
+                <w:webHidden/>
+              </w:rPr>
+              <w:tab/>
+            </w:r>
+            <w:r>
+              <w:rPr>
+                <w:noProof/>
+                <w:webHidden/>
+              </w:rPr>
+              <w:fldChar w:fldCharType="begin"/>
+            </w:r>
+            <w:r>
+              <w:rPr>
+                <w:noProof/>
+                <w:webHidden/>
+              </w:rPr>
+              <w:instrText xml:space="preserve"> PAGEREF _Toc151655419 \h </w:instrText>
+            </w:r>
+            <w:r>
+              <w:rPr>
+                <w:noProof/>
+                <w:webHidden/>
+              </w:rPr>
+            </w:r>
+            <w:r>
+              <w:rPr>
+                <w:noProof/>
+                <w:webHidden/>
+              </w:rPr>
+              <w:fldChar w:fldCharType="separate"/>
+            </w:r>
+            <w:r>
+              <w:rPr>
+                <w:noProof/>
+                <w:webHidden/>
+              </w:rPr>
+              <w:t>12</w:t>
+            </w:r>
+            <w:r>
+              <w:rPr>
+                <w:noProof/>
+                <w:webHidden/>
+              </w:rPr>
+              <w:fldChar w:fldCharType="end"/>
+            </w:r>
+          </w:hyperlink>
+        </w:p>
+        <w:p>
+          <w:pPr>
+            <w:pStyle w:val="TM2"/>
+            <w:tabs>
+              <w:tab w:val="right" w:leader="dot" w:pos="9962"/>
+            </w:tabs>
+            <w:rPr>
+              <w:rFonts w:asciiTheme="minorHAnsi" w:eastAsiaTheme="minorEastAsia" w:hAnsiTheme="minorHAnsi"/>
+              <w:noProof/>
+              <w:sz w:val="24"/>
+              <w:szCs w:val="24"/>
+              <w:lang w:val="fr-CA" w:eastAsia="fr-CA"/>
+            </w:rPr>
+          </w:pPr>
+          <w:hyperlink w:anchor="_Toc151655420" w:history="1">
             <w:r>
               <w:rPr>
                 <w:rStyle w:val="Lienhypertexte"/>
@@ -627,7 +702,7 @@
                 <w:noProof/>
                 <w:webHidden/>
               </w:rPr>
-              <w:instrText xml:space="preserve"> PAGEREF _Toc151391676 \h </w:instrText>
+              <w:instrText xml:space="preserve"> PAGEREF _Toc151655420 \h </w:instrText>
             </w:r>
             <w:r>
               <w:rPr>
@@ -647,7 +722,7 @@
                 <w:noProof/>
                 <w:webHidden/>
               </w:rPr>
-              <w:t>13</w:t>
+              <w:t>14</w:t>
             </w:r>
             <w:r>
               <w:rPr>
@@ -672,7 +747,7 @@
               <w:lang w:val="fr-CA" w:eastAsia="fr-CA"/>
             </w:rPr>
           </w:pPr>
-          <w:hyperlink w:anchor="_Toc151391677" w:history="1">
+          <w:hyperlink w:anchor="_Toc151655421" w:history="1">
             <w:r>
               <w:rPr>
                 <w:rStyle w:val="Lienhypertexte"/>
@@ -702,7 +777,7 @@
                 <w:noProof/>
                 <w:webHidden/>
               </w:rPr>
-              <w:instrText xml:space="preserve"> PAGEREF _Toc151391677 \h </w:instrText>
+              <w:instrText xml:space="preserve"> PAGEREF _Toc151655421 \h </w:instrText>
             </w:r>
             <w:r>
               <w:rPr>
@@ -722,7 +797,82 @@
                 <w:noProof/>
                 <w:webHidden/>
               </w:rPr>
-              <w:t>15</w:t>
+              <w:t>16</w:t>
+            </w:r>
+            <w:r>
+              <w:rPr>
+                <w:noProof/>
+                <w:webHidden/>
+              </w:rPr>
+              <w:fldChar w:fldCharType="end"/>
+            </w:r>
+          </w:hyperlink>
+        </w:p>
+        <w:p>
+          <w:pPr>
+            <w:pStyle w:val="TM1"/>
+            <w:tabs>
+              <w:tab w:val="right" w:leader="dot" w:pos="9962"/>
+            </w:tabs>
+            <w:rPr>
+              <w:rFonts w:asciiTheme="minorHAnsi" w:eastAsiaTheme="minorEastAsia" w:hAnsiTheme="minorHAnsi"/>
+              <w:noProof/>
+              <w:sz w:val="24"/>
+              <w:szCs w:val="24"/>
+              <w:lang w:val="fr-CA" w:eastAsia="fr-CA"/>
+            </w:rPr>
+          </w:pPr>
+          <w:hyperlink w:anchor="_Toc151655422" w:history="1">
+            <w:r>
+              <w:rPr>
+                <w:rStyle w:val="Lienhypertexte"/>
+                <w:rFonts w:cs="Arial"/>
+                <w:b/>
+                <w:bCs/>
+                <w:noProof/>
+              </w:rPr>
+              <w:t>Contact Manager with a UserForm</w:t>
+            </w:r>
+            <w:r>
+              <w:rPr>
+                <w:noProof/>
+                <w:webHidden/>
+              </w:rPr>
+              <w:tab/>
+            </w:r>
+            <w:r>
+              <w:rPr>
+                <w:noProof/>
+                <w:webHidden/>
+              </w:rPr>
+              <w:fldChar w:fldCharType="begin"/>
+            </w:r>
+            <w:r>
+              <w:rPr>
+                <w:noProof/>
+                <w:webHidden/>
+              </w:rPr>
+              <w:instrText xml:space="preserve"> PAGEREF _Toc151655422 \h </w:instrText>
+            </w:r>
+            <w:r>
+              <w:rPr>
+                <w:noProof/>
+                <w:webHidden/>
+              </w:rPr>
+            </w:r>
+            <w:r>
+              <w:rPr>
+                <w:noProof/>
+                <w:webHidden/>
+              </w:rPr>
+              <w:fldChar w:fldCharType="separate"/>
+            </w:r>
+            <w:r>
+              <w:rPr>
+                <w:noProof/>
+                <w:webHidden/>
+              </w:rPr>
+              <w:t>18</w:t>
             </w:r>
             <w:r>
               <w:rPr>
@@ -768,7 +918,7 @@
           <w:szCs w:val="28"/>
         </w:rPr>
       </w:pPr>
-      <w:bookmarkStart w:id="0" w:name="_Toc151391669"/>
+      <w:bookmarkStart w:id="0" w:name="_Toc151655412"/>
       <w:proofErr w:type="spellStart"/>
       <w:r>
         <w:rPr>
@@ -1649,7 +1799,7 @@
           <w:szCs w:val="28"/>
         </w:rPr>
       </w:pPr>
-      <w:bookmarkStart w:id="1" w:name="_Toc151391670"/>
+      <w:bookmarkStart w:id="1" w:name="_Toc151655413"/>
       <w:r>
         <w:rPr>
           <w:rFonts w:ascii="Arial" w:hAnsi="Arial" w:cs="Arial"/>
@@ -1946,12 +2096,12 @@
           <w:rFonts w:ascii="Arial" w:hAnsi="Arial" w:cs="Arial"/>
           <w:b/>
           <w:bCs/>
-          <w:color w:val="45B0E1" w:themeColor="accent1" w:themeTint="99"/>
-          <w:sz w:val="28"/>
-          <w:szCs w:val="28"/>
-        </w:rPr>
-      </w:pPr>
-      <w:bookmarkStart w:id="2" w:name="_Toc151391671"/>
+          <w:color w:val="000000" w:themeColor="text1"/>
+          <w:sz w:val="20"/>
+          <w:szCs w:val="20"/>
+        </w:rPr>
+      </w:pPr>
+      <w:bookmarkStart w:id="2" w:name="_Toc151655414"/>
       <w:r>
         <w:rPr>
           <w:rFonts w:ascii="Arial" w:hAnsi="Arial" w:cs="Arial"/>
@@ -1962,7 +2112,31 @@
           <w:szCs w:val="28"/>
         </w:rPr>
         <w:lastRenderedPageBreak/>
-        <w:t>Named Range</w:t>
+        <w:t xml:space="preserve">Contact Manager (using </w:t>
+      </w:r>
+      <w:proofErr w:type="spellStart"/>
+      <w:r>
+        <w:rPr>
+          <w:rFonts w:ascii="Arial" w:hAnsi="Arial" w:cs="Arial"/>
+          <w:b/>
+          <w:bCs/>
+          <w:color w:val="45B0E1" w:themeColor="accent1" w:themeTint="99"/>
+          <w:sz w:val="28"/>
+          <w:szCs w:val="28"/>
+        </w:rPr>
+        <w:t>UserForm</w:t>
+      </w:r>
+      <w:proofErr w:type="spellEnd"/>
+      <w:r>
+        <w:rPr>
+          <w:rFonts w:ascii="Arial" w:hAnsi="Arial" w:cs="Arial"/>
+          <w:b/>
+          <w:bCs/>
+          <w:color w:val="45B0E1" w:themeColor="accent1" w:themeTint="99"/>
+          <w:sz w:val="28"/>
+          <w:szCs w:val="28"/>
+        </w:rPr>
+        <w:t>)</w:t>
       </w:r>
       <w:bookmarkEnd w:id="2"/>
       <w:r>
@@ -1983,7 +2157,81 @@
           <w:sz w:val="20"/>
           <w:szCs w:val="20"/>
         </w:rPr>
-        <w:instrText xml:space="preserve"> XE "Named Range" </w:instrText>
+        <w:instrText xml:space="preserve"> XE "</w:instrText>
+      </w:r>
+      <w:r>
+        <w:rPr>
+          <w:rFonts w:ascii="Arial" w:hAnsi="Arial" w:cs="Arial"/>
+          <w:color w:val="000000" w:themeColor="text1"/>
+          <w:sz w:val="20"/>
+          <w:szCs w:val="20"/>
+          <w:lang w:val="fr-CA"/>
+        </w:rPr>
+        <w:instrText xml:space="preserve">Contact </w:instrText>
+      </w:r>
+      <w:proofErr w:type="gramStart"/>
+      <w:r>
+        <w:rPr>
+          <w:rFonts w:ascii="Arial" w:hAnsi="Arial" w:cs="Arial"/>
+          <w:color w:val="000000" w:themeColor="text1"/>
+          <w:sz w:val="20"/>
+          <w:szCs w:val="20"/>
+          <w:lang w:val="fr-CA"/>
+        </w:rPr>
+        <w:instrText>Manager</w:instrText>
+      </w:r>
+      <w:r>
+        <w:rPr>
+          <w:rFonts w:ascii="Arial" w:hAnsi="Arial" w:cs="Arial"/>
+          <w:color w:val="000000" w:themeColor="text1"/>
+          <w:sz w:val="20"/>
+          <w:szCs w:val="20"/>
+        </w:rPr>
+        <w:instrText>:</w:instrText>
+      </w:r>
+      <w:proofErr w:type="spellStart"/>
+      <w:r>
+        <w:rPr>
+          <w:rFonts w:ascii="Arial" w:hAnsi="Arial" w:cs="Arial"/>
+          <w:color w:val="000000" w:themeColor="text1"/>
+          <w:sz w:val="20"/>
+          <w:szCs w:val="20"/>
+          <w:lang w:val="fr-CA"/>
+        </w:rPr>
+        <w:instrText>with</w:instrText>
+      </w:r>
+      <w:proofErr w:type="spellEnd"/>
+      <w:proofErr w:type="gramEnd"/>
+      <w:r>
+        <w:rPr>
+          <w:rFonts w:ascii="Arial" w:hAnsi="Arial" w:cs="Arial"/>
+          <w:color w:val="000000" w:themeColor="text1"/>
+          <w:sz w:val="20"/>
+          <w:szCs w:val="20"/>
+          <w:lang w:val="fr-CA"/>
+        </w:rPr>
+        <w:instrText xml:space="preserve"> </w:instrText>
+      </w:r>
+      <w:proofErr w:type="spellStart"/>
+      <w:r>
+        <w:rPr>
+          <w:rFonts w:ascii="Arial" w:hAnsi="Arial" w:cs="Arial"/>
+          <w:color w:val="000000" w:themeColor="text1"/>
+          <w:sz w:val="20"/>
+          <w:szCs w:val="20"/>
+          <w:lang w:val="fr-CA"/>
+        </w:rPr>
+        <w:instrText>UserForm</w:instrText>
+      </w:r>
+      <w:proofErr w:type="spellEnd"/>
+      <w:r>
+        <w:rPr>
+          <w:rFonts w:ascii="Arial" w:hAnsi="Arial" w:cs="Arial"/>
+          <w:color w:val="000000" w:themeColor="text1"/>
+          <w:sz w:val="20"/>
+          <w:szCs w:val="20"/>
+        </w:rPr>
+        <w:instrText xml:space="preserve">" </w:instrText>
       </w:r>
       <w:r>
         <w:rPr>
@@ -1999,28 +2247,1150 @@
     </w:p>
     <w:p>
       <w:r>
-        <w:t xml:space="preserve">Excel For Freelancers – Randy </w:t>
-      </w:r>
-    </w:p>
-    <w:p>
-      <w:proofErr w:type="gramStart"/>
-      <w:r>
+        <w:t>Excel For Freelancers – Randy Austin</w:t>
+      </w:r>
+    </w:p>
+    <w:p>
+      <w:pPr>
         <w:rPr>
           <w:b/>
           <w:bCs/>
           <w:color w:val="FFFFFF" w:themeColor="background1"/>
           <w:highlight w:val="red"/>
         </w:rPr>
+      </w:pPr>
+      <w:proofErr w:type="gramStart"/>
+      <w:r>
+        <w:rPr>
+          <w:b/>
+          <w:bCs/>
+          <w:color w:val="FFFFFF" w:themeColor="background1"/>
+          <w:highlight w:val="red"/>
+        </w:rPr>
         <w:t>YouTube</w:t>
       </w:r>
       <w:r>
+        <w:rPr>
+          <w:color w:val="000000" w:themeColor="text1"/>
+        </w:rPr>
+        <w:t xml:space="preserve"> :</w:t>
+      </w:r>
+      <w:proofErr w:type="gramEnd"/>
+      <w:r>
+        <w:rPr>
+          <w:color w:val="000000" w:themeColor="text1"/>
+        </w:rPr>
+        <w:t xml:space="preserve"> </w:t>
+      </w:r>
+      <w:hyperlink r:id="rId15" w:history="1">
+        <w:r>
+          <w:rPr>
+            <w:rStyle w:val="Lienhypertexte"/>
+          </w:rPr>
+          <w:t>https://www.youtube.com/watch?v=e7tUsgWh3Uw</w:t>
+        </w:r>
+      </w:hyperlink>
+      <w:r>
+        <w:rPr>
+          <w:color w:val="000000" w:themeColor="text1"/>
+        </w:rPr>
+        <w:t xml:space="preserve"> </w:t>
+      </w:r>
+      <w:r>
+        <w:rPr>
+          <w:b/>
+          <w:bCs/>
+          <w:color w:val="FFFFFF" w:themeColor="background1"/>
+          <w:highlight w:val="red"/>
+        </w:rPr>
+        <w:t xml:space="preserve"> </w:t>
+      </w:r>
+      <w:r>
+        <w:rPr>
+          <w:b/>
+          <w:bCs/>
+          <w:color w:val="FFFFFF" w:themeColor="background1"/>
+          <w:highlight w:val="red"/>
+        </w:rPr>
+        <w:t xml:space="preserve"> </w:t>
+      </w:r>
+    </w:p>
+    <w:p>
+      <w:pPr>
+        <w:spacing w:after="360"/>
+      </w:pPr>
+      <w:r>
+        <w:t xml:space="preserve">Excel File: </w:t>
+      </w:r>
+      <w:r>
+        <w:t>"</w:t>
+      </w:r>
+      <w:r>
+        <w:rPr>
+          <w:b/>
+          <w:bCs/>
+          <w:color w:val="FF0000"/>
+        </w:rPr>
+        <w:t>C:\VBA\Reference\Excel for Freelancers</w:t>
+      </w:r>
+      <w:r>
+        <w:rPr>
+          <w:b/>
+          <w:bCs/>
+          <w:color w:val="FF0000"/>
+        </w:rPr>
+        <w:t>\</w:t>
+      </w:r>
+      <w:proofErr w:type="spellStart"/>
+      <w:r>
+        <w:rPr>
+          <w:b/>
+          <w:bCs/>
+          <w:color w:val="FF0000"/>
+        </w:rPr>
+        <w:t>ContactManager_OK</w:t>
+      </w:r>
+      <w:proofErr w:type="spellEnd"/>
+      <w:r>
+        <w:t>"</w:t>
+      </w:r>
+    </w:p>
+    <w:p>
+      <w:pPr>
+        <w:spacing w:before="0" w:after="0"/>
+        <w:jc w:val="center"/>
+        <w:rPr>
+          <w:b/>
+          <w:bCs/>
+        </w:rPr>
+      </w:pPr>
+      <w:r>
+        <w:rPr>
+          <w:noProof/>
+        </w:rPr>
+        <w:drawing>
+          <wp:inline distT="0" distB="0" distL="0" distR="0" wp14:anchorId="37C3B900" wp14:editId="5016AFF0">
+            <wp:extent cx="5043600" cy="2217600"/>
+            <wp:effectExtent l="57150" t="57150" r="119380" b="106680"/>
+            <wp:docPr id="696880811" name="Image 1" descr="Une image contenant texte, logiciel, nombre, ligne&#10;&#10;Description générée automatiquement"/>
+            <wp:cNvGraphicFramePr>
+              <a:graphicFrameLocks xmlns:a="http://schemas.openxmlformats.org/drawingml/2006/main" noChangeAspect="1"/>
+            </wp:cNvGraphicFramePr>
+            <a:graphic xmlns:a="http://schemas.openxmlformats.org/drawingml/2006/main">
+              <a:graphicData uri="http://schemas.openxmlformats.org/drawingml/2006/picture">
+                <pic:pic xmlns:pic="http://schemas.openxmlformats.org/drawingml/2006/picture">
+                  <pic:nvPicPr>
+                    <pic:cNvPr id="696880811" name="Image 1" descr="Une image contenant texte, logiciel, nombre, ligne&#10;&#10;Description générée automatiquement"/>
+                    <pic:cNvPicPr/>
+                  </pic:nvPicPr>
+                  <pic:blipFill>
+                    <a:blip r:embed="rId16"/>
+                    <a:stretch>
+                      <a:fillRect/>
+                    </a:stretch>
+                  </pic:blipFill>
+                  <pic:spPr>
+                    <a:xfrm>
+                      <a:off x="0" y="0"/>
+                      <a:ext cx="5043600" cy="2217600"/>
+                    </a:xfrm>
+                    <a:prstGeom prst="rect">
+                      <a:avLst/>
+                    </a:prstGeom>
+                    <a:effectLst>
+                      <a:outerShdw blurRad="38100" dist="63500" dir="2700000" algn="tl" rotWithShape="0">
+                        <a:schemeClr val="bg1">
+                          <a:lumMod val="50000"/>
+                          <a:alpha val="40000"/>
+                        </a:schemeClr>
+                      </a:outerShdw>
+                    </a:effectLst>
+                    <a:scene3d>
+                      <a:camera prst="orthographicFront"/>
+                      <a:lightRig rig="threePt" dir="t"/>
+                    </a:scene3d>
+                    <a:sp3d contourW="6350"/>
+                  </pic:spPr>
+                </pic:pic>
+              </a:graphicData>
+            </a:graphic>
+          </wp:inline>
+        </w:drawing>
+      </w:r>
+    </w:p>
+    <w:p>
+      <w:pPr>
+        <w:spacing w:before="0" w:after="0"/>
+        <w:jc w:val="center"/>
+        <w:rPr>
+          <w:b/>
+          <w:bCs/>
+        </w:rPr>
+      </w:pPr>
+      <w:r>
+        <w:rPr>
+          <w:noProof/>
+        </w:rPr>
+        <w:drawing>
+          <wp:inline distT="0" distB="0" distL="0" distR="0" wp14:anchorId="7F555BBC" wp14:editId="6693D31B">
+            <wp:extent cx="5043600" cy="2217600"/>
+            <wp:effectExtent l="57150" t="57150" r="119380" b="106680"/>
+            <wp:docPr id="568875604" name="Image 1" descr="Une image contenant texte, logiciel, Page web, Site web&#10;&#10;Description générée automatiquement"/>
+            <wp:cNvGraphicFramePr>
+              <a:graphicFrameLocks xmlns:a="http://schemas.openxmlformats.org/drawingml/2006/main" noChangeAspect="1"/>
+            </wp:cNvGraphicFramePr>
+            <a:graphic xmlns:a="http://schemas.openxmlformats.org/drawingml/2006/main">
+              <a:graphicData uri="http://schemas.openxmlformats.org/drawingml/2006/picture">
+                <pic:pic xmlns:pic="http://schemas.openxmlformats.org/drawingml/2006/picture">
+                  <pic:nvPicPr>
+                    <pic:cNvPr id="568875604" name="Image 1" descr="Une image contenant texte, logiciel, Page web, Site web&#10;&#10;Description générée automatiquement"/>
+                    <pic:cNvPicPr/>
+                  </pic:nvPicPr>
+                  <pic:blipFill>
+                    <a:blip r:embed="rId17"/>
+                    <a:stretch>
+                      <a:fillRect/>
+                    </a:stretch>
+                  </pic:blipFill>
+                  <pic:spPr>
+                    <a:xfrm>
+                      <a:off x="0" y="0"/>
+                      <a:ext cx="5043600" cy="2217600"/>
+                    </a:xfrm>
+                    <a:prstGeom prst="rect">
+                      <a:avLst/>
+                    </a:prstGeom>
+                    <a:effectLst>
+                      <a:outerShdw blurRad="38100" dist="63500" dir="2700000" algn="tl" rotWithShape="0">
+                        <a:schemeClr val="bg1">
+                          <a:lumMod val="50000"/>
+                          <a:alpha val="40000"/>
+                        </a:schemeClr>
+                      </a:outerShdw>
+                    </a:effectLst>
+                    <a:scene3d>
+                      <a:camera prst="orthographicFront"/>
+                      <a:lightRig rig="threePt" dir="t"/>
+                    </a:scene3d>
+                    <a:sp3d contourW="6350"/>
+                  </pic:spPr>
+                </pic:pic>
+              </a:graphicData>
+            </a:graphic>
+          </wp:inline>
+        </w:drawing>
+      </w:r>
+    </w:p>
+    <w:p>
+      <w:pPr>
+        <w:spacing w:before="0" w:after="0"/>
+        <w:jc w:val="center"/>
+        <w:rPr>
+          <w:b/>
+          <w:bCs/>
+        </w:rPr>
+      </w:pPr>
+      <w:r>
+        <w:rPr>
+          <w:noProof/>
+        </w:rPr>
+        <w:drawing>
+          <wp:inline distT="0" distB="0" distL="0" distR="0" wp14:anchorId="03A73E13" wp14:editId="19261F84">
+            <wp:extent cx="5043600" cy="2217600"/>
+            <wp:effectExtent l="57150" t="57150" r="119380" b="106680"/>
+            <wp:docPr id="776303204" name="Image 1" descr="Une image contenant texte, Visage humain, logiciel, Page web&#10;&#10;Description générée automatiquement"/>
+            <wp:cNvGraphicFramePr>
+              <a:graphicFrameLocks xmlns:a="http://schemas.openxmlformats.org/drawingml/2006/main" noChangeAspect="1"/>
+            </wp:cNvGraphicFramePr>
+            <a:graphic xmlns:a="http://schemas.openxmlformats.org/drawingml/2006/main">
+              <a:graphicData uri="http://schemas.openxmlformats.org/drawingml/2006/picture">
+                <pic:pic xmlns:pic="http://schemas.openxmlformats.org/drawingml/2006/picture">
+                  <pic:nvPicPr>
+                    <pic:cNvPr id="776303204" name="Image 1" descr="Une image contenant texte, Visage humain, logiciel, Page web&#10;&#10;Description générée automatiquement"/>
+                    <pic:cNvPicPr/>
+                  </pic:nvPicPr>
+                  <pic:blipFill>
+                    <a:blip r:embed="rId18"/>
+                    <a:stretch>
+                      <a:fillRect/>
+                    </a:stretch>
+                  </pic:blipFill>
+                  <pic:spPr>
+                    <a:xfrm>
+                      <a:off x="0" y="0"/>
+                      <a:ext cx="5043600" cy="2217600"/>
+                    </a:xfrm>
+                    <a:prstGeom prst="rect">
+                      <a:avLst/>
+                    </a:prstGeom>
+                    <a:effectLst>
+                      <a:outerShdw blurRad="38100" dist="63500" dir="2700000" algn="tl" rotWithShape="0">
+                        <a:schemeClr val="bg1">
+                          <a:lumMod val="50000"/>
+                          <a:alpha val="40000"/>
+                        </a:schemeClr>
+                      </a:outerShdw>
+                    </a:effectLst>
+                    <a:scene3d>
+                      <a:camera prst="orthographicFront"/>
+                      <a:lightRig rig="threePt" dir="t"/>
+                    </a:scene3d>
+                    <a:sp3d contourW="6350"/>
+                  </pic:spPr>
+                </pic:pic>
+              </a:graphicData>
+            </a:graphic>
+          </wp:inline>
+        </w:drawing>
+      </w:r>
+    </w:p>
+    <w:p>
+      <w:proofErr w:type="spellStart"/>
+      <w:r>
+        <w:rPr>
+          <w:b/>
+          <w:bCs/>
+        </w:rPr>
+        <w:lastRenderedPageBreak/>
+        <w:t>ContForm</w:t>
+      </w:r>
+      <w:proofErr w:type="spellEnd"/>
+      <w:r>
+        <w:t xml:space="preserve"> (</w:t>
+      </w:r>
+      <w:proofErr w:type="spellStart"/>
+      <w:r>
+        <w:t>UserForm</w:t>
+      </w:r>
+      <w:proofErr w:type="spellEnd"/>
+      <w:r>
+        <w:t xml:space="preserve"> Code – Mainly event code) – </w:t>
+      </w:r>
+      <w:proofErr w:type="spellStart"/>
+      <w:r>
+        <w:t>Lignes</w:t>
+      </w:r>
+      <w:proofErr w:type="spellEnd"/>
+      <w:r>
+        <w:t xml:space="preserve"> 1 @ 62):</w:t>
+      </w:r>
+    </w:p>
+    <w:p>
+      <w:pPr>
+        <w:ind w:left="567"/>
+      </w:pPr>
+      <w:r>
+        <w:rPr>
+          <w:noProof/>
+        </w:rPr>
+        <w:drawing>
+          <wp:inline distT="0" distB="0" distL="0" distR="0" wp14:anchorId="7D74B051" wp14:editId="28D2DA28">
+            <wp:extent cx="2347200" cy="5493600"/>
+            <wp:effectExtent l="57150" t="57150" r="110490" b="107315"/>
+            <wp:docPr id="1015548789" name="Image 1" descr="Une image contenant texte, capture d’écran, Police, document&#10;&#10;Description générée automatiquement"/>
+            <wp:cNvGraphicFramePr>
+              <a:graphicFrameLocks xmlns:a="http://schemas.openxmlformats.org/drawingml/2006/main" noChangeAspect="1"/>
+            </wp:cNvGraphicFramePr>
+            <a:graphic xmlns:a="http://schemas.openxmlformats.org/drawingml/2006/main">
+              <a:graphicData uri="http://schemas.openxmlformats.org/drawingml/2006/picture">
+                <pic:pic xmlns:pic="http://schemas.openxmlformats.org/drawingml/2006/picture">
+                  <pic:nvPicPr>
+                    <pic:cNvPr id="1015548789" name="Image 1" descr="Une image contenant texte, capture d’écran, Police, document&#10;&#10;Description générée automatiquement"/>
+                    <pic:cNvPicPr/>
+                  </pic:nvPicPr>
+                  <pic:blipFill>
+                    <a:blip r:embed="rId19"/>
+                    <a:stretch>
+                      <a:fillRect/>
+                    </a:stretch>
+                  </pic:blipFill>
+                  <pic:spPr>
+                    <a:xfrm>
+                      <a:off x="0" y="0"/>
+                      <a:ext cx="2347200" cy="5493600"/>
+                    </a:xfrm>
+                    <a:prstGeom prst="rect">
+                      <a:avLst/>
+                    </a:prstGeom>
+                    <a:effectLst>
+                      <a:outerShdw blurRad="38100" dist="63500" dir="2700000" algn="tl" rotWithShape="0">
+                        <a:schemeClr val="bg1">
+                          <a:lumMod val="50000"/>
+                          <a:alpha val="40000"/>
+                        </a:schemeClr>
+                      </a:outerShdw>
+                    </a:effectLst>
+                    <a:scene3d>
+                      <a:camera prst="orthographicFront"/>
+                      <a:lightRig rig="threePt" dir="t"/>
+                    </a:scene3d>
+                    <a:sp3d contourW="6350"/>
+                  </pic:spPr>
+                </pic:pic>
+              </a:graphicData>
+            </a:graphic>
+          </wp:inline>
+        </w:drawing>
+      </w:r>
+    </w:p>
+    <w:p>
+      <w:r>
+        <w:rPr>
+          <w:noProof/>
+        </w:rPr>
+        <w:drawing>
+          <wp:inline distT="0" distB="0" distL="0" distR="0" wp14:anchorId="1CA376D7" wp14:editId="57245B63">
+            <wp:extent cx="3474000" cy="2034000"/>
+            <wp:effectExtent l="57150" t="57150" r="127000" b="137795"/>
+            <wp:docPr id="1182550092" name="Image 1" descr="Une image contenant texte, capture d’écran, Police, nombre&#10;&#10;Description générée automatiquement"/>
+            <wp:cNvGraphicFramePr>
+              <a:graphicFrameLocks xmlns:a="http://schemas.openxmlformats.org/drawingml/2006/main" noChangeAspect="1"/>
+            </wp:cNvGraphicFramePr>
+            <a:graphic xmlns:a="http://schemas.openxmlformats.org/drawingml/2006/main">
+              <a:graphicData uri="http://schemas.openxmlformats.org/drawingml/2006/picture">
+                <pic:pic xmlns:pic="http://schemas.openxmlformats.org/drawingml/2006/picture">
+                  <pic:nvPicPr>
+                    <pic:cNvPr id="1182550092" name="Image 1" descr="Une image contenant texte, capture d’écran, Police, nombre&#10;&#10;Description générée automatiquement"/>
+                    <pic:cNvPicPr/>
+                  </pic:nvPicPr>
+                  <pic:blipFill>
+                    <a:blip r:embed="rId20"/>
+                    <a:stretch>
+                      <a:fillRect/>
+                    </a:stretch>
+                  </pic:blipFill>
+                  <pic:spPr>
+                    <a:xfrm>
+                      <a:off x="0" y="0"/>
+                      <a:ext cx="3474000" cy="2034000"/>
+                    </a:xfrm>
+                    <a:prstGeom prst="rect">
+                      <a:avLst/>
+                    </a:prstGeom>
+                    <a:effectLst>
+                      <a:outerShdw blurRad="38100" dist="63500" dir="2700000" algn="tl" rotWithShape="0">
+                        <a:schemeClr val="bg1">
+                          <a:lumMod val="50000"/>
+                          <a:alpha val="40000"/>
+                        </a:schemeClr>
+                      </a:outerShdw>
+                    </a:effectLst>
+                    <a:scene3d>
+                      <a:camera prst="orthographicFront"/>
+                      <a:lightRig rig="threePt" dir="t"/>
+                    </a:scene3d>
+                    <a:sp3d contourW="6350"/>
+                  </pic:spPr>
+                </pic:pic>
+              </a:graphicData>
+            </a:graphic>
+          </wp:inline>
+        </w:drawing>
+      </w:r>
+    </w:p>
+    <w:p>
+      <w:pPr>
+        <w:keepNext/>
+      </w:pPr>
+      <w:proofErr w:type="spellStart"/>
+      <w:r>
+        <w:rPr>
+          <w:b/>
+          <w:bCs/>
+        </w:rPr>
+        <w:lastRenderedPageBreak/>
+        <w:t>Cont</w:t>
+      </w:r>
+      <w:r>
+        <w:rPr>
+          <w:b/>
+          <w:bCs/>
+        </w:rPr>
+        <w:t>actMacros</w:t>
+      </w:r>
+      <w:proofErr w:type="spellEnd"/>
+      <w:r>
+        <w:rPr>
+          <w:b/>
+          <w:bCs/>
+        </w:rPr>
+        <w:t xml:space="preserve"> </w:t>
+      </w:r>
+      <w:r>
+        <w:t>(</w:t>
+      </w:r>
+      <w:r>
+        <w:t>Module for Contacts Related code)</w:t>
+      </w:r>
+      <w:r>
+        <w:t xml:space="preserve"> – Li</w:t>
+      </w:r>
+      <w:r>
+        <w:t>nes 1 @ 157)</w:t>
+      </w:r>
+      <w:r>
+        <w:t>:</w:t>
+      </w:r>
+    </w:p>
+    <w:p>
+      <w:pPr>
+        <w:keepNext/>
+      </w:pPr>
+      <w:r>
+        <w:rPr>
+          <w:noProof/>
+        </w:rPr>
+        <w:drawing>
+          <wp:inline distT="0" distB="0" distL="0" distR="0" wp14:anchorId="454A65DE" wp14:editId="3C07E74E">
+            <wp:extent cx="4377600" cy="5245200"/>
+            <wp:effectExtent l="57150" t="57150" r="137795" b="107950"/>
+            <wp:docPr id="550019644" name="Image 1" descr="Une image contenant texte, capture d’écran, Police, nombre&#10;&#10;Description générée automatiquement"/>
+            <wp:cNvGraphicFramePr>
+              <a:graphicFrameLocks xmlns:a="http://schemas.openxmlformats.org/drawingml/2006/main" noChangeAspect="1"/>
+            </wp:cNvGraphicFramePr>
+            <a:graphic xmlns:a="http://schemas.openxmlformats.org/drawingml/2006/main">
+              <a:graphicData uri="http://schemas.openxmlformats.org/drawingml/2006/picture">
+                <pic:pic xmlns:pic="http://schemas.openxmlformats.org/drawingml/2006/picture">
+                  <pic:nvPicPr>
+                    <pic:cNvPr id="550019644" name="Image 1" descr="Une image contenant texte, capture d’écran, Police, nombre&#10;&#10;Description générée automatiquement"/>
+                    <pic:cNvPicPr/>
+                  </pic:nvPicPr>
+                  <pic:blipFill>
+                    <a:blip r:embed="rId21"/>
+                    <a:stretch>
+                      <a:fillRect/>
+                    </a:stretch>
+                  </pic:blipFill>
+                  <pic:spPr>
+                    <a:xfrm>
+                      <a:off x="0" y="0"/>
+                      <a:ext cx="4377600" cy="5245200"/>
+                    </a:xfrm>
+                    <a:prstGeom prst="rect">
+                      <a:avLst/>
+                    </a:prstGeom>
+                    <a:effectLst>
+                      <a:outerShdw blurRad="38100" dist="63500" dir="2700000" algn="tl" rotWithShape="0">
+                        <a:schemeClr val="bg1">
+                          <a:lumMod val="50000"/>
+                          <a:alpha val="40000"/>
+                        </a:schemeClr>
+                      </a:outerShdw>
+                    </a:effectLst>
+                    <a:scene3d>
+                      <a:camera prst="orthographicFront"/>
+                      <a:lightRig rig="threePt" dir="t"/>
+                    </a:scene3d>
+                    <a:sp3d contourW="6350"/>
+                  </pic:spPr>
+                </pic:pic>
+              </a:graphicData>
+            </a:graphic>
+          </wp:inline>
+        </w:drawing>
+      </w:r>
+    </w:p>
+    <w:p/>
+    <w:p>
+      <w:r>
+        <w:rPr>
+          <w:noProof/>
+        </w:rPr>
+        <w:lastRenderedPageBreak/>
+        <w:drawing>
+          <wp:inline distT="0" distB="0" distL="0" distR="0" wp14:anchorId="1AA275B0" wp14:editId="16416CB6">
+            <wp:extent cx="3502800" cy="5115600"/>
+            <wp:effectExtent l="57150" t="57150" r="135890" b="104140"/>
+            <wp:docPr id="1821734820" name="Image 1" descr="Une image contenant texte, capture d’écran, Police, nombre&#10;&#10;Description générée automatiquement"/>
+            <wp:cNvGraphicFramePr>
+              <a:graphicFrameLocks xmlns:a="http://schemas.openxmlformats.org/drawingml/2006/main" noChangeAspect="1"/>
+            </wp:cNvGraphicFramePr>
+            <a:graphic xmlns:a="http://schemas.openxmlformats.org/drawingml/2006/main">
+              <a:graphicData uri="http://schemas.openxmlformats.org/drawingml/2006/picture">
+                <pic:pic xmlns:pic="http://schemas.openxmlformats.org/drawingml/2006/picture">
+                  <pic:nvPicPr>
+                    <pic:cNvPr id="1821734820" name="Image 1" descr="Une image contenant texte, capture d’écran, Police, nombre&#10;&#10;Description générée automatiquement"/>
+                    <pic:cNvPicPr/>
+                  </pic:nvPicPr>
+                  <pic:blipFill>
+                    <a:blip r:embed="rId22"/>
+                    <a:stretch>
+                      <a:fillRect/>
+                    </a:stretch>
+                  </pic:blipFill>
+                  <pic:spPr>
+                    <a:xfrm>
+                      <a:off x="0" y="0"/>
+                      <a:ext cx="3502800" cy="5115600"/>
+                    </a:xfrm>
+                    <a:prstGeom prst="rect">
+                      <a:avLst/>
+                    </a:prstGeom>
+                    <a:effectLst>
+                      <a:outerShdw blurRad="38100" dist="63500" dir="2700000" algn="tl" rotWithShape="0">
+                        <a:schemeClr val="bg1">
+                          <a:lumMod val="50000"/>
+                          <a:alpha val="40000"/>
+                        </a:schemeClr>
+                      </a:outerShdw>
+                    </a:effectLst>
+                    <a:scene3d>
+                      <a:camera prst="orthographicFront"/>
+                      <a:lightRig rig="threePt" dir="t"/>
+                    </a:scene3d>
+                    <a:sp3d contourW="6350"/>
+                  </pic:spPr>
+                </pic:pic>
+              </a:graphicData>
+            </a:graphic>
+          </wp:inline>
+        </w:drawing>
+      </w:r>
+    </w:p>
+    <w:p>
+      <w:r>
+        <w:rPr>
+          <w:noProof/>
+        </w:rPr>
+        <w:drawing>
+          <wp:inline distT="0" distB="0" distL="0" distR="0" wp14:anchorId="2C7CDC4A" wp14:editId="66F43FA2">
+            <wp:extent cx="3830400" cy="2271600"/>
+            <wp:effectExtent l="57150" t="57150" r="113030" b="109855"/>
+            <wp:docPr id="1588384585" name="Image 1" descr="Une image contenant texte, capture d’écran, Police, nombre&#10;&#10;Description générée automatiquement"/>
+            <wp:cNvGraphicFramePr>
+              <a:graphicFrameLocks xmlns:a="http://schemas.openxmlformats.org/drawingml/2006/main" noChangeAspect="1"/>
+            </wp:cNvGraphicFramePr>
+            <a:graphic xmlns:a="http://schemas.openxmlformats.org/drawingml/2006/main">
+              <a:graphicData uri="http://schemas.openxmlformats.org/drawingml/2006/picture">
+                <pic:pic xmlns:pic="http://schemas.openxmlformats.org/drawingml/2006/picture">
+                  <pic:nvPicPr>
+                    <pic:cNvPr id="1588384585" name="Image 1" descr="Une image contenant texte, capture d’écran, Police, nombre&#10;&#10;Description générée automatiquement"/>
+                    <pic:cNvPicPr/>
+                  </pic:nvPicPr>
+                  <pic:blipFill>
+                    <a:blip r:embed="rId23"/>
+                    <a:stretch>
+                      <a:fillRect/>
+                    </a:stretch>
+                  </pic:blipFill>
+                  <pic:spPr>
+                    <a:xfrm>
+                      <a:off x="0" y="0"/>
+                      <a:ext cx="3830400" cy="2271600"/>
+                    </a:xfrm>
+                    <a:prstGeom prst="rect">
+                      <a:avLst/>
+                    </a:prstGeom>
+                    <a:effectLst>
+                      <a:outerShdw blurRad="38100" dist="63500" dir="2700000" algn="tl" rotWithShape="0">
+                        <a:schemeClr val="bg1">
+                          <a:lumMod val="50000"/>
+                          <a:alpha val="40000"/>
+                        </a:schemeClr>
+                      </a:outerShdw>
+                    </a:effectLst>
+                    <a:scene3d>
+                      <a:camera prst="orthographicFront"/>
+                      <a:lightRig rig="threePt" dir="t"/>
+                    </a:scene3d>
+                    <a:sp3d contourW="6350"/>
+                  </pic:spPr>
+                </pic:pic>
+              </a:graphicData>
+            </a:graphic>
+          </wp:inline>
+        </w:drawing>
+      </w:r>
+    </w:p>
+    <w:p>
+      <w:r>
+        <w:rPr>
+          <w:noProof/>
+        </w:rPr>
+        <w:lastRenderedPageBreak/>
+        <w:drawing>
+          <wp:inline distT="0" distB="0" distL="0" distR="0" wp14:anchorId="68610C37" wp14:editId="433A0890">
+            <wp:extent cx="4842000" cy="4413600"/>
+            <wp:effectExtent l="57150" t="57150" r="111125" b="120650"/>
+            <wp:docPr id="1052311830" name="Image 1" descr="Une image contenant texte, capture d’écran, nombre, Police&#10;&#10;Description générée automatiquement"/>
+            <wp:cNvGraphicFramePr>
+              <a:graphicFrameLocks xmlns:a="http://schemas.openxmlformats.org/drawingml/2006/main" noChangeAspect="1"/>
+            </wp:cNvGraphicFramePr>
+            <a:graphic xmlns:a="http://schemas.openxmlformats.org/drawingml/2006/main">
+              <a:graphicData uri="http://schemas.openxmlformats.org/drawingml/2006/picture">
+                <pic:pic xmlns:pic="http://schemas.openxmlformats.org/drawingml/2006/picture">
+                  <pic:nvPicPr>
+                    <pic:cNvPr id="1052311830" name="Image 1" descr="Une image contenant texte, capture d’écran, nombre, Police&#10;&#10;Description générée automatiquement"/>
+                    <pic:cNvPicPr/>
+                  </pic:nvPicPr>
+                  <pic:blipFill>
+                    <a:blip r:embed="rId24"/>
+                    <a:stretch>
+                      <a:fillRect/>
+                    </a:stretch>
+                  </pic:blipFill>
+                  <pic:spPr>
+                    <a:xfrm>
+                      <a:off x="0" y="0"/>
+                      <a:ext cx="4842000" cy="4413600"/>
+                    </a:xfrm>
+                    <a:prstGeom prst="rect">
+                      <a:avLst/>
+                    </a:prstGeom>
+                    <a:effectLst>
+                      <a:outerShdw blurRad="38100" dist="63500" dir="2700000" algn="tl" rotWithShape="0">
+                        <a:schemeClr val="bg1">
+                          <a:lumMod val="50000"/>
+                          <a:alpha val="40000"/>
+                        </a:schemeClr>
+                      </a:outerShdw>
+                    </a:effectLst>
+                    <a:scene3d>
+                      <a:camera prst="orthographicFront"/>
+                      <a:lightRig rig="threePt" dir="t"/>
+                    </a:scene3d>
+                    <a:sp3d contourW="6350"/>
+                  </pic:spPr>
+                </pic:pic>
+              </a:graphicData>
+            </a:graphic>
+          </wp:inline>
+        </w:drawing>
+      </w:r>
+    </w:p>
+    <w:p>
+      <w:r>
+        <w:rPr>
+          <w:noProof/>
+        </w:rPr>
+        <w:drawing>
+          <wp:inline distT="0" distB="0" distL="0" distR="0" wp14:anchorId="44F99001" wp14:editId="24674692">
+            <wp:extent cx="4903200" cy="1800000"/>
+            <wp:effectExtent l="57150" t="57150" r="107315" b="105410"/>
+            <wp:docPr id="733523990" name="Image 1" descr="Une image contenant texte, capture d’écran, Police, nombre&#10;&#10;Description générée automatiquement"/>
+            <wp:cNvGraphicFramePr>
+              <a:graphicFrameLocks xmlns:a="http://schemas.openxmlformats.org/drawingml/2006/main" noChangeAspect="1"/>
+            </wp:cNvGraphicFramePr>
+            <a:graphic xmlns:a="http://schemas.openxmlformats.org/drawingml/2006/main">
+              <a:graphicData uri="http://schemas.openxmlformats.org/drawingml/2006/picture">
+                <pic:pic xmlns:pic="http://schemas.openxmlformats.org/drawingml/2006/picture">
+                  <pic:nvPicPr>
+                    <pic:cNvPr id="733523990" name="Image 1" descr="Une image contenant texte, capture d’écran, Police, nombre&#10;&#10;Description générée automatiquement"/>
+                    <pic:cNvPicPr/>
+                  </pic:nvPicPr>
+                  <pic:blipFill>
+                    <a:blip r:embed="rId25"/>
+                    <a:stretch>
+                      <a:fillRect/>
+                    </a:stretch>
+                  </pic:blipFill>
+                  <pic:spPr>
+                    <a:xfrm>
+                      <a:off x="0" y="0"/>
+                      <a:ext cx="4903200" cy="1800000"/>
+                    </a:xfrm>
+                    <a:prstGeom prst="rect">
+                      <a:avLst/>
+                    </a:prstGeom>
+                    <a:effectLst>
+                      <a:outerShdw blurRad="38100" dist="63500" dir="2700000" algn="tl" rotWithShape="0">
+                        <a:schemeClr val="bg1">
+                          <a:lumMod val="50000"/>
+                          <a:alpha val="40000"/>
+                        </a:schemeClr>
+                      </a:outerShdw>
+                    </a:effectLst>
+                    <a:scene3d>
+                      <a:camera prst="orthographicFront"/>
+                      <a:lightRig rig="threePt" dir="t"/>
+                    </a:scene3d>
+                    <a:sp3d contourW="6350"/>
+                  </pic:spPr>
+                </pic:pic>
+              </a:graphicData>
+            </a:graphic>
+          </wp:inline>
+        </w:drawing>
+      </w:r>
+    </w:p>
+    <w:p>
+      <w:pPr>
+        <w:keepNext/>
+      </w:pPr>
+      <w:proofErr w:type="spellStart"/>
+      <w:r>
+        <w:rPr>
+          <w:b/>
+          <w:bCs/>
+        </w:rPr>
+        <w:lastRenderedPageBreak/>
+        <w:t>Interaction</w:t>
+      </w:r>
+      <w:r>
+        <w:rPr>
+          <w:b/>
+          <w:bCs/>
+        </w:rPr>
+        <w:t>Macros</w:t>
+      </w:r>
+      <w:proofErr w:type="spellEnd"/>
+      <w:r>
+        <w:rPr>
+          <w:b/>
+          <w:bCs/>
+        </w:rPr>
+        <w:t xml:space="preserve"> </w:t>
+      </w:r>
+      <w:r>
+        <w:t xml:space="preserve">(Module for </w:t>
+      </w:r>
+      <w:r>
+        <w:t>Interactions</w:t>
+      </w:r>
+      <w:r>
+        <w:t xml:space="preserve"> Related code) – Lines 1 @ 1</w:t>
+      </w:r>
+      <w:r>
+        <w:t>21</w:t>
+      </w:r>
+      <w:r>
+        <w:t>):</w:t>
+      </w:r>
+    </w:p>
+    <w:p>
+      <w:pPr>
+        <w:keepNext/>
+      </w:pPr>
+      <w:r>
+        <w:rPr>
+          <w:noProof/>
+        </w:rPr>
+        <w:drawing>
+          <wp:inline distT="0" distB="0" distL="0" distR="0" wp14:anchorId="57E55655" wp14:editId="63893C8D">
+            <wp:extent cx="4766400" cy="4878000"/>
+            <wp:effectExtent l="57150" t="57150" r="110490" b="113665"/>
+            <wp:docPr id="1964229042" name="Image 1" descr="Une image contenant texte, capture d’écran, nombre, Police&#10;&#10;Description générée automatiquement"/>
+            <wp:cNvGraphicFramePr>
+              <a:graphicFrameLocks xmlns:a="http://schemas.openxmlformats.org/drawingml/2006/main" noChangeAspect="1"/>
+            </wp:cNvGraphicFramePr>
+            <a:graphic xmlns:a="http://schemas.openxmlformats.org/drawingml/2006/main">
+              <a:graphicData uri="http://schemas.openxmlformats.org/drawingml/2006/picture">
+                <pic:pic xmlns:pic="http://schemas.openxmlformats.org/drawingml/2006/picture">
+                  <pic:nvPicPr>
+                    <pic:cNvPr id="1964229042" name="Image 1" descr="Une image contenant texte, capture d’écran, nombre, Police&#10;&#10;Description générée automatiquement"/>
+                    <pic:cNvPicPr/>
+                  </pic:nvPicPr>
+                  <pic:blipFill>
+                    <a:blip r:embed="rId26"/>
+                    <a:stretch>
+                      <a:fillRect/>
+                    </a:stretch>
+                  </pic:blipFill>
+                  <pic:spPr>
+                    <a:xfrm>
+                      <a:off x="0" y="0"/>
+                      <a:ext cx="4766400" cy="4878000"/>
+                    </a:xfrm>
+                    <a:prstGeom prst="rect">
+                      <a:avLst/>
+                    </a:prstGeom>
+                    <a:effectLst>
+                      <a:outerShdw blurRad="38100" dist="63500" dir="2700000" algn="tl" rotWithShape="0">
+                        <a:schemeClr val="bg1">
+                          <a:lumMod val="50000"/>
+                          <a:alpha val="40000"/>
+                        </a:schemeClr>
+                      </a:outerShdw>
+                    </a:effectLst>
+                    <a:scene3d>
+                      <a:camera prst="orthographicFront"/>
+                      <a:lightRig rig="threePt" dir="t"/>
+                    </a:scene3d>
+                    <a:sp3d contourW="6350"/>
+                  </pic:spPr>
+                </pic:pic>
+              </a:graphicData>
+            </a:graphic>
+          </wp:inline>
+        </w:drawing>
+      </w:r>
+    </w:p>
+    <w:p>
+      <w:pPr>
+        <w:tabs>
+          <w:tab w:val="right" w:pos="9923"/>
+        </w:tabs>
+      </w:pPr>
+      <w:r>
+        <w:rPr>
+          <w:noProof/>
+        </w:rPr>
+        <w:lastRenderedPageBreak/>
+        <w:drawing>
+          <wp:inline distT="0" distB="0" distL="0" distR="0" wp14:anchorId="7A7FDD20" wp14:editId="408FA1A3">
+            <wp:extent cx="4568400" cy="3733200"/>
+            <wp:effectExtent l="57150" t="57150" r="118110" b="114935"/>
+            <wp:docPr id="2010705100" name="Image 1" descr="Une image contenant texte, capture d’écran, Police, nombre&#10;&#10;Description générée automatiquement"/>
+            <wp:cNvGraphicFramePr>
+              <a:graphicFrameLocks xmlns:a="http://schemas.openxmlformats.org/drawingml/2006/main" noChangeAspect="1"/>
+            </wp:cNvGraphicFramePr>
+            <a:graphic xmlns:a="http://schemas.openxmlformats.org/drawingml/2006/main">
+              <a:graphicData uri="http://schemas.openxmlformats.org/drawingml/2006/picture">
+                <pic:pic xmlns:pic="http://schemas.openxmlformats.org/drawingml/2006/picture">
+                  <pic:nvPicPr>
+                    <pic:cNvPr id="2010705100" name="Image 1" descr="Une image contenant texte, capture d’écran, Police, nombre&#10;&#10;Description générée automatiquement"/>
+                    <pic:cNvPicPr/>
+                  </pic:nvPicPr>
+                  <pic:blipFill>
+                    <a:blip r:embed="rId27"/>
+                    <a:stretch>
+                      <a:fillRect/>
+                    </a:stretch>
+                  </pic:blipFill>
+                  <pic:spPr>
+                    <a:xfrm>
+                      <a:off x="0" y="0"/>
+                      <a:ext cx="4568400" cy="3733200"/>
+                    </a:xfrm>
+                    <a:prstGeom prst="rect">
+                      <a:avLst/>
+                    </a:prstGeom>
+                    <a:effectLst>
+                      <a:outerShdw blurRad="38100" dist="63500" dir="2700000" algn="tl" rotWithShape="0">
+                        <a:schemeClr val="bg1">
+                          <a:lumMod val="50000"/>
+                          <a:alpha val="40000"/>
+                        </a:schemeClr>
+                      </a:outerShdw>
+                    </a:effectLst>
+                    <a:scene3d>
+                      <a:camera prst="orthographicFront"/>
+                      <a:lightRig rig="threePt" dir="t"/>
+                    </a:scene3d>
+                    <a:sp3d contourW="6350"/>
+                  </pic:spPr>
+                </pic:pic>
+              </a:graphicData>
+            </a:graphic>
+          </wp:inline>
+        </w:drawing>
+      </w:r>
+    </w:p>
+    <w:p>
+      <w:pPr>
+        <w:tabs>
+          <w:tab w:val="right" w:pos="9923"/>
+        </w:tabs>
+      </w:pPr>
+      <w:r>
+        <w:rPr>
+          <w:noProof/>
+        </w:rPr>
+        <w:lastRenderedPageBreak/>
+        <w:drawing>
+          <wp:inline distT="0" distB="0" distL="0" distR="0" wp14:anchorId="6E642856" wp14:editId="5811326A">
+            <wp:extent cx="6717600" cy="4716000"/>
+            <wp:effectExtent l="57150" t="57150" r="121920" b="104140"/>
+            <wp:docPr id="1146785288" name="Image 1" descr="Une image contenant texte, capture d’écran, Police, document&#10;&#10;Description générée automatiquement"/>
+            <wp:cNvGraphicFramePr>
+              <a:graphicFrameLocks xmlns:a="http://schemas.openxmlformats.org/drawingml/2006/main" noChangeAspect="1"/>
+            </wp:cNvGraphicFramePr>
+            <a:graphic xmlns:a="http://schemas.openxmlformats.org/drawingml/2006/main">
+              <a:graphicData uri="http://schemas.openxmlformats.org/drawingml/2006/picture">
+                <pic:pic xmlns:pic="http://schemas.openxmlformats.org/drawingml/2006/picture">
+                  <pic:nvPicPr>
+                    <pic:cNvPr id="1146785288" name="Image 1" descr="Une image contenant texte, capture d’écran, Police, document&#10;&#10;Description générée automatiquement"/>
+                    <pic:cNvPicPr/>
+                  </pic:nvPicPr>
+                  <pic:blipFill>
+                    <a:blip r:embed="rId28"/>
+                    <a:stretch>
+                      <a:fillRect/>
+                    </a:stretch>
+                  </pic:blipFill>
+                  <pic:spPr>
+                    <a:xfrm>
+                      <a:off x="0" y="0"/>
+                      <a:ext cx="6717600" cy="4716000"/>
+                    </a:xfrm>
+                    <a:prstGeom prst="rect">
+                      <a:avLst/>
+                    </a:prstGeom>
+                    <a:effectLst>
+                      <a:outerShdw blurRad="38100" dist="63500" dir="2700000" algn="tl" rotWithShape="0">
+                        <a:schemeClr val="bg1">
+                          <a:lumMod val="50000"/>
+                          <a:alpha val="40000"/>
+                        </a:schemeClr>
+                      </a:outerShdw>
+                    </a:effectLst>
+                    <a:scene3d>
+                      <a:camera prst="orthographicFront"/>
+                      <a:lightRig rig="threePt" dir="t"/>
+                    </a:scene3d>
+                    <a:sp3d contourW="6350"/>
+                  </pic:spPr>
+                </pic:pic>
+              </a:graphicData>
+            </a:graphic>
+          </wp:inline>
+        </w:drawing>
+      </w:r>
+    </w:p>
+    <w:p>
+      <w:pPr>
+        <w:tabs>
+          <w:tab w:val="right" w:pos="9923"/>
+        </w:tabs>
+      </w:pPr>
+      <w:r>
+        <w:rPr>
+          <w:noProof/>
+        </w:rPr>
+        <w:drawing>
+          <wp:inline distT="0" distB="0" distL="0" distR="0" wp14:anchorId="71A66FA8" wp14:editId="5FAE610D">
+            <wp:extent cx="5338800" cy="2318400"/>
+            <wp:effectExtent l="57150" t="57150" r="109855" b="120015"/>
+            <wp:docPr id="359327826" name="Image 1" descr="Une image contenant texte, capture d’écran, Police, nombre&#10;&#10;Description générée automatiquement"/>
+            <wp:cNvGraphicFramePr>
+              <a:graphicFrameLocks xmlns:a="http://schemas.openxmlformats.org/drawingml/2006/main" noChangeAspect="1"/>
+            </wp:cNvGraphicFramePr>
+            <a:graphic xmlns:a="http://schemas.openxmlformats.org/drawingml/2006/main">
+              <a:graphicData uri="http://schemas.openxmlformats.org/drawingml/2006/picture">
+                <pic:pic xmlns:pic="http://schemas.openxmlformats.org/drawingml/2006/picture">
+                  <pic:nvPicPr>
+                    <pic:cNvPr id="359327826" name="Image 1" descr="Une image contenant texte, capture d’écran, Police, nombre&#10;&#10;Description générée automatiquement"/>
+                    <pic:cNvPicPr/>
+                  </pic:nvPicPr>
+                  <pic:blipFill>
+                    <a:blip r:embed="rId29"/>
+                    <a:stretch>
+                      <a:fillRect/>
+                    </a:stretch>
+                  </pic:blipFill>
+                  <pic:spPr>
+                    <a:xfrm>
+                      <a:off x="0" y="0"/>
+                      <a:ext cx="5338800" cy="2318400"/>
+                    </a:xfrm>
+                    <a:prstGeom prst="rect">
+                      <a:avLst/>
+                    </a:prstGeom>
+                    <a:effectLst>
+                      <a:outerShdw blurRad="38100" dist="63500" dir="2700000" algn="tl" rotWithShape="0">
+                        <a:schemeClr val="bg1">
+                          <a:lumMod val="50000"/>
+                          <a:alpha val="40000"/>
+                        </a:schemeClr>
+                      </a:outerShdw>
+                    </a:effectLst>
+                    <a:scene3d>
+                      <a:camera prst="orthographicFront"/>
+                      <a:lightRig rig="threePt" dir="t"/>
+                    </a:scene3d>
+                    <a:sp3d contourW="6350"/>
+                  </pic:spPr>
+                </pic:pic>
+              </a:graphicData>
+            </a:graphic>
+          </wp:inline>
+        </w:drawing>
+      </w:r>
+    </w:p>
+    <w:p/>
+    <w:p/>
+    <w:p>
+      <w:pPr>
+        <w:sectPr>
+          <w:pgSz w:w="12240" w:h="15840"/>
+          <w:pgMar w:top="1134" w:right="1134" w:bottom="1134" w:left="1134" w:header="709" w:footer="709" w:gutter="0"/>
+          <w:cols w:space="708"/>
+          <w:docGrid w:linePitch="360"/>
+        </w:sectPr>
+      </w:pPr>
+    </w:p>
+    <w:p>
+      <w:pPr>
+        <w:pStyle w:val="Titre1"/>
+        <w:rPr>
+          <w:rFonts w:ascii="Arial" w:hAnsi="Arial" w:cs="Arial"/>
+          <w:b/>
+          <w:bCs/>
+          <w:color w:val="45B0E1" w:themeColor="accent1" w:themeTint="99"/>
+          <w:sz w:val="28"/>
+          <w:szCs w:val="28"/>
+        </w:rPr>
+      </w:pPr>
+      <w:bookmarkStart w:id="3" w:name="_Toc151655415"/>
+      <w:r>
+        <w:rPr>
+          <w:rFonts w:ascii="Arial" w:hAnsi="Arial" w:cs="Arial"/>
+          <w:b/>
+          <w:bCs/>
+          <w:color w:val="45B0E1" w:themeColor="accent1" w:themeTint="99"/>
+          <w:sz w:val="28"/>
+          <w:szCs w:val="28"/>
+        </w:rPr>
+        <w:lastRenderedPageBreak/>
+        <w:t>Named Range</w:t>
+      </w:r>
+      <w:bookmarkEnd w:id="3"/>
+      <w:r>
+        <w:rPr>
+          <w:rFonts w:ascii="Arial" w:hAnsi="Arial" w:cs="Arial"/>
+          <w:b/>
+          <w:bCs/>
+          <w:color w:val="000000" w:themeColor="text1"/>
+          <w:sz w:val="20"/>
+          <w:szCs w:val="20"/>
+        </w:rPr>
+        <w:fldChar w:fldCharType="begin"/>
+      </w:r>
+      <w:r>
+        <w:rPr>
+          <w:rFonts w:ascii="Arial" w:hAnsi="Arial" w:cs="Arial"/>
+          <w:color w:val="000000" w:themeColor="text1"/>
+          <w:sz w:val="20"/>
+          <w:szCs w:val="20"/>
+        </w:rPr>
+        <w:instrText xml:space="preserve"> XE "Named Range" </w:instrText>
+      </w:r>
+      <w:r>
+        <w:rPr>
+          <w:rFonts w:ascii="Arial" w:hAnsi="Arial" w:cs="Arial"/>
+          <w:b/>
+          <w:bCs/>
+          <w:color w:val="000000" w:themeColor="text1"/>
+          <w:sz w:val="20"/>
+          <w:szCs w:val="20"/>
+        </w:rPr>
+        <w:fldChar w:fldCharType="end"/>
+      </w:r>
+    </w:p>
+    <w:p>
+      <w:r>
+        <w:t xml:space="preserve">Excel For Freelancers – Randy </w:t>
+      </w:r>
+    </w:p>
+    <w:p>
+      <w:proofErr w:type="gramStart"/>
+      <w:r>
+        <w:rPr>
+          <w:b/>
+          <w:bCs/>
+          <w:color w:val="FFFFFF" w:themeColor="background1"/>
+          <w:highlight w:val="red"/>
+        </w:rPr>
+        <w:t>YouTube</w:t>
+      </w:r>
+      <w:r>
         <w:t> :</w:t>
       </w:r>
       <w:proofErr w:type="gramEnd"/>
       <w:r>
         <w:t xml:space="preserve"> </w:t>
       </w:r>
-      <w:hyperlink r:id="rId15" w:history="1">
+      <w:hyperlink r:id="rId30" w:history="1">
         <w:r>
           <w:rPr>
             <w:rStyle w:val="Lienhypertexte"/>
@@ -2226,7 +3596,7 @@
                     <pic:cNvPicPr/>
                   </pic:nvPicPr>
                   <pic:blipFill>
-                    <a:blip r:embed="rId16">
+                    <a:blip r:embed="rId31">
                       <a:extLst>
                         <a:ext uri="{28A0092B-C50C-407E-A947-70E740481C1C}">
                           <a14:useLocalDpi xmlns:a14="http://schemas.microsoft.com/office/drawing/2010/main" val="0"/>
@@ -2292,7 +3662,7 @@
                     <pic:cNvPicPr/>
                   </pic:nvPicPr>
                   <pic:blipFill>
-                    <a:blip r:embed="rId17"/>
+                    <a:blip r:embed="rId32"/>
                     <a:stretch>
                       <a:fillRect/>
                     </a:stretch>
@@ -2429,7 +3799,7 @@
                     <pic:cNvPicPr/>
                   </pic:nvPicPr>
                   <pic:blipFill>
-                    <a:blip r:embed="rId18">
+                    <a:blip r:embed="rId33">
                       <a:extLst>
                         <a:ext uri="{28A0092B-C50C-407E-A947-70E740481C1C}">
                           <a14:useLocalDpi xmlns:a14="http://schemas.microsoft.com/office/drawing/2010/main" val="0"/>
@@ -2495,7 +3865,7 @@
                     <pic:cNvPicPr/>
                   </pic:nvPicPr>
                   <pic:blipFill>
-                    <a:blip r:embed="rId19"/>
+                    <a:blip r:embed="rId34"/>
                     <a:stretch>
                       <a:fillRect/>
                     </a:stretch>
@@ -2629,7 +3999,7 @@
                     <pic:cNvPicPr/>
                   </pic:nvPicPr>
                   <pic:blipFill>
-                    <a:blip r:embed="rId20"/>
+                    <a:blip r:embed="rId35"/>
                     <a:stretch>
                       <a:fillRect/>
                     </a:stretch>
@@ -2711,7 +4081,7 @@
                     <pic:cNvPicPr/>
                   </pic:nvPicPr>
                   <pic:blipFill>
-                    <a:blip r:embed="rId21"/>
+                    <a:blip r:embed="rId36"/>
                     <a:stretch>
                       <a:fillRect/>
                     </a:stretch>
@@ -2837,7 +4207,7 @@
                     <pic:cNvPicPr/>
                   </pic:nvPicPr>
                   <pic:blipFill>
-                    <a:blip r:embed="rId22"/>
+                    <a:blip r:embed="rId37"/>
                     <a:stretch>
                       <a:fillRect/>
                     </a:stretch>
@@ -2970,7 +4340,7 @@
                     <pic:cNvPicPr/>
                   </pic:nvPicPr>
                   <pic:blipFill>
-                    <a:blip r:embed="rId23"/>
+                    <a:blip r:embed="rId38"/>
                     <a:stretch>
                       <a:fillRect/>
                     </a:stretch>
@@ -3040,7 +4410,7 @@
                     <pic:cNvPicPr/>
                   </pic:nvPicPr>
                   <pic:blipFill>
-                    <a:blip r:embed="rId24"/>
+                    <a:blip r:embed="rId39"/>
                     <a:stretch>
                       <a:fillRect/>
                     </a:stretch>
@@ -3136,7 +4506,7 @@
                     <pic:cNvPicPr/>
                   </pic:nvPicPr>
                   <pic:blipFill>
-                    <a:blip r:embed="rId25"/>
+                    <a:blip r:embed="rId40"/>
                     <a:stretch>
                       <a:fillRect/>
                     </a:stretch>
@@ -3217,7 +4587,7 @@
                     <pic:cNvPicPr/>
                   </pic:nvPicPr>
                   <pic:blipFill>
-                    <a:blip r:embed="rId26"/>
+                    <a:blip r:embed="rId41"/>
                     <a:stretch>
                       <a:fillRect/>
                     </a:stretch>
@@ -3299,7 +4669,7 @@
                     <pic:cNvPicPr/>
                   </pic:nvPicPr>
                   <pic:blipFill>
-                    <a:blip r:embed="rId27"/>
+                    <a:blip r:embed="rId42"/>
                     <a:stretch>
                       <a:fillRect/>
                     </a:stretch>
@@ -3403,7 +4773,7 @@
                     <pic:cNvPicPr/>
                   </pic:nvPicPr>
                   <pic:blipFill>
-                    <a:blip r:embed="rId28"/>
+                    <a:blip r:embed="rId43"/>
                     <a:stretch>
                       <a:fillRect/>
                     </a:stretch>
@@ -3577,7 +4947,7 @@
                     <pic:cNvPicPr/>
                   </pic:nvPicPr>
                   <pic:blipFill>
-                    <a:blip r:embed="rId29"/>
+                    <a:blip r:embed="rId44"/>
                     <a:stretch>
                       <a:fillRect/>
                     </a:stretch>
@@ -3658,7 +5028,7 @@
                     <pic:cNvPicPr/>
                   </pic:nvPicPr>
                   <pic:blipFill>
-                    <a:blip r:embed="rId30"/>
+                    <a:blip r:embed="rId45"/>
                     <a:stretch>
                       <a:fillRect/>
                     </a:stretch>
@@ -3742,6 +5112,7 @@
           <w:szCs w:val="20"/>
         </w:rPr>
         <w:sectPr>
+          <w:headerReference w:type="default" r:id="rId46"/>
           <w:pgSz w:w="12240" w:h="15840"/>
           <w:pgMar w:top="1134" w:right="1134" w:bottom="1134" w:left="1134" w:header="709" w:footer="709" w:gutter="0"/>
           <w:cols w:space="708"/>
@@ -3768,7 +5139,7 @@
                     <pic:cNvPicPr/>
                   </pic:nvPicPr>
                   <pic:blipFill>
-                    <a:blip r:embed="rId31"/>
+                    <a:blip r:embed="rId47"/>
                     <a:stretch>
                       <a:fillRect/>
                     </a:stretch>
@@ -3819,7 +5190,7 @@
           <w:szCs w:val="20"/>
         </w:rPr>
       </w:pPr>
-      <w:bookmarkStart w:id="3" w:name="_Toc151391672"/>
+      <w:bookmarkStart w:id="4" w:name="_Toc151655416"/>
       <w:r>
         <w:rPr>
           <w:rFonts w:ascii="Arial" w:hAnsi="Arial" w:cs="Arial"/>
@@ -3832,7 +5203,7 @@
         <w:lastRenderedPageBreak/>
         <w:t>Top 5 VBA Hacks -</w:t>
       </w:r>
-      <w:bookmarkEnd w:id="3"/>
+      <w:bookmarkEnd w:id="4"/>
       <w:r>
         <w:rPr>
           <w:rFonts w:ascii="Arial" w:hAnsi="Arial" w:cs="Arial"/>
@@ -3894,7 +5265,7 @@
       <w:r>
         <w:t xml:space="preserve"> : </w:t>
       </w:r>
-      <w:hyperlink r:id="rId32" w:history="1">
+      <w:hyperlink r:id="rId48" w:history="1">
         <w:r>
           <w:rPr>
             <w:rStyle w:val="Lienhypertexte"/>
@@ -3932,7 +5303,7 @@
           <w:bCs/>
         </w:rPr>
       </w:pPr>
-      <w:bookmarkStart w:id="4" w:name="_Toc151391673"/>
+      <w:bookmarkStart w:id="5" w:name="_Toc151655417"/>
       <w:r>
         <w:rPr>
           <w:rFonts w:ascii="Arial" w:hAnsi="Arial" w:cs="Arial"/>
@@ -3941,7 +5312,7 @@
         </w:rPr>
         <w:t>Advanced Filters</w:t>
       </w:r>
-      <w:bookmarkEnd w:id="4"/>
+      <w:bookmarkEnd w:id="5"/>
       <w:r>
         <w:rPr>
           <w:rFonts w:ascii="Arial" w:hAnsi="Arial" w:cs="Arial"/>
@@ -4027,7 +5398,7 @@
                     <pic:cNvPicPr/>
                   </pic:nvPicPr>
                   <pic:blipFill>
-                    <a:blip r:embed="rId33"/>
+                    <a:blip r:embed="rId49"/>
                     <a:stretch>
                       <a:fillRect/>
                     </a:stretch>
@@ -4939,7 +6310,7 @@
                     <pic:cNvPicPr/>
                   </pic:nvPicPr>
                   <pic:blipFill>
-                    <a:blip r:embed="rId34"/>
+                    <a:blip r:embed="rId50"/>
                     <a:stretch>
                       <a:fillRect/>
                     </a:stretch>
@@ -5284,7 +6655,7 @@
                     <pic:cNvPicPr/>
                   </pic:nvPicPr>
                   <pic:blipFill>
-                    <a:blip r:embed="rId35">
+                    <a:blip r:embed="rId51">
                       <a:extLst>
                         <a:ext uri="{28A0092B-C50C-407E-A947-70E740481C1C}">
                           <a14:useLocalDpi xmlns:a14="http://schemas.microsoft.com/office/drawing/2010/main" val="0"/>
@@ -5394,7 +6765,7 @@
                     <pic:cNvPicPr/>
                   </pic:nvPicPr>
                   <pic:blipFill>
-                    <a:blip r:embed="rId36">
+                    <a:blip r:embed="rId52">
                       <a:extLst>
                         <a:ext uri="{28A0092B-C50C-407E-A947-70E740481C1C}">
                           <a14:useLocalDpi xmlns:a14="http://schemas.microsoft.com/office/drawing/2010/main" val="0"/>
@@ -5636,7 +7007,7 @@
                     <pic:cNvPicPr/>
                   </pic:nvPicPr>
                   <pic:blipFill>
-                    <a:blip r:embed="rId37"/>
+                    <a:blip r:embed="rId53"/>
                     <a:stretch>
                       <a:fillRect/>
                     </a:stretch>
@@ -5884,7 +7255,7 @@
                     <pic:cNvPicPr/>
                   </pic:nvPicPr>
                   <pic:blipFill>
-                    <a:blip r:embed="rId38"/>
+                    <a:blip r:embed="rId54"/>
                     <a:stretch>
                       <a:fillRect/>
                     </a:stretch>
@@ -6077,7 +7448,7 @@
                     <pic:cNvPicPr/>
                   </pic:nvPicPr>
                   <pic:blipFill>
-                    <a:blip r:embed="rId39"/>
+                    <a:blip r:embed="rId55"/>
                     <a:stretch>
                       <a:fillRect/>
                     </a:stretch>
@@ -6485,7 +7856,7 @@
                     <pic:cNvPicPr/>
                   </pic:nvPicPr>
                   <pic:blipFill>
-                    <a:blip r:embed="rId40"/>
+                    <a:blip r:embed="rId56"/>
                     <a:stretch>
                       <a:fillRect/>
                     </a:stretch>
@@ -6535,7 +7906,7 @@
           <w:bCs/>
         </w:rPr>
       </w:pPr>
-      <w:bookmarkStart w:id="5" w:name="_Toc151391674"/>
+      <w:bookmarkStart w:id="6" w:name="_Toc151655418"/>
       <w:r>
         <w:rPr>
           <w:rFonts w:ascii="Arial" w:hAnsi="Arial" w:cs="Arial"/>
@@ -6544,7 +7915,7 @@
         </w:rPr>
         <w:t>Fundamentals Formulas</w:t>
       </w:r>
-      <w:bookmarkEnd w:id="5"/>
+      <w:bookmarkEnd w:id="6"/>
       <w:r>
         <w:rPr>
           <w:rFonts w:ascii="Arial" w:hAnsi="Arial" w:cs="Arial"/>
@@ -6682,7 +8053,7 @@
                     <pic:cNvPicPr/>
                   </pic:nvPicPr>
                   <pic:blipFill>
-                    <a:blip r:embed="rId41"/>
+                    <a:blip r:embed="rId57"/>
                     <a:stretch>
                       <a:fillRect/>
                     </a:stretch>
@@ -6889,7 +8260,7 @@
                     <pic:cNvPicPr/>
                   </pic:nvPicPr>
                   <pic:blipFill>
-                    <a:blip r:embed="rId42">
+                    <a:blip r:embed="rId58">
                       <a:extLst>
                         <a:ext uri="{28A0092B-C50C-407E-A947-70E740481C1C}">
                           <a14:useLocalDpi xmlns:a14="http://schemas.microsoft.com/office/drawing/2010/main" val="0"/>
@@ -7154,7 +8525,7 @@
                     <pic:cNvPicPr/>
                   </pic:nvPicPr>
                   <pic:blipFill>
-                    <a:blip r:embed="rId43"/>
+                    <a:blip r:embed="rId59"/>
                     <a:stretch>
                       <a:fillRect/>
                     </a:stretch>
@@ -7354,7 +8725,7 @@
                     <pic:cNvPicPr/>
                   </pic:nvPicPr>
                   <pic:blipFill>
-                    <a:blip r:embed="rId44"/>
+                    <a:blip r:embed="rId60"/>
                     <a:stretch>
                       <a:fillRect/>
                     </a:stretch>
@@ -7519,7 +8890,7 @@
           <w:bCs/>
         </w:rPr>
       </w:pPr>
-      <w:bookmarkStart w:id="6" w:name="_Toc151391675"/>
+      <w:bookmarkStart w:id="7" w:name="_Toc151655419"/>
       <w:r>
         <w:rPr>
           <w:rFonts w:ascii="Arial" w:hAnsi="Arial" w:cs="Arial"/>
@@ -7528,7 +8899,7 @@
         </w:rPr>
         <w:t>Data Mapping</w:t>
       </w:r>
-      <w:bookmarkEnd w:id="6"/>
+      <w:bookmarkEnd w:id="7"/>
       <w:r>
         <w:rPr>
           <w:rFonts w:ascii="Arial" w:hAnsi="Arial" w:cs="Arial"/>
@@ -7670,7 +9041,7 @@
                     <pic:cNvPicPr/>
                   </pic:nvPicPr>
                   <pic:blipFill>
-                    <a:blip r:embed="rId45"/>
+                    <a:blip r:embed="rId61"/>
                     <a:stretch>
                       <a:fillRect/>
                     </a:stretch>
@@ -7788,7 +9159,7 @@
                     <pic:cNvPicPr/>
                   </pic:nvPicPr>
                   <pic:blipFill>
-                    <a:blip r:embed="rId46"/>
+                    <a:blip r:embed="rId62"/>
                     <a:stretch>
                       <a:fillRect/>
                     </a:stretch>
@@ -7876,7 +9247,7 @@
                     <pic:cNvPicPr/>
                   </pic:nvPicPr>
                   <pic:blipFill>
-                    <a:blip r:embed="rId47"/>
+                    <a:blip r:embed="rId63"/>
                     <a:stretch>
                       <a:fillRect/>
                     </a:stretch>
@@ -8278,7 +9649,7 @@
                     <pic:cNvPicPr/>
                   </pic:nvPicPr>
                   <pic:blipFill>
-                    <a:blip r:embed="rId48"/>
+                    <a:blip r:embed="rId64"/>
                     <a:stretch>
                       <a:fillRect/>
                     </a:stretch>
@@ -8360,7 +9731,7 @@
           <w:bCs/>
         </w:rPr>
       </w:pPr>
-      <w:bookmarkStart w:id="7" w:name="_Toc151391676"/>
+      <w:bookmarkStart w:id="8" w:name="_Toc151655420"/>
       <w:r>
         <w:rPr>
           <w:rFonts w:ascii="Arial" w:hAnsi="Arial" w:cs="Arial"/>
@@ -8369,7 +9740,7 @@
         </w:rPr>
         <w:t>Shape Utilization</w:t>
       </w:r>
-      <w:bookmarkEnd w:id="7"/>
+      <w:bookmarkEnd w:id="8"/>
       <w:r>
         <w:rPr>
           <w:rFonts w:ascii="Arial" w:hAnsi="Arial" w:cs="Arial"/>
@@ -8487,7 +9858,7 @@
                     <pic:cNvPicPr/>
                   </pic:nvPicPr>
                   <pic:blipFill>
-                    <a:blip r:embed="rId49"/>
+                    <a:blip r:embed="rId65"/>
                     <a:stretch>
                       <a:fillRect/>
                     </a:stretch>
@@ -8792,7 +10163,7 @@
                     <pic:cNvPicPr/>
                   </pic:nvPicPr>
                   <pic:blipFill>
-                    <a:blip r:embed="rId50">
+                    <a:blip r:embed="rId66">
                       <a:extLst>
                         <a:ext uri="{28A0092B-C50C-407E-A947-70E740481C1C}">
                           <a14:useLocalDpi xmlns:a14="http://schemas.microsoft.com/office/drawing/2010/main" val="0"/>
@@ -8892,7 +10263,7 @@
                     <pic:cNvPicPr/>
                   </pic:nvPicPr>
                   <pic:blipFill>
-                    <a:blip r:embed="rId51"/>
+                    <a:blip r:embed="rId67"/>
                     <a:stretch>
                       <a:fillRect/>
                     </a:stretch>
@@ -9127,7 +10498,7 @@
                     <pic:cNvPicPr/>
                   </pic:nvPicPr>
                   <pic:blipFill>
-                    <a:blip r:embed="rId52"/>
+                    <a:blip r:embed="rId68"/>
                     <a:stretch>
                       <a:fillRect/>
                     </a:stretch>
@@ -9244,7 +10615,7 @@
                     <pic:cNvPicPr/>
                   </pic:nvPicPr>
                   <pic:blipFill>
-                    <a:blip r:embed="rId53"/>
+                    <a:blip r:embed="rId69"/>
                     <a:stretch>
                       <a:fillRect/>
                     </a:stretch>
@@ -9340,7 +10711,7 @@
                     <pic:cNvPicPr/>
                   </pic:nvPicPr>
                   <pic:blipFill>
-                    <a:blip r:embed="rId54"/>
+                    <a:blip r:embed="rId70"/>
                     <a:stretch>
                       <a:fillRect/>
                     </a:stretch>
@@ -9692,7 +11063,7 @@
                     <pic:cNvPicPr/>
                   </pic:nvPicPr>
                   <pic:blipFill>
-                    <a:blip r:embed="rId55"/>
+                    <a:blip r:embed="rId71"/>
                     <a:stretch>
                       <a:fillRect/>
                     </a:stretch>
@@ -9765,7 +11136,7 @@
                     <pic:cNvPicPr/>
                   </pic:nvPicPr>
                   <pic:blipFill>
-                    <a:blip r:embed="rId56"/>
+                    <a:blip r:embed="rId72"/>
                     <a:stretch>
                       <a:fillRect/>
                     </a:stretch>
@@ -9937,7 +11308,7 @@
                     <pic:cNvPicPr/>
                   </pic:nvPicPr>
                   <pic:blipFill>
-                    <a:blip r:embed="rId57"/>
+                    <a:blip r:embed="rId73"/>
                     <a:stretch>
                       <a:fillRect/>
                     </a:stretch>
@@ -10009,7 +11380,7 @@
                     <pic:cNvPicPr/>
                   </pic:nvPicPr>
                   <pic:blipFill>
-                    <a:blip r:embed="rId58"/>
+                    <a:blip r:embed="rId74"/>
                     <a:stretch>
                       <a:fillRect/>
                     </a:stretch>
@@ -10276,7 +11647,7 @@
                     <pic:cNvPicPr/>
                   </pic:nvPicPr>
                   <pic:blipFill>
-                    <a:blip r:embed="rId59">
+                    <a:blip r:embed="rId75">
                       <a:extLst>
                         <a:ext uri="{28A0092B-C50C-407E-A947-70E740481C1C}">
                           <a14:useLocalDpi xmlns:a14="http://schemas.microsoft.com/office/drawing/2010/main" val="0"/>
@@ -10390,7 +11761,7 @@
                     <pic:cNvPicPr/>
                   </pic:nvPicPr>
                   <pic:blipFill>
-                    <a:blip r:embed="rId60">
+                    <a:blip r:embed="rId76">
                       <a:extLst>
                         <a:ext uri="{28A0092B-C50C-407E-A947-70E740481C1C}">
                           <a14:useLocalDpi xmlns:a14="http://schemas.microsoft.com/office/drawing/2010/main" val="0"/>
@@ -10625,7 +11996,7 @@
                     <pic:cNvPicPr/>
                   </pic:nvPicPr>
                   <pic:blipFill>
-                    <a:blip r:embed="rId61"/>
+                    <a:blip r:embed="rId77"/>
                     <a:stretch>
                       <a:fillRect/>
                     </a:stretch>
@@ -10783,7 +12154,7 @@
                     <pic:cNvPicPr/>
                   </pic:nvPicPr>
                   <pic:blipFill>
-                    <a:blip r:embed="rId62"/>
+                    <a:blip r:embed="rId78"/>
                     <a:stretch>
                       <a:fillRect/>
                     </a:stretch>
@@ -10853,7 +12224,7 @@
           <w:szCs w:val="20"/>
         </w:rPr>
       </w:pPr>
-      <w:bookmarkStart w:id="8" w:name="_Toc151391677"/>
+      <w:bookmarkStart w:id="9" w:name="_Toc151655421"/>
       <w:r>
         <w:rPr>
           <w:rFonts w:ascii="Arial" w:hAnsi="Arial" w:cs="Arial"/>
@@ -10862,7 +12233,7 @@
         </w:rPr>
         <w:t>Sorting Data</w:t>
       </w:r>
-      <w:bookmarkEnd w:id="8"/>
+      <w:bookmarkEnd w:id="9"/>
       <w:r>
         <w:rPr>
           <w:rFonts w:ascii="Arial" w:hAnsi="Arial" w:cs="Arial"/>
@@ -11017,7 +12388,7 @@
                     <pic:cNvPicPr/>
                   </pic:nvPicPr>
                   <pic:blipFill>
-                    <a:blip r:embed="rId63"/>
+                    <a:blip r:embed="rId79"/>
                     <a:stretch>
                       <a:fillRect/>
                     </a:stretch>
@@ -11171,7 +12542,7 @@
                     <pic:cNvPicPr/>
                   </pic:nvPicPr>
                   <pic:blipFill>
-                    <a:blip r:embed="rId64"/>
+                    <a:blip r:embed="rId80"/>
                     <a:stretch>
                       <a:fillRect/>
                     </a:stretch>
@@ -11408,7 +12779,7 @@
                     <pic:cNvPicPr/>
                   </pic:nvPicPr>
                   <pic:blipFill>
-                    <a:blip r:embed="rId65"/>
+                    <a:blip r:embed="rId81"/>
                     <a:stretch>
                       <a:fillRect/>
                     </a:stretch>
@@ -11458,7 +12829,7 @@
           <w:szCs w:val="20"/>
         </w:rPr>
         <w:sectPr>
-          <w:headerReference w:type="default" r:id="rId66"/>
+          <w:headerReference w:type="default" r:id="rId82"/>
           <w:pgSz w:w="12240" w:h="15840"/>
           <w:pgMar w:top="1134" w:right="1134" w:bottom="1134" w:left="1134" w:header="709" w:footer="589" w:gutter="0"/>
           <w:cols w:space="708"/>
@@ -11478,6 +12849,7 @@
           <w:szCs w:val="28"/>
         </w:rPr>
       </w:pPr>
+      <w:bookmarkStart w:id="10" w:name="_Toc151655422"/>
       <w:r>
         <w:rPr>
           <w:rFonts w:ascii="Arial" w:hAnsi="Arial" w:cs="Arial"/>
@@ -11502,6 +12874,7 @@
         </w:rPr>
         <w:t>UserForm</w:t>
       </w:r>
+      <w:bookmarkEnd w:id="10"/>
       <w:proofErr w:type="spellEnd"/>
     </w:p>
     <w:p>
@@ -11530,18 +12903,12 @@
       <w:r>
         <w:t xml:space="preserve"> </w:t>
       </w:r>
-      <w:hyperlink r:id="rId67" w:history="1">
+      <w:hyperlink r:id="rId83" w:history="1">
         <w:r>
           <w:rPr>
             <w:rStyle w:val="Lienhypertexte"/>
           </w:rPr>
-          <w:t>https</w:t>
-        </w:r>
-        <w:r>
-          <w:rPr>
-            <w:rStyle w:val="Lienhypertexte"/>
-          </w:rPr>
-          <w:t>://www.youtube.com/watch?v=e7tUsgWh3Uw</w:t>
+          <w:t>https://www.youtube.com/watch?v=e7tUsgWh3Uw</w:t>
         </w:r>
       </w:hyperlink>
       <w:r>
@@ -11608,7 +12975,7 @@
                     <pic:cNvPicPr/>
                   </pic:nvPicPr>
                   <pic:blipFill>
-                    <a:blip r:embed="rId68"/>
+                    <a:blip r:embed="rId84"/>
                     <a:stretch>
                       <a:fillRect/>
                     </a:stretch>
@@ -13585,7 +14952,7 @@
         <w:sz w:val="18"/>
         <w:szCs w:val="20"/>
       </w:rPr>
-      <w:t>2023-11-20</w:t>
+      <w:t>2023-11-23</w:t>
     </w:r>
     <w:r>
       <w:rPr>
@@ -13919,7 +15286,111 @@
         <w:sz w:val="18"/>
         <w:szCs w:val="20"/>
       </w:rPr>
-      <w:t>Slide Out Menu</w:t>
+      <w:t xml:space="preserve">Contact Manager with </w:t>
+    </w:r>
+    <w:proofErr w:type="spellStart"/>
+    <w:r>
+      <w:rPr>
+        <w:b/>
+        <w:bCs/>
+        <w:color w:val="0F4761" w:themeColor="accent1" w:themeShade="BF"/>
+        <w:sz w:val="18"/>
+        <w:szCs w:val="20"/>
+      </w:rPr>
+      <w:t>UserForm</w:t>
+    </w:r>
+    <w:proofErr w:type="spellEnd"/>
+  </w:p>
+  <w:p>
+    <w:pPr>
+      <w:pStyle w:val="En-tte"/>
+      <w:tabs>
+        <w:tab w:val="clear" w:pos="4320"/>
+        <w:tab w:val="clear" w:pos="8640"/>
+        <w:tab w:val="right" w:pos="9923"/>
+      </w:tabs>
+      <w:spacing w:before="0"/>
+      <w:rPr>
+        <w:b/>
+        <w:bCs/>
+        <w:color w:val="0F4761" w:themeColor="accent1" w:themeShade="BF"/>
+        <w:sz w:val="18"/>
+        <w:szCs w:val="20"/>
+      </w:rPr>
+    </w:pPr>
+  </w:p>
+  <w:p>
+    <w:pPr>
+      <w:pStyle w:val="En-tte"/>
+      <w:tabs>
+        <w:tab w:val="clear" w:pos="4320"/>
+        <w:tab w:val="clear" w:pos="8640"/>
+        <w:tab w:val="right" w:pos="9923"/>
+      </w:tabs>
+      <w:spacing w:before="0"/>
+      <w:rPr>
+        <w:b/>
+        <w:bCs/>
+        <w:color w:val="0F4761" w:themeColor="accent1" w:themeShade="BF"/>
+        <w:sz w:val="18"/>
+        <w:szCs w:val="20"/>
+      </w:rPr>
+    </w:pPr>
+  </w:p>
+</w:hdr>
+</file>
+
+<file path=word/header3.xml><?xml version="1.0" encoding="utf-8"?>
+<w:hdr xmlns:wpc="http://schemas.microsoft.com/office/word/2010/wordprocessingCanvas" xmlns:cx="http://schemas.microsoft.com/office/drawing/2014/chartex" xmlns:cx1="http://schemas.microsoft.com/office/drawing/2015/9/8/chartex" xmlns:cx2="http://schemas.microsoft.com/office/drawing/2015/10/21/chartex" xmlns:cx3="http://schemas.microsoft.com/office/drawing/2016/5/9/chartex" xmlns:cx4="http://schemas.microsoft.com/office/drawing/2016/5/10/chartex" xmlns:cx5="http://schemas.microsoft.com/office/drawing/2016/5/11/chartex" xmlns:cx6="http://schemas.microsoft.com/office/drawing/2016/5/12/chartex" xmlns:cx7="http://schemas.microsoft.com/office/drawing/2016/5/13/chartex" xmlns:cx8="http://schemas.microsoft.com/office/drawing/2016/5/14/chartex" xmlns:mc="http://schemas.openxmlformats.org/markup-compatibility/2006" xmlns:aink="http://schemas.microsoft.com/office/drawing/2016/ink" xmlns:am3d="http://schemas.microsoft.com/office/drawing/2017/model3d" xmlns:o="urn:schemas-microsoft-com:office:office" xmlns:oel="http://schemas.microsoft.com/office/2019/extlst" xmlns:r="http://schemas.openxmlformats.org/officeDocument/2006/relationships" xmlns:m="http://schemas.openxmlformats.org/officeDocument/2006/math" xmlns:v="urn:schemas-microsoft-com:vml" xmlns:wp14="http://schemas.microsoft.com/office/word/2010/wordprocessingDrawing" xmlns:wp="http://schemas.openxmlformats.org/drawingml/2006/wordprocessingDrawing" xmlns:w10="urn:schemas-microsoft-com:office:word" xmlns:w="http://schemas.openxmlformats.org/wordprocessingml/2006/main" xmlns:w14="http://schemas.microsoft.com/office/word/2010/wordml" xmlns:w15="http://schemas.microsoft.com/office/word/2012/wordml" xmlns:w16cex="http://schemas.microsoft.com/office/word/2018/wordml/cex" xmlns:w16cid="http://schemas.microsoft.com/office/word/2016/wordml/cid" xmlns:w16="http://schemas.microsoft.com/office/word/2018/wordml" xmlns:w16sdtdh="http://schemas.microsoft.com/office/word/2020/wordml/sdtdatahash" xmlns:w16se="http://schemas.microsoft.com/office/word/2015/wordml/symex" xmlns:wpg="http://schemas.microsoft.com/office/word/2010/wordprocessingGroup" xmlns:wpi="http://schemas.microsoft.com/office/word/2010/wordprocessingInk" xmlns:wne="http://schemas.microsoft.com/office/word/2006/wordml" xmlns:wps="http://schemas.microsoft.com/office/word/2010/wordprocessingShape" mc:Ignorable="w14 w15 w16se w16cid w16 w16cex w16sdtdh wp14">
+  <w:p>
+    <w:pPr>
+      <w:pStyle w:val="En-tte"/>
+      <w:pBdr>
+        <w:bottom w:val="single" w:sz="6" w:space="1" w:color="auto"/>
+      </w:pBdr>
+      <w:tabs>
+        <w:tab w:val="clear" w:pos="4320"/>
+        <w:tab w:val="clear" w:pos="8640"/>
+        <w:tab w:val="right" w:pos="9923"/>
+      </w:tabs>
+      <w:spacing w:before="0"/>
+      <w:rPr>
+        <w:b/>
+        <w:bCs/>
+        <w:color w:val="0F4761" w:themeColor="accent1" w:themeShade="BF"/>
+        <w:sz w:val="18"/>
+        <w:szCs w:val="20"/>
+      </w:rPr>
+    </w:pPr>
+    <w:r>
+      <w:rPr>
+        <w:b/>
+        <w:bCs/>
+        <w:color w:val="0F4761" w:themeColor="accent1" w:themeShade="BF"/>
+        <w:sz w:val="18"/>
+        <w:szCs w:val="20"/>
+      </w:rPr>
+      <w:t>Excel For Freelancers</w:t>
+    </w:r>
+    <w:r>
+      <w:rPr>
+        <w:b/>
+        <w:bCs/>
+        <w:color w:val="0F4761" w:themeColor="accent1" w:themeShade="BF"/>
+        <w:sz w:val="18"/>
+        <w:szCs w:val="20"/>
+      </w:rPr>
+      <w:tab/>
+    </w:r>
+    <w:r>
+      <w:rPr>
+        <w:b/>
+        <w:bCs/>
+        <w:color w:val="0F4761" w:themeColor="accent1" w:themeShade="BF"/>
+        <w:sz w:val="18"/>
+        <w:szCs w:val="20"/>
+      </w:rPr>
+      <w:t>Named Range</w:t>
     </w:r>
   </w:p>
   <w:p>
@@ -13961,7 +15432,7 @@
 </w:hdr>
 </file>
 
-<file path=word/header3.xml><?xml version="1.0" encoding="utf-8"?>
+<file path=word/header4.xml><?xml version="1.0" encoding="utf-8"?>
 <w:hdr xmlns:wpc="http://schemas.microsoft.com/office/word/2010/wordprocessingCanvas" xmlns:cx="http://schemas.microsoft.com/office/drawing/2014/chartex" xmlns:cx1="http://schemas.microsoft.com/office/drawing/2015/9/8/chartex" xmlns:cx2="http://schemas.microsoft.com/office/drawing/2015/10/21/chartex" xmlns:cx3="http://schemas.microsoft.com/office/drawing/2016/5/9/chartex" xmlns:cx4="http://schemas.microsoft.com/office/drawing/2016/5/10/chartex" xmlns:cx5="http://schemas.microsoft.com/office/drawing/2016/5/11/chartex" xmlns:cx6="http://schemas.microsoft.com/office/drawing/2016/5/12/chartex" xmlns:cx7="http://schemas.microsoft.com/office/drawing/2016/5/13/chartex" xmlns:cx8="http://schemas.microsoft.com/office/drawing/2016/5/14/chartex" xmlns:mc="http://schemas.openxmlformats.org/markup-compatibility/2006" xmlns:aink="http://schemas.microsoft.com/office/drawing/2016/ink" xmlns:am3d="http://schemas.microsoft.com/office/drawing/2017/model3d" xmlns:o="urn:schemas-microsoft-com:office:office" xmlns:oel="http://schemas.microsoft.com/office/2019/extlst" xmlns:r="http://schemas.openxmlformats.org/officeDocument/2006/relationships" xmlns:m="http://schemas.openxmlformats.org/officeDocument/2006/math" xmlns:v="urn:schemas-microsoft-com:vml" xmlns:wp14="http://schemas.microsoft.com/office/word/2010/wordprocessingDrawing" xmlns:wp="http://schemas.openxmlformats.org/drawingml/2006/wordprocessingDrawing" xmlns:w10="urn:schemas-microsoft-com:office:word" xmlns:w="http://schemas.openxmlformats.org/wordprocessingml/2006/main" xmlns:w14="http://schemas.microsoft.com/office/word/2010/wordml" xmlns:w15="http://schemas.microsoft.com/office/word/2012/wordml" xmlns:w16cex="http://schemas.microsoft.com/office/word/2018/wordml/cex" xmlns:w16cid="http://schemas.microsoft.com/office/word/2016/wordml/cid" xmlns:w16="http://schemas.microsoft.com/office/word/2018/wordml" xmlns:w16sdtdh="http://schemas.microsoft.com/office/word/2020/wordml/sdtdatahash" xmlns:w16se="http://schemas.microsoft.com/office/word/2015/wordml/symex" xmlns:wpg="http://schemas.microsoft.com/office/word/2010/wordprocessingGroup" xmlns:wpi="http://schemas.microsoft.com/office/word/2010/wordprocessingInk" xmlns:wne="http://schemas.microsoft.com/office/word/2006/wordml" xmlns:wps="http://schemas.microsoft.com/office/word/2010/wordprocessingShape" mc:Ignorable="w14 w15 w16se w16cid w16 w16cex w16sdtdh wp14">
   <w:p>
     <w:pPr>

</xml_diff>

<commit_message>
Mods du mercredi - 2023-11-29
</commit_message>
<xml_diff>
--- a/Excel For Freelancers.docx
+++ b/Excel For Freelancers.docx
@@ -72,7 +72,7 @@
           <w:r>
             <w:fldChar w:fldCharType="separate"/>
           </w:r>
-          <w:hyperlink w:anchor="_Toc152127211" w:history="1">
+          <w:hyperlink w:anchor="_Toc152164596" w:history="1">
             <w:r>
               <w:rPr>
                 <w:rStyle w:val="Lienhypertexte"/>
@@ -102,7 +102,7 @@
                 <w:noProof/>
                 <w:webHidden/>
               </w:rPr>
-              <w:instrText xml:space="preserve"> PAGEREF _Toc152127211 \h </w:instrText>
+              <w:instrText xml:space="preserve"> PAGEREF _Toc152164596 \h </w:instrText>
             </w:r>
             <w:r>
               <w:rPr>
@@ -147,7 +147,7 @@
               <w:lang w:val="fr-CA" w:eastAsia="fr-CA"/>
             </w:rPr>
           </w:pPr>
-          <w:hyperlink w:anchor="_Toc152127212" w:history="1">
+          <w:hyperlink w:anchor="_Toc152164597" w:history="1">
             <w:r>
               <w:rPr>
                 <w:rStyle w:val="Lienhypertexte"/>
@@ -177,7 +177,7 @@
                 <w:noProof/>
                 <w:webHidden/>
               </w:rPr>
-              <w:instrText xml:space="preserve"> PAGEREF _Toc152127212 \h </w:instrText>
+              <w:instrText xml:space="preserve"> PAGEREF _Toc152164597 \h </w:instrText>
             </w:r>
             <w:r>
               <w:rPr>
@@ -222,7 +222,7 @@
               <w:lang w:val="fr-CA" w:eastAsia="fr-CA"/>
             </w:rPr>
           </w:pPr>
-          <w:hyperlink w:anchor="_Toc152127213" w:history="1">
+          <w:hyperlink w:anchor="_Toc152164598" w:history="1">
             <w:r>
               <w:rPr>
                 <w:rStyle w:val="Lienhypertexte"/>
@@ -252,7 +252,7 @@
                 <w:noProof/>
                 <w:webHidden/>
               </w:rPr>
-              <w:instrText xml:space="preserve"> PAGEREF _Toc152127213 \h </w:instrText>
+              <w:instrText xml:space="preserve"> PAGEREF _Toc152164598 \h </w:instrText>
             </w:r>
             <w:r>
               <w:rPr>
@@ -297,7 +297,7 @@
               <w:lang w:val="fr-CA" w:eastAsia="fr-CA"/>
             </w:rPr>
           </w:pPr>
-          <w:hyperlink w:anchor="_Toc152127214" w:history="1">
+          <w:hyperlink w:anchor="_Toc152164599" w:history="1">
             <w:r>
               <w:rPr>
                 <w:rStyle w:val="Lienhypertexte"/>
@@ -327,7 +327,7 @@
                 <w:noProof/>
                 <w:webHidden/>
               </w:rPr>
-              <w:instrText xml:space="preserve"> PAGEREF _Toc152127214 \h </w:instrText>
+              <w:instrText xml:space="preserve"> PAGEREF _Toc152164599 \h </w:instrText>
             </w:r>
             <w:r>
               <w:rPr>
@@ -372,7 +372,7 @@
               <w:lang w:val="fr-CA" w:eastAsia="fr-CA"/>
             </w:rPr>
           </w:pPr>
-          <w:hyperlink w:anchor="_Toc152127215" w:history="1">
+          <w:hyperlink w:anchor="_Toc152164600" w:history="1">
             <w:r>
               <w:rPr>
                 <w:rStyle w:val="Lienhypertexte"/>
@@ -402,7 +402,7 @@
                 <w:noProof/>
                 <w:webHidden/>
               </w:rPr>
-              <w:instrText xml:space="preserve"> PAGEREF _Toc152127215 \h </w:instrText>
+              <w:instrText xml:space="preserve"> PAGEREF _Toc152164600 \h </w:instrText>
             </w:r>
             <w:r>
               <w:rPr>
@@ -447,7 +447,7 @@
               <w:lang w:val="fr-CA" w:eastAsia="fr-CA"/>
             </w:rPr>
           </w:pPr>
-          <w:hyperlink w:anchor="_Toc152127216" w:history="1">
+          <w:hyperlink w:anchor="_Toc152164601" w:history="1">
             <w:r>
               <w:rPr>
                 <w:rStyle w:val="Lienhypertexte"/>
@@ -477,7 +477,7 @@
                 <w:noProof/>
                 <w:webHidden/>
               </w:rPr>
-              <w:instrText xml:space="preserve"> PAGEREF _Toc152127216 \h </w:instrText>
+              <w:instrText xml:space="preserve"> PAGEREF _Toc152164601 \h </w:instrText>
             </w:r>
             <w:r>
               <w:rPr>
@@ -522,7 +522,7 @@
               <w:lang w:val="fr-CA" w:eastAsia="fr-CA"/>
             </w:rPr>
           </w:pPr>
-          <w:hyperlink w:anchor="_Toc152127217" w:history="1">
+          <w:hyperlink w:anchor="_Toc152164602" w:history="1">
             <w:r>
               <w:rPr>
                 <w:rStyle w:val="Lienhypertexte"/>
@@ -552,7 +552,7 @@
                 <w:noProof/>
                 <w:webHidden/>
               </w:rPr>
-              <w:instrText xml:space="preserve"> PAGEREF _Toc152127217 \h </w:instrText>
+              <w:instrText xml:space="preserve"> PAGEREF _Toc152164602 \h </w:instrText>
             </w:r>
             <w:r>
               <w:rPr>
@@ -597,7 +597,7 @@
               <w:lang w:val="fr-CA" w:eastAsia="fr-CA"/>
             </w:rPr>
           </w:pPr>
-          <w:hyperlink w:anchor="_Toc152127218" w:history="1">
+          <w:hyperlink w:anchor="_Toc152164603" w:history="1">
             <w:r>
               <w:rPr>
                 <w:rStyle w:val="Lienhypertexte"/>
@@ -606,7 +606,7 @@
                 <w:bCs/>
                 <w:noProof/>
               </w:rPr>
-              <w:t>Top 5 VBA Hacks -</w:t>
+              <w:t>The Ultimate Developers VBA Library</w:t>
             </w:r>
             <w:r>
               <w:rPr>
@@ -627,7 +627,7 @@
                 <w:noProof/>
                 <w:webHidden/>
               </w:rPr>
-              <w:instrText xml:space="preserve"> PAGEREF _Toc152127218 \h </w:instrText>
+              <w:instrText xml:space="preserve"> PAGEREF _Toc152164603 \h </w:instrText>
             </w:r>
             <w:r>
               <w:rPr>
@@ -660,6 +660,81 @@
         </w:p>
         <w:p>
           <w:pPr>
+            <w:pStyle w:val="TM1"/>
+            <w:tabs>
+              <w:tab w:val="right" w:leader="dot" w:pos="9962"/>
+            </w:tabs>
+            <w:rPr>
+              <w:rFonts w:asciiTheme="minorHAnsi" w:eastAsiaTheme="minorEastAsia" w:hAnsiTheme="minorHAnsi"/>
+              <w:noProof/>
+              <w:sz w:val="24"/>
+              <w:szCs w:val="24"/>
+              <w:lang w:val="fr-CA" w:eastAsia="fr-CA"/>
+            </w:rPr>
+          </w:pPr>
+          <w:hyperlink w:anchor="_Toc152164604" w:history="1">
+            <w:r>
+              <w:rPr>
+                <w:rStyle w:val="Lienhypertexte"/>
+                <w:rFonts w:cs="Arial"/>
+                <w:b/>
+                <w:bCs/>
+                <w:noProof/>
+              </w:rPr>
+              <w:t>Top 5 VBA Hacks -</w:t>
+            </w:r>
+            <w:r>
+              <w:rPr>
+                <w:noProof/>
+                <w:webHidden/>
+              </w:rPr>
+              <w:tab/>
+            </w:r>
+            <w:r>
+              <w:rPr>
+                <w:noProof/>
+                <w:webHidden/>
+              </w:rPr>
+              <w:fldChar w:fldCharType="begin"/>
+            </w:r>
+            <w:r>
+              <w:rPr>
+                <w:noProof/>
+                <w:webHidden/>
+              </w:rPr>
+              <w:instrText xml:space="preserve"> PAGEREF _Toc152164604 \h </w:instrText>
+            </w:r>
+            <w:r>
+              <w:rPr>
+                <w:noProof/>
+                <w:webHidden/>
+              </w:rPr>
+            </w:r>
+            <w:r>
+              <w:rPr>
+                <w:noProof/>
+                <w:webHidden/>
+              </w:rPr>
+              <w:fldChar w:fldCharType="separate"/>
+            </w:r>
+            <w:r>
+              <w:rPr>
+                <w:noProof/>
+                <w:webHidden/>
+              </w:rPr>
+              <w:t>21</w:t>
+            </w:r>
+            <w:r>
+              <w:rPr>
+                <w:noProof/>
+                <w:webHidden/>
+              </w:rPr>
+              <w:fldChar w:fldCharType="end"/>
+            </w:r>
+          </w:hyperlink>
+        </w:p>
+        <w:p>
+          <w:pPr>
             <w:pStyle w:val="TM2"/>
             <w:tabs>
               <w:tab w:val="right" w:leader="dot" w:pos="9962"/>
@@ -672,7 +747,7 @@
               <w:lang w:val="fr-CA" w:eastAsia="fr-CA"/>
             </w:rPr>
           </w:pPr>
-          <w:hyperlink w:anchor="_Toc152127219" w:history="1">
+          <w:hyperlink w:anchor="_Toc152164605" w:history="1">
             <w:r>
               <w:rPr>
                 <w:rStyle w:val="Lienhypertexte"/>
@@ -702,7 +777,7 @@
                 <w:noProof/>
                 <w:webHidden/>
               </w:rPr>
-              <w:instrText xml:space="preserve"> PAGEREF _Toc152127219 \h </w:instrText>
+              <w:instrText xml:space="preserve"> PAGEREF _Toc152164605 \h </w:instrText>
             </w:r>
             <w:r>
               <w:rPr>
@@ -722,7 +797,7 @@
                 <w:noProof/>
                 <w:webHidden/>
               </w:rPr>
-              <w:t>20</w:t>
+              <w:t>21</w:t>
             </w:r>
             <w:r>
               <w:rPr>
@@ -747,7 +822,7 @@
               <w:lang w:val="fr-CA" w:eastAsia="fr-CA"/>
             </w:rPr>
           </w:pPr>
-          <w:hyperlink w:anchor="_Toc152127220" w:history="1">
+          <w:hyperlink w:anchor="_Toc152164606" w:history="1">
             <w:r>
               <w:rPr>
                 <w:rStyle w:val="Lienhypertexte"/>
@@ -777,82 +852,7 @@
                 <w:noProof/>
                 <w:webHidden/>
               </w:rPr>
-              <w:instrText xml:space="preserve"> PAGEREF _Toc152127220 \h </w:instrText>
-            </w:r>
-            <w:r>
-              <w:rPr>
-                <w:noProof/>
-                <w:webHidden/>
-              </w:rPr>
-            </w:r>
-            <w:r>
-              <w:rPr>
-                <w:noProof/>
-                <w:webHidden/>
-              </w:rPr>
-              <w:fldChar w:fldCharType="separate"/>
-            </w:r>
-            <w:r>
-              <w:rPr>
-                <w:noProof/>
-                <w:webHidden/>
-              </w:rPr>
-              <w:t>22</w:t>
-            </w:r>
-            <w:r>
-              <w:rPr>
-                <w:noProof/>
-                <w:webHidden/>
-              </w:rPr>
-              <w:fldChar w:fldCharType="end"/>
-            </w:r>
-          </w:hyperlink>
-        </w:p>
-        <w:p>
-          <w:pPr>
-            <w:pStyle w:val="TM2"/>
-            <w:tabs>
-              <w:tab w:val="right" w:leader="dot" w:pos="9962"/>
-            </w:tabs>
-            <w:rPr>
-              <w:rFonts w:asciiTheme="minorHAnsi" w:eastAsiaTheme="minorEastAsia" w:hAnsiTheme="minorHAnsi"/>
-              <w:noProof/>
-              <w:sz w:val="24"/>
-              <w:szCs w:val="24"/>
-              <w:lang w:val="fr-CA" w:eastAsia="fr-CA"/>
-            </w:rPr>
-          </w:pPr>
-          <w:hyperlink w:anchor="_Toc152127221" w:history="1">
-            <w:r>
-              <w:rPr>
-                <w:rStyle w:val="Lienhypertexte"/>
-                <w:rFonts w:cs="Arial"/>
-                <w:b/>
-                <w:bCs/>
-                <w:noProof/>
-              </w:rPr>
-              <w:t>Data Mapping</w:t>
-            </w:r>
-            <w:r>
-              <w:rPr>
-                <w:noProof/>
-                <w:webHidden/>
-              </w:rPr>
-              <w:tab/>
-            </w:r>
-            <w:r>
-              <w:rPr>
-                <w:noProof/>
-                <w:webHidden/>
-              </w:rPr>
-              <w:fldChar w:fldCharType="begin"/>
-            </w:r>
-            <w:r>
-              <w:rPr>
-                <w:noProof/>
-                <w:webHidden/>
-              </w:rPr>
-              <w:instrText xml:space="preserve"> PAGEREF _Toc152127221 \h </w:instrText>
+              <w:instrText xml:space="preserve"> PAGEREF _Toc152164606 \h </w:instrText>
             </w:r>
             <w:r>
               <w:rPr>
@@ -897,7 +897,82 @@
               <w:lang w:val="fr-CA" w:eastAsia="fr-CA"/>
             </w:rPr>
           </w:pPr>
-          <w:hyperlink w:anchor="_Toc152127222" w:history="1">
+          <w:hyperlink w:anchor="_Toc152164607" w:history="1">
+            <w:r>
+              <w:rPr>
+                <w:rStyle w:val="Lienhypertexte"/>
+                <w:rFonts w:cs="Arial"/>
+                <w:b/>
+                <w:bCs/>
+                <w:noProof/>
+              </w:rPr>
+              <w:t>Data Mapping</w:t>
+            </w:r>
+            <w:r>
+              <w:rPr>
+                <w:noProof/>
+                <w:webHidden/>
+              </w:rPr>
+              <w:tab/>
+            </w:r>
+            <w:r>
+              <w:rPr>
+                <w:noProof/>
+                <w:webHidden/>
+              </w:rPr>
+              <w:fldChar w:fldCharType="begin"/>
+            </w:r>
+            <w:r>
+              <w:rPr>
+                <w:noProof/>
+                <w:webHidden/>
+              </w:rPr>
+              <w:instrText xml:space="preserve"> PAGEREF _Toc152164607 \h </w:instrText>
+            </w:r>
+            <w:r>
+              <w:rPr>
+                <w:noProof/>
+                <w:webHidden/>
+              </w:rPr>
+            </w:r>
+            <w:r>
+              <w:rPr>
+                <w:noProof/>
+                <w:webHidden/>
+              </w:rPr>
+              <w:fldChar w:fldCharType="separate"/>
+            </w:r>
+            <w:r>
+              <w:rPr>
+                <w:noProof/>
+                <w:webHidden/>
+              </w:rPr>
+              <w:t>24</w:t>
+            </w:r>
+            <w:r>
+              <w:rPr>
+                <w:noProof/>
+                <w:webHidden/>
+              </w:rPr>
+              <w:fldChar w:fldCharType="end"/>
+            </w:r>
+          </w:hyperlink>
+        </w:p>
+        <w:p>
+          <w:pPr>
+            <w:pStyle w:val="TM2"/>
+            <w:tabs>
+              <w:tab w:val="right" w:leader="dot" w:pos="9962"/>
+            </w:tabs>
+            <w:rPr>
+              <w:rFonts w:asciiTheme="minorHAnsi" w:eastAsiaTheme="minorEastAsia" w:hAnsiTheme="minorHAnsi"/>
+              <w:noProof/>
+              <w:sz w:val="24"/>
+              <w:szCs w:val="24"/>
+              <w:lang w:val="fr-CA" w:eastAsia="fr-CA"/>
+            </w:rPr>
+          </w:pPr>
+          <w:hyperlink w:anchor="_Toc152164608" w:history="1">
             <w:r>
               <w:rPr>
                 <w:rStyle w:val="Lienhypertexte"/>
@@ -927,7 +1002,7 @@
                 <w:noProof/>
                 <w:webHidden/>
               </w:rPr>
-              <w:instrText xml:space="preserve"> PAGEREF _Toc152127222 \h </w:instrText>
+              <w:instrText xml:space="preserve"> PAGEREF _Toc152164608 \h </w:instrText>
             </w:r>
             <w:r>
               <w:rPr>
@@ -947,7 +1022,7 @@
                 <w:noProof/>
                 <w:webHidden/>
               </w:rPr>
-              <w:t>25</w:t>
+              <w:t>26</w:t>
             </w:r>
             <w:r>
               <w:rPr>
@@ -972,7 +1047,7 @@
               <w:lang w:val="fr-CA" w:eastAsia="fr-CA"/>
             </w:rPr>
           </w:pPr>
-          <w:hyperlink w:anchor="_Toc152127223" w:history="1">
+          <w:hyperlink w:anchor="_Toc152164609" w:history="1">
             <w:r>
               <w:rPr>
                 <w:rStyle w:val="Lienhypertexte"/>
@@ -1002,7 +1077,7 @@
                 <w:noProof/>
                 <w:webHidden/>
               </w:rPr>
-              <w:instrText xml:space="preserve"> PAGEREF _Toc152127223 \h </w:instrText>
+              <w:instrText xml:space="preserve"> PAGEREF _Toc152164609 \h </w:instrText>
             </w:r>
             <w:r>
               <w:rPr>
@@ -1022,7 +1097,7 @@
                 <w:noProof/>
                 <w:webHidden/>
               </w:rPr>
-              <w:t>27</w:t>
+              <w:t>28</w:t>
             </w:r>
             <w:r>
               <w:rPr>
@@ -1047,7 +1122,7 @@
               <w:lang w:val="fr-CA" w:eastAsia="fr-CA"/>
             </w:rPr>
           </w:pPr>
-          <w:hyperlink w:anchor="_Toc152127224" w:history="1">
+          <w:hyperlink w:anchor="_Toc152164610" w:history="1">
             <w:r>
               <w:rPr>
                 <w:rStyle w:val="Lienhypertexte"/>
@@ -1077,7 +1152,7 @@
                 <w:noProof/>
                 <w:webHidden/>
               </w:rPr>
-              <w:instrText xml:space="preserve"> PAGEREF _Toc152127224 \h </w:instrText>
+              <w:instrText xml:space="preserve"> PAGEREF _Toc152164610 \h </w:instrText>
             </w:r>
             <w:r>
               <w:rPr>
@@ -1097,7 +1172,7 @@
                 <w:noProof/>
                 <w:webHidden/>
               </w:rPr>
-              <w:t>29</w:t>
+              <w:t>30</w:t>
             </w:r>
             <w:r>
               <w:rPr>
@@ -1143,7 +1218,7 @@
           <w:szCs w:val="28"/>
         </w:rPr>
       </w:pPr>
-      <w:bookmarkStart w:id="0" w:name="_Toc152127211"/>
+      <w:bookmarkStart w:id="0" w:name="_Toc152164596"/>
       <w:proofErr w:type="spellStart"/>
       <w:r>
         <w:rPr>
@@ -1239,6 +1314,7 @@
       </w:r>
     </w:p>
     <w:p>
+      <w:proofErr w:type="gramStart"/>
       <w:r>
         <w:rPr>
           <w:b/>
@@ -1249,7 +1325,11 @@
         <w:t>YouTube</w:t>
       </w:r>
       <w:r>
-        <w:t xml:space="preserve"> : </w:t>
+        <w:t> :</w:t>
+      </w:r>
+      <w:proofErr w:type="gramEnd"/>
+      <w:r>
+        <w:t xml:space="preserve"> </w:t>
       </w:r>
       <w:hyperlink r:id="rId10" w:history="1">
         <w:r>
@@ -1989,7 +2069,7 @@
           <w:szCs w:val="28"/>
         </w:rPr>
       </w:pPr>
-      <w:bookmarkStart w:id="1" w:name="_Toc152127212"/>
+      <w:bookmarkStart w:id="1" w:name="_Toc152164597"/>
       <w:r>
         <w:rPr>
           <w:rFonts w:ascii="Arial" w:hAnsi="Arial" w:cs="Arial"/>
@@ -2281,7 +2361,7 @@
           <w:szCs w:val="20"/>
         </w:rPr>
       </w:pPr>
-      <w:bookmarkStart w:id="2" w:name="_Toc152127213"/>
+      <w:bookmarkStart w:id="2" w:name="_Toc152164598"/>
       <w:r>
         <w:rPr>
           <w:rFonts w:ascii="Arial" w:hAnsi="Arial" w:cs="Arial"/>
@@ -3814,7 +3894,7 @@
           <w:szCs w:val="20"/>
         </w:rPr>
       </w:pPr>
-      <w:bookmarkStart w:id="3" w:name="_Toc152127214"/>
+      <w:bookmarkStart w:id="3" w:name="_Toc152164599"/>
       <w:r>
         <w:rPr>
           <w:rFonts w:ascii="Arial" w:hAnsi="Arial" w:cs="Arial"/>
@@ -4031,7 +4111,7 @@
           <w:szCs w:val="20"/>
         </w:rPr>
       </w:pPr>
-      <w:bookmarkStart w:id="4" w:name="_Toc152127215"/>
+      <w:bookmarkStart w:id="4" w:name="_Toc152164600"/>
       <w:r>
         <w:rPr>
           <w:rFonts w:ascii="Arial" w:hAnsi="Arial" w:cs="Arial"/>
@@ -4414,7 +4494,7 @@
           <w:szCs w:val="28"/>
         </w:rPr>
       </w:pPr>
-      <w:bookmarkStart w:id="5" w:name="_Toc152127216"/>
+      <w:bookmarkStart w:id="5" w:name="_Toc152164601"/>
       <w:r>
         <w:rPr>
           <w:rFonts w:ascii="Arial" w:hAnsi="Arial" w:cs="Arial"/>
@@ -6238,7 +6318,7 @@
           <w:szCs w:val="20"/>
         </w:rPr>
       </w:pPr>
-      <w:bookmarkStart w:id="6" w:name="_Toc152127217"/>
+      <w:bookmarkStart w:id="6" w:name="_Toc152164602"/>
       <w:r>
         <w:rPr>
           <w:rFonts w:ascii="Arial" w:hAnsi="Arial" w:cs="Arial"/>
@@ -7245,7 +7325,7 @@
           <w:szCs w:val="20"/>
         </w:rPr>
       </w:pPr>
-      <w:bookmarkStart w:id="7" w:name="_Toc152127218"/>
+      <w:bookmarkStart w:id="7" w:name="_Toc152164603"/>
       <w:r>
         <w:rPr>
           <w:rFonts w:ascii="Arial" w:hAnsi="Arial" w:cs="Arial"/>
@@ -7258,6 +7338,7 @@
         <w:lastRenderedPageBreak/>
         <w:t>The Ultimate Developers VBA Library</w:t>
       </w:r>
+      <w:bookmarkEnd w:id="7"/>
       <w:r>
         <w:rPr>
           <w:rFonts w:ascii="Arial" w:hAnsi="Arial" w:cs="Arial"/>
@@ -7705,6 +7786,7 @@
           <w:szCs w:val="20"/>
         </w:rPr>
       </w:pPr>
+      <w:bookmarkStart w:id="8" w:name="_Toc152164604"/>
       <w:r>
         <w:rPr>
           <w:rFonts w:ascii="Arial" w:hAnsi="Arial" w:cs="Arial"/>
@@ -7717,7 +7799,7 @@
         <w:lastRenderedPageBreak/>
         <w:t>Top 5 VBA Hacks -</w:t>
       </w:r>
-      <w:bookmarkEnd w:id="7"/>
+      <w:bookmarkEnd w:id="8"/>
       <w:r>
         <w:rPr>
           <w:rFonts w:ascii="Arial" w:hAnsi="Arial" w:cs="Arial"/>
@@ -7817,7 +7899,7 @@
           <w:bCs/>
         </w:rPr>
       </w:pPr>
-      <w:bookmarkStart w:id="8" w:name="_Toc152127219"/>
+      <w:bookmarkStart w:id="9" w:name="_Toc152164605"/>
       <w:r>
         <w:rPr>
           <w:rFonts w:ascii="Arial" w:hAnsi="Arial" w:cs="Arial"/>
@@ -7826,7 +7908,7 @@
         </w:rPr>
         <w:t>Advanced Filters</w:t>
       </w:r>
-      <w:bookmarkEnd w:id="8"/>
+      <w:bookmarkEnd w:id="9"/>
       <w:r>
         <w:rPr>
           <w:rFonts w:ascii="Arial" w:hAnsi="Arial" w:cs="Arial"/>
@@ -10120,21 +10202,7 @@
         <w:rPr>
           <w:szCs w:val="20"/>
         </w:rPr>
-        <w:t xml:space="preserve">Delete any previous Criterial </w:t>
-      </w:r>
-      <w:proofErr w:type="spellStart"/>
-      <w:r>
-        <w:rPr>
-          <w:szCs w:val="20"/>
-        </w:rPr>
-        <w:t>onb</w:t>
-      </w:r>
-      <w:proofErr w:type="spellEnd"/>
-      <w:r>
-        <w:rPr>
-          <w:szCs w:val="20"/>
-        </w:rPr>
-        <w:t xml:space="preserve"> the same Worksheet</w:t>
+        <w:t>Delete any previous Criterial on the same Worksheet</w:t>
       </w:r>
     </w:p>
     <w:p>
@@ -10420,7 +10488,7 @@
           <w:bCs/>
         </w:rPr>
       </w:pPr>
-      <w:bookmarkStart w:id="9" w:name="_Toc152127220"/>
+      <w:bookmarkStart w:id="10" w:name="_Toc152164606"/>
       <w:r>
         <w:rPr>
           <w:rFonts w:ascii="Arial" w:hAnsi="Arial" w:cs="Arial"/>
@@ -10429,7 +10497,7 @@
         </w:rPr>
         <w:t>Fundamentals Formulas</w:t>
       </w:r>
-      <w:bookmarkEnd w:id="9"/>
+      <w:bookmarkEnd w:id="10"/>
       <w:r>
         <w:rPr>
           <w:rFonts w:ascii="Arial" w:hAnsi="Arial" w:cs="Arial"/>
@@ -10978,7 +11046,19 @@
         <w:rPr>
           <w:szCs w:val="20"/>
         </w:rPr>
-        <w:t>Used to find out something specific in a database and allow return of specific column within that row. Example: Determine if a date is am holiday, from Admin Worksheet, named range (</w:t>
+        <w:t>Used to find out something specific in a database and allow return of specific column within that row. Example: Determine if a date is a</w:t>
+      </w:r>
+      <w:r>
+        <w:rPr>
+          <w:szCs w:val="20"/>
+        </w:rPr>
+        <w:t>n</w:t>
+      </w:r>
+      <w:r>
+        <w:rPr>
+          <w:szCs w:val="20"/>
+        </w:rPr>
+        <w:t xml:space="preserve"> holiday, from Admin Worksheet, named range (</w:t>
       </w:r>
       <w:proofErr w:type="spellStart"/>
       <w:r>
@@ -11404,7 +11484,7 @@
           <w:bCs/>
         </w:rPr>
       </w:pPr>
-      <w:bookmarkStart w:id="10" w:name="_Toc152127221"/>
+      <w:bookmarkStart w:id="11" w:name="_Toc152164607"/>
       <w:r>
         <w:rPr>
           <w:rFonts w:ascii="Arial" w:hAnsi="Arial" w:cs="Arial"/>
@@ -11413,7 +11493,7 @@
         </w:rPr>
         <w:t>Data Mapping</w:t>
       </w:r>
-      <w:bookmarkEnd w:id="10"/>
+      <w:bookmarkEnd w:id="11"/>
       <w:r>
         <w:rPr>
           <w:rFonts w:ascii="Arial" w:hAnsi="Arial" w:cs="Arial"/>
@@ -12245,7 +12325,7 @@
           <w:bCs/>
         </w:rPr>
       </w:pPr>
-      <w:bookmarkStart w:id="11" w:name="_Toc152127222"/>
+      <w:bookmarkStart w:id="12" w:name="_Toc152164608"/>
       <w:r>
         <w:rPr>
           <w:rFonts w:ascii="Arial" w:hAnsi="Arial" w:cs="Arial"/>
@@ -12254,7 +12334,7 @@
         </w:rPr>
         <w:t>Shape Utilization</w:t>
       </w:r>
-      <w:bookmarkEnd w:id="11"/>
+      <w:bookmarkEnd w:id="12"/>
       <w:r>
         <w:rPr>
           <w:rFonts w:ascii="Arial" w:hAnsi="Arial" w:cs="Arial"/>
@@ -14652,7 +14732,7 @@
           <w:szCs w:val="20"/>
         </w:rPr>
       </w:pPr>
-      <w:bookmarkStart w:id="12" w:name="_Toc152127223"/>
+      <w:bookmarkStart w:id="13" w:name="_Toc152164609"/>
       <w:r>
         <w:rPr>
           <w:rFonts w:ascii="Arial" w:hAnsi="Arial" w:cs="Arial"/>
@@ -14661,7 +14741,7 @@
         </w:rPr>
         <w:t>Sorting Data</w:t>
       </w:r>
-      <w:bookmarkEnd w:id="12"/>
+      <w:bookmarkEnd w:id="13"/>
       <w:r>
         <w:rPr>
           <w:rFonts w:ascii="Arial" w:hAnsi="Arial" w:cs="Arial"/>
@@ -15224,7 +15304,7 @@
           <w:szCs w:val="28"/>
         </w:rPr>
       </w:pPr>
-      <w:bookmarkStart w:id="13" w:name="_Toc152127224"/>
+      <w:bookmarkStart w:id="14" w:name="_Toc152164610"/>
       <w:r>
         <w:rPr>
           <w:rFonts w:ascii="Arial" w:hAnsi="Arial" w:cs="Arial"/>
@@ -15249,7 +15329,7 @@
         </w:rPr>
         <w:t>UserForm</w:t>
       </w:r>
-      <w:bookmarkEnd w:id="13"/>
+      <w:bookmarkEnd w:id="14"/>
       <w:proofErr w:type="spellEnd"/>
     </w:p>
     <w:p>
@@ -15681,7 +15761,7 @@
           <w:noProof/>
         </w:rPr>
         <w:tab/>
-        <w:t>26</w:t>
+        <w:t>28</w:t>
       </w:r>
     </w:p>
     <w:p>
@@ -15726,7 +15806,7 @@
           <w:noProof/>
         </w:rPr>
         <w:tab/>
-        <w:t>27</w:t>
+        <w:t>29</w:t>
       </w:r>
     </w:p>
     <w:p>
@@ -15752,7 +15832,7 @@
           <w:noProof/>
         </w:rPr>
         <w:tab/>
-        <w:t>19</w:t>
+        <w:t>21</w:t>
       </w:r>
     </w:p>
     <w:p>
@@ -15793,7 +15873,7 @@
           <w:noProof/>
         </w:rPr>
         <w:tab/>
-        <w:t>20</w:t>
+        <w:t>22</w:t>
       </w:r>
     </w:p>
     <w:p>
@@ -15906,7 +15986,7 @@
           <w:noProof/>
         </w:rPr>
         <w:tab/>
-        <w:t>22</w:t>
+        <w:t>24</w:t>
       </w:r>
     </w:p>
     <w:p>
@@ -15951,7 +16031,7 @@
           <w:noProof/>
         </w:rPr>
         <w:tab/>
-        <w:t>20</w:t>
+        <w:t>22</w:t>
       </w:r>
     </w:p>
     <w:p>
@@ -15996,33 +16076,33 @@
           <w:noProof/>
         </w:rPr>
         <w:tab/>
+        <w:t>25</w:t>
+      </w:r>
+    </w:p>
+    <w:p>
+      <w:pPr>
+        <w:pStyle w:val="Index1"/>
+        <w:tabs>
+          <w:tab w:val="right" w:leader="dot" w:pos="4616"/>
+        </w:tabs>
+        <w:rPr>
+          <w:noProof/>
+        </w:rPr>
+      </w:pPr>
+      <w:r>
+        <w:rPr>
+          <w:rFonts w:ascii="Arial" w:hAnsi="Arial" w:cs="Arial"/>
+          <w:noProof/>
+          <w:color w:val="000000" w:themeColor="text1"/>
+        </w:rPr>
+        <w:t>Fundamentals Formulas</w:t>
+      </w:r>
+      <w:r>
+        <w:rPr>
+          <w:noProof/>
+        </w:rPr>
+        <w:tab/>
         <w:t>23</w:t>
-      </w:r>
-    </w:p>
-    <w:p>
-      <w:pPr>
-        <w:pStyle w:val="Index1"/>
-        <w:tabs>
-          <w:tab w:val="right" w:leader="dot" w:pos="4616"/>
-        </w:tabs>
-        <w:rPr>
-          <w:noProof/>
-        </w:rPr>
-      </w:pPr>
-      <w:r>
-        <w:rPr>
-          <w:rFonts w:ascii="Arial" w:hAnsi="Arial" w:cs="Arial"/>
-          <w:noProof/>
-          <w:color w:val="000000" w:themeColor="text1"/>
-        </w:rPr>
-        <w:t>Fundamentals Formulas</w:t>
-      </w:r>
-      <w:r>
-        <w:rPr>
-          <w:noProof/>
-        </w:rPr>
-        <w:tab/>
-        <w:t>21</w:t>
       </w:r>
     </w:p>
     <w:p>
@@ -16088,7 +16168,7 @@
           <w:noProof/>
         </w:rPr>
         <w:tab/>
-        <w:t>19</w:t>
+        <w:t>21</w:t>
       </w:r>
     </w:p>
     <w:p>
@@ -16133,7 +16213,7 @@
           <w:noProof/>
         </w:rPr>
         <w:tab/>
-        <w:t>21</w:t>
+        <w:t>23</w:t>
       </w:r>
     </w:p>
     <w:p>
@@ -16172,51 +16252,6 @@
           <w:color w:val="000000" w:themeColor="text1"/>
         </w:rPr>
         <w:t>Data Mapping</w:t>
-      </w:r>
-      <w:r>
-        <w:rPr>
-          <w:noProof/>
-        </w:rPr>
-        <w:tab/>
-        <w:t>22</w:t>
-      </w:r>
-    </w:p>
-    <w:p>
-      <w:pPr>
-        <w:pStyle w:val="Index1"/>
-        <w:tabs>
-          <w:tab w:val="right" w:leader="dot" w:pos="4616"/>
-        </w:tabs>
-        <w:rPr>
-          <w:noProof/>
-        </w:rPr>
-      </w:pPr>
-      <w:r>
-        <w:rPr>
-          <w:rFonts w:ascii="Arial" w:hAnsi="Arial" w:cs="Arial"/>
-          <w:noProof/>
-          <w:color w:val="000000" w:themeColor="text1"/>
-        </w:rPr>
-        <w:t>Hack # 4</w:t>
-      </w:r>
-    </w:p>
-    <w:p>
-      <w:pPr>
-        <w:pStyle w:val="Index2"/>
-        <w:tabs>
-          <w:tab w:val="right" w:leader="dot" w:pos="4616"/>
-        </w:tabs>
-        <w:rPr>
-          <w:noProof/>
-        </w:rPr>
-      </w:pPr>
-      <w:r>
-        <w:rPr>
-          <w:rFonts w:ascii="Arial" w:hAnsi="Arial" w:cs="Arial"/>
-          <w:noProof/>
-          <w:color w:val="000000" w:themeColor="text1"/>
-        </w:rPr>
-        <w:t>Shape Utilization</w:t>
       </w:r>
       <w:r>
         <w:rPr>
@@ -16242,7 +16277,7 @@
           <w:noProof/>
           <w:color w:val="000000" w:themeColor="text1"/>
         </w:rPr>
-        <w:t>Hack # 5</w:t>
+        <w:t>Hack # 4</w:t>
       </w:r>
     </w:p>
     <w:p>
@@ -16261,7 +16296,7 @@
           <w:noProof/>
           <w:color w:val="000000" w:themeColor="text1"/>
         </w:rPr>
-        <w:t>Sorting Data</w:t>
+        <w:t>Shape Utilization</w:t>
       </w:r>
       <w:r>
         <w:rPr>
@@ -16269,6 +16304,51 @@
         </w:rPr>
         <w:tab/>
         <w:t>26</w:t>
+      </w:r>
+    </w:p>
+    <w:p>
+      <w:pPr>
+        <w:pStyle w:val="Index1"/>
+        <w:tabs>
+          <w:tab w:val="right" w:leader="dot" w:pos="4616"/>
+        </w:tabs>
+        <w:rPr>
+          <w:noProof/>
+        </w:rPr>
+      </w:pPr>
+      <w:r>
+        <w:rPr>
+          <w:rFonts w:ascii="Arial" w:hAnsi="Arial" w:cs="Arial"/>
+          <w:noProof/>
+          <w:color w:val="000000" w:themeColor="text1"/>
+        </w:rPr>
+        <w:t>Hack # 5</w:t>
+      </w:r>
+    </w:p>
+    <w:p>
+      <w:pPr>
+        <w:pStyle w:val="Index2"/>
+        <w:tabs>
+          <w:tab w:val="right" w:leader="dot" w:pos="4616"/>
+        </w:tabs>
+        <w:rPr>
+          <w:noProof/>
+        </w:rPr>
+      </w:pPr>
+      <w:r>
+        <w:rPr>
+          <w:rFonts w:ascii="Arial" w:hAnsi="Arial" w:cs="Arial"/>
+          <w:noProof/>
+          <w:color w:val="000000" w:themeColor="text1"/>
+        </w:rPr>
+        <w:t>Sorting Data</w:t>
+      </w:r>
+      <w:r>
+        <w:rPr>
+          <w:noProof/>
+        </w:rPr>
+        <w:tab/>
+        <w:t>28</w:t>
       </w:r>
     </w:p>
     <w:p>
@@ -16313,7 +16393,7 @@
           <w:noProof/>
         </w:rPr>
         <w:tab/>
-        <w:t>22</w:t>
+        <w:t>24</w:t>
       </w:r>
     </w:p>
     <w:p>
@@ -16358,7 +16438,7 @@
           <w:noProof/>
         </w:rPr>
         <w:tab/>
-        <w:t>20, 21</w:t>
+        <w:t>22, 23</w:t>
       </w:r>
     </w:p>
     <w:p>
@@ -16470,7 +16550,7 @@
           <w:noProof/>
         </w:rPr>
         <w:tab/>
-        <w:t>22</w:t>
+        <w:t>24</w:t>
       </w:r>
     </w:p>
     <w:p>
@@ -16494,7 +16574,7 @@
           <w:noProof/>
         </w:rPr>
         <w:tab/>
-        <w:t>22</w:t>
+        <w:t>24</w:t>
       </w:r>
     </w:p>
     <w:p>
@@ -16778,7 +16858,7 @@
           <w:noProof/>
         </w:rPr>
         <w:tab/>
-        <w:t>22</w:t>
+        <w:t>24</w:t>
       </w:r>
     </w:p>
     <w:p>
@@ -16954,7 +17034,7 @@
           <w:noProof/>
         </w:rPr>
         <w:tab/>
-        <w:t>25</w:t>
+        <w:t>27</w:t>
       </w:r>
     </w:p>
     <w:p>
@@ -16979,7 +17059,7 @@
           <w:noProof/>
         </w:rPr>
         <w:tab/>
-        <w:t>25</w:t>
+        <w:t>27</w:t>
       </w:r>
     </w:p>
     <w:p>
@@ -17003,7 +17083,7 @@
           <w:noProof/>
         </w:rPr>
         <w:tab/>
-        <w:t>25</w:t>
+        <w:t>27</w:t>
       </w:r>
     </w:p>
     <w:p>
@@ -17027,7 +17107,7 @@
           <w:noProof/>
         </w:rPr>
         <w:tab/>
-        <w:t>25</w:t>
+        <w:t>27</w:t>
       </w:r>
     </w:p>
     <w:p>
@@ -17051,7 +17131,7 @@
           <w:noProof/>
         </w:rPr>
         <w:tab/>
-        <w:t>25</w:t>
+        <w:t>27</w:t>
       </w:r>
     </w:p>
     <w:p>
@@ -17075,7 +17155,7 @@
           <w:noProof/>
         </w:rPr>
         <w:tab/>
-        <w:t>25</w:t>
+        <w:t>27</w:t>
       </w:r>
     </w:p>
     <w:p>
@@ -17099,7 +17179,7 @@
           <w:noProof/>
         </w:rPr>
         <w:tab/>
-        <w:t>25</w:t>
+        <w:t>27</w:t>
       </w:r>
     </w:p>
     <w:p>
@@ -17125,7 +17205,7 @@
           <w:noProof/>
         </w:rPr>
         <w:tab/>
-        <w:t>24</w:t>
+        <w:t>26</w:t>
       </w:r>
     </w:p>
     <w:p>
@@ -17175,7 +17255,7 @@
           <w:noProof/>
         </w:rPr>
         <w:tab/>
-        <w:t>27</w:t>
+        <w:t>29</w:t>
       </w:r>
     </w:p>
     <w:p>
@@ -17225,7 +17305,7 @@
           <w:noProof/>
         </w:rPr>
         <w:tab/>
-        <w:t>26</w:t>
+        <w:t>28</w:t>
       </w:r>
     </w:p>
     <w:p>
@@ -17313,7 +17393,52 @@
           <w:noProof/>
         </w:rPr>
         <w:tab/>
-        <w:t>19</w:t>
+        <w:t>21</w:t>
+      </w:r>
+    </w:p>
+    <w:p>
+      <w:pPr>
+        <w:pStyle w:val="Index1"/>
+        <w:tabs>
+          <w:tab w:val="right" w:leader="dot" w:pos="4616"/>
+        </w:tabs>
+        <w:rPr>
+          <w:noProof/>
+        </w:rPr>
+      </w:pPr>
+      <w:r>
+        <w:rPr>
+          <w:rFonts w:ascii="Arial" w:hAnsi="Arial" w:cs="Arial"/>
+          <w:noProof/>
+          <w:color w:val="000000" w:themeColor="text1"/>
+        </w:rPr>
+        <w:t>VBA Library</w:t>
+      </w:r>
+    </w:p>
+    <w:p>
+      <w:pPr>
+        <w:pStyle w:val="Index2"/>
+        <w:tabs>
+          <w:tab w:val="right" w:leader="dot" w:pos="4616"/>
+        </w:tabs>
+        <w:rPr>
+          <w:noProof/>
+        </w:rPr>
+      </w:pPr>
+      <w:r>
+        <w:rPr>
+          <w:rFonts w:ascii="Arial" w:hAnsi="Arial" w:cs="Arial"/>
+          <w:noProof/>
+          <w:color w:val="000000" w:themeColor="text1"/>
+        </w:rPr>
+        <w:t>The Ultimate</w:t>
+      </w:r>
+      <w:r>
+        <w:rPr>
+          <w:noProof/>
+        </w:rPr>
+        <w:tab/>
+        <w:t>20</w:t>
       </w:r>
     </w:p>
     <w:p>
@@ -17401,7 +17526,7 @@
           <w:noProof/>
         </w:rPr>
         <w:tab/>
-        <w:t>21</w:t>
+        <w:t>23</w:t>
       </w:r>
     </w:p>
     <w:p>
@@ -18352,6 +18477,7 @@
       </w:rPr>
       <w:tab/>
     </w:r>
+    <w:proofErr w:type="gramStart"/>
     <w:r>
       <w:rPr>
         <w:b/>
@@ -18360,7 +18486,18 @@
         <w:sz w:val="18"/>
         <w:szCs w:val="20"/>
       </w:rPr>
-      <w:t>The Ultimate Developers VBA Library</w:t>
+      <w:t>The</w:t>
+    </w:r>
+    <w:proofErr w:type="gramEnd"/>
+    <w:r>
+      <w:rPr>
+        <w:b/>
+        <w:bCs/>
+        <w:color w:val="0F4761" w:themeColor="accent1" w:themeShade="BF"/>
+        <w:sz w:val="18"/>
+        <w:szCs w:val="20"/>
+      </w:rPr>
+      <w:t xml:space="preserve"> Ultimate Developers VBA Library</w:t>
     </w:r>
   </w:p>
   <w:p>

</xml_diff>

<commit_message>
v1.1.9.9 - Intégration des programmes financiers
</commit_message>
<xml_diff>
--- a/Excel For Freelancers.docx
+++ b/Excel For Freelancers.docx
@@ -72,7 +72,7 @@
           <w:r>
             <w:fldChar w:fldCharType="separate"/>
           </w:r>
-          <w:hyperlink w:anchor="_Toc152164596" w:history="1">
+          <w:hyperlink w:anchor="_Toc154151333" w:history="1">
             <w:r>
               <w:rPr>
                 <w:rStyle w:val="Lienhypertexte"/>
@@ -102,7 +102,7 @@
                 <w:noProof/>
                 <w:webHidden/>
               </w:rPr>
-              <w:instrText xml:space="preserve"> PAGEREF _Toc152164596 \h </w:instrText>
+              <w:instrText xml:space="preserve"> PAGEREF _Toc154151333 \h </w:instrText>
             </w:r>
             <w:r>
               <w:rPr>
@@ -147,7 +147,7 @@
               <w:lang w:val="fr-CA" w:eastAsia="fr-CA"/>
             </w:rPr>
           </w:pPr>
-          <w:hyperlink w:anchor="_Toc152164597" w:history="1">
+          <w:hyperlink w:anchor="_Toc154151334" w:history="1">
             <w:r>
               <w:rPr>
                 <w:rStyle w:val="Lienhypertexte"/>
@@ -177,7 +177,7 @@
                 <w:noProof/>
                 <w:webHidden/>
               </w:rPr>
-              <w:instrText xml:space="preserve"> PAGEREF _Toc152164597 \h </w:instrText>
+              <w:instrText xml:space="preserve"> PAGEREF _Toc154151334 \h </w:instrText>
             </w:r>
             <w:r>
               <w:rPr>
@@ -222,7 +222,7 @@
               <w:lang w:val="fr-CA" w:eastAsia="fr-CA"/>
             </w:rPr>
           </w:pPr>
-          <w:hyperlink w:anchor="_Toc152164598" w:history="1">
+          <w:hyperlink w:anchor="_Toc154151335" w:history="1">
             <w:r>
               <w:rPr>
                 <w:rStyle w:val="Lienhypertexte"/>
@@ -252,7 +252,7 @@
                 <w:noProof/>
                 <w:webHidden/>
               </w:rPr>
-              <w:instrText xml:space="preserve"> PAGEREF _Toc152164598 \h </w:instrText>
+              <w:instrText xml:space="preserve"> PAGEREF _Toc154151335 \h </w:instrText>
             </w:r>
             <w:r>
               <w:rPr>
@@ -297,7 +297,7 @@
               <w:lang w:val="fr-CA" w:eastAsia="fr-CA"/>
             </w:rPr>
           </w:pPr>
-          <w:hyperlink w:anchor="_Toc152164599" w:history="1">
+          <w:hyperlink w:anchor="_Toc154151336" w:history="1">
             <w:r>
               <w:rPr>
                 <w:rStyle w:val="Lienhypertexte"/>
@@ -327,7 +327,7 @@
                 <w:noProof/>
                 <w:webHidden/>
               </w:rPr>
-              <w:instrText xml:space="preserve"> PAGEREF _Toc152164599 \h </w:instrText>
+              <w:instrText xml:space="preserve"> PAGEREF _Toc154151336 \h </w:instrText>
             </w:r>
             <w:r>
               <w:rPr>
@@ -372,7 +372,7 @@
               <w:lang w:val="fr-CA" w:eastAsia="fr-CA"/>
             </w:rPr>
           </w:pPr>
-          <w:hyperlink w:anchor="_Toc152164600" w:history="1">
+          <w:hyperlink w:anchor="_Toc154151337" w:history="1">
             <w:r>
               <w:rPr>
                 <w:rStyle w:val="Lienhypertexte"/>
@@ -402,7 +402,7 @@
                 <w:noProof/>
                 <w:webHidden/>
               </w:rPr>
-              <w:instrText xml:space="preserve"> PAGEREF _Toc152164600 \h </w:instrText>
+              <w:instrText xml:space="preserve"> PAGEREF _Toc154151337 \h </w:instrText>
             </w:r>
             <w:r>
               <w:rPr>
@@ -447,7 +447,7 @@
               <w:lang w:val="fr-CA" w:eastAsia="fr-CA"/>
             </w:rPr>
           </w:pPr>
-          <w:hyperlink w:anchor="_Toc152164601" w:history="1">
+          <w:hyperlink w:anchor="_Toc154151338" w:history="1">
             <w:r>
               <w:rPr>
                 <w:rStyle w:val="Lienhypertexte"/>
@@ -477,7 +477,7 @@
                 <w:noProof/>
                 <w:webHidden/>
               </w:rPr>
-              <w:instrText xml:space="preserve"> PAGEREF _Toc152164601 \h </w:instrText>
+              <w:instrText xml:space="preserve"> PAGEREF _Toc154151338 \h </w:instrText>
             </w:r>
             <w:r>
               <w:rPr>
@@ -522,7 +522,7 @@
               <w:lang w:val="fr-CA" w:eastAsia="fr-CA"/>
             </w:rPr>
           </w:pPr>
-          <w:hyperlink w:anchor="_Toc152164602" w:history="1">
+          <w:hyperlink w:anchor="_Toc154151339" w:history="1">
             <w:r>
               <w:rPr>
                 <w:rStyle w:val="Lienhypertexte"/>
@@ -531,7 +531,7 @@
                 <w:bCs/>
                 <w:noProof/>
               </w:rPr>
-              <w:t>Personal Macro Workbook</w:t>
+              <w:t>Dynmaic Named Range</w:t>
             </w:r>
             <w:r>
               <w:rPr>
@@ -552,7 +552,7 @@
                 <w:noProof/>
                 <w:webHidden/>
               </w:rPr>
-              <w:instrText xml:space="preserve"> PAGEREF _Toc152164602 \h </w:instrText>
+              <w:instrText xml:space="preserve"> PAGEREF _Toc154151339 \h </w:instrText>
             </w:r>
             <w:r>
               <w:rPr>
@@ -597,7 +597,82 @@
               <w:lang w:val="fr-CA" w:eastAsia="fr-CA"/>
             </w:rPr>
           </w:pPr>
-          <w:hyperlink w:anchor="_Toc152164603" w:history="1">
+          <w:hyperlink w:anchor="_Toc154151340" w:history="1">
+            <w:r>
+              <w:rPr>
+                <w:rStyle w:val="Lienhypertexte"/>
+                <w:rFonts w:cs="Arial"/>
+                <w:b/>
+                <w:bCs/>
+                <w:noProof/>
+              </w:rPr>
+              <w:t>Personal Macro Workbook</w:t>
+            </w:r>
+            <w:r>
+              <w:rPr>
+                <w:noProof/>
+                <w:webHidden/>
+              </w:rPr>
+              <w:tab/>
+            </w:r>
+            <w:r>
+              <w:rPr>
+                <w:noProof/>
+                <w:webHidden/>
+              </w:rPr>
+              <w:fldChar w:fldCharType="begin"/>
+            </w:r>
+            <w:r>
+              <w:rPr>
+                <w:noProof/>
+                <w:webHidden/>
+              </w:rPr>
+              <w:instrText xml:space="preserve"> PAGEREF _Toc154151340 \h </w:instrText>
+            </w:r>
+            <w:r>
+              <w:rPr>
+                <w:noProof/>
+                <w:webHidden/>
+              </w:rPr>
+            </w:r>
+            <w:r>
+              <w:rPr>
+                <w:noProof/>
+                <w:webHidden/>
+              </w:rPr>
+              <w:fldChar w:fldCharType="separate"/>
+            </w:r>
+            <w:r>
+              <w:rPr>
+                <w:noProof/>
+                <w:webHidden/>
+              </w:rPr>
+              <w:t>19</w:t>
+            </w:r>
+            <w:r>
+              <w:rPr>
+                <w:noProof/>
+                <w:webHidden/>
+              </w:rPr>
+              <w:fldChar w:fldCharType="end"/>
+            </w:r>
+          </w:hyperlink>
+        </w:p>
+        <w:p>
+          <w:pPr>
+            <w:pStyle w:val="TM1"/>
+            <w:tabs>
+              <w:tab w:val="right" w:leader="dot" w:pos="9962"/>
+            </w:tabs>
+            <w:rPr>
+              <w:rFonts w:asciiTheme="minorHAnsi" w:eastAsiaTheme="minorEastAsia" w:hAnsiTheme="minorHAnsi"/>
+              <w:noProof/>
+              <w:sz w:val="24"/>
+              <w:szCs w:val="24"/>
+              <w:lang w:val="fr-CA" w:eastAsia="fr-CA"/>
+            </w:rPr>
+          </w:pPr>
+          <w:hyperlink w:anchor="_Toc154151341" w:history="1">
             <w:r>
               <w:rPr>
                 <w:rStyle w:val="Lienhypertexte"/>
@@ -627,82 +702,7 @@
                 <w:noProof/>
                 <w:webHidden/>
               </w:rPr>
-              <w:instrText xml:space="preserve"> PAGEREF _Toc152164603 \h </w:instrText>
-            </w:r>
-            <w:r>
-              <w:rPr>
-                <w:noProof/>
-                <w:webHidden/>
-              </w:rPr>
-            </w:r>
-            <w:r>
-              <w:rPr>
-                <w:noProof/>
-                <w:webHidden/>
-              </w:rPr>
-              <w:fldChar w:fldCharType="separate"/>
-            </w:r>
-            <w:r>
-              <w:rPr>
-                <w:noProof/>
-                <w:webHidden/>
-              </w:rPr>
-              <w:t>20</w:t>
-            </w:r>
-            <w:r>
-              <w:rPr>
-                <w:noProof/>
-                <w:webHidden/>
-              </w:rPr>
-              <w:fldChar w:fldCharType="end"/>
-            </w:r>
-          </w:hyperlink>
-        </w:p>
-        <w:p>
-          <w:pPr>
-            <w:pStyle w:val="TM1"/>
-            <w:tabs>
-              <w:tab w:val="right" w:leader="dot" w:pos="9962"/>
-            </w:tabs>
-            <w:rPr>
-              <w:rFonts w:asciiTheme="minorHAnsi" w:eastAsiaTheme="minorEastAsia" w:hAnsiTheme="minorHAnsi"/>
-              <w:noProof/>
-              <w:sz w:val="24"/>
-              <w:szCs w:val="24"/>
-              <w:lang w:val="fr-CA" w:eastAsia="fr-CA"/>
-            </w:rPr>
-          </w:pPr>
-          <w:hyperlink w:anchor="_Toc152164604" w:history="1">
-            <w:r>
-              <w:rPr>
-                <w:rStyle w:val="Lienhypertexte"/>
-                <w:rFonts w:cs="Arial"/>
-                <w:b/>
-                <w:bCs/>
-                <w:noProof/>
-              </w:rPr>
-              <w:t>Top 5 VBA Hacks -</w:t>
-            </w:r>
-            <w:r>
-              <w:rPr>
-                <w:noProof/>
-                <w:webHidden/>
-              </w:rPr>
-              <w:tab/>
-            </w:r>
-            <w:r>
-              <w:rPr>
-                <w:noProof/>
-                <w:webHidden/>
-              </w:rPr>
-              <w:fldChar w:fldCharType="begin"/>
-            </w:r>
-            <w:r>
-              <w:rPr>
-                <w:noProof/>
-                <w:webHidden/>
-              </w:rPr>
-              <w:instrText xml:space="preserve"> PAGEREF _Toc152164604 \h </w:instrText>
+              <w:instrText xml:space="preserve"> PAGEREF _Toc154151341 \h </w:instrText>
             </w:r>
             <w:r>
               <w:rPr>
@@ -735,6 +735,81 @@
         </w:p>
         <w:p>
           <w:pPr>
+            <w:pStyle w:val="TM1"/>
+            <w:tabs>
+              <w:tab w:val="right" w:leader="dot" w:pos="9962"/>
+            </w:tabs>
+            <w:rPr>
+              <w:rFonts w:asciiTheme="minorHAnsi" w:eastAsiaTheme="minorEastAsia" w:hAnsiTheme="minorHAnsi"/>
+              <w:noProof/>
+              <w:sz w:val="24"/>
+              <w:szCs w:val="24"/>
+              <w:lang w:val="fr-CA" w:eastAsia="fr-CA"/>
+            </w:rPr>
+          </w:pPr>
+          <w:hyperlink w:anchor="_Toc154151342" w:history="1">
+            <w:r>
+              <w:rPr>
+                <w:rStyle w:val="Lienhypertexte"/>
+                <w:rFonts w:cs="Arial"/>
+                <w:b/>
+                <w:bCs/>
+                <w:noProof/>
+              </w:rPr>
+              <w:t>Top 5 VBA Hacks -</w:t>
+            </w:r>
+            <w:r>
+              <w:rPr>
+                <w:noProof/>
+                <w:webHidden/>
+              </w:rPr>
+              <w:tab/>
+            </w:r>
+            <w:r>
+              <w:rPr>
+                <w:noProof/>
+                <w:webHidden/>
+              </w:rPr>
+              <w:fldChar w:fldCharType="begin"/>
+            </w:r>
+            <w:r>
+              <w:rPr>
+                <w:noProof/>
+                <w:webHidden/>
+              </w:rPr>
+              <w:instrText xml:space="preserve"> PAGEREF _Toc154151342 \h </w:instrText>
+            </w:r>
+            <w:r>
+              <w:rPr>
+                <w:noProof/>
+                <w:webHidden/>
+              </w:rPr>
+            </w:r>
+            <w:r>
+              <w:rPr>
+                <w:noProof/>
+                <w:webHidden/>
+              </w:rPr>
+              <w:fldChar w:fldCharType="separate"/>
+            </w:r>
+            <w:r>
+              <w:rPr>
+                <w:noProof/>
+                <w:webHidden/>
+              </w:rPr>
+              <w:t>22</w:t>
+            </w:r>
+            <w:r>
+              <w:rPr>
+                <w:noProof/>
+                <w:webHidden/>
+              </w:rPr>
+              <w:fldChar w:fldCharType="end"/>
+            </w:r>
+          </w:hyperlink>
+        </w:p>
+        <w:p>
+          <w:pPr>
             <w:pStyle w:val="TM2"/>
             <w:tabs>
               <w:tab w:val="right" w:leader="dot" w:pos="9962"/>
@@ -747,7 +822,7 @@
               <w:lang w:val="fr-CA" w:eastAsia="fr-CA"/>
             </w:rPr>
           </w:pPr>
-          <w:hyperlink w:anchor="_Toc152164605" w:history="1">
+          <w:hyperlink w:anchor="_Toc154151343" w:history="1">
             <w:r>
               <w:rPr>
                 <w:rStyle w:val="Lienhypertexte"/>
@@ -777,7 +852,7 @@
                 <w:noProof/>
                 <w:webHidden/>
               </w:rPr>
-              <w:instrText xml:space="preserve"> PAGEREF _Toc152164605 \h </w:instrText>
+              <w:instrText xml:space="preserve"> PAGEREF _Toc154151343 \h </w:instrText>
             </w:r>
             <w:r>
               <w:rPr>
@@ -797,7 +872,7 @@
                 <w:noProof/>
                 <w:webHidden/>
               </w:rPr>
-              <w:t>21</w:t>
+              <w:t>22</w:t>
             </w:r>
             <w:r>
               <w:rPr>
@@ -822,7 +897,7 @@
               <w:lang w:val="fr-CA" w:eastAsia="fr-CA"/>
             </w:rPr>
           </w:pPr>
-          <w:hyperlink w:anchor="_Toc152164606" w:history="1">
+          <w:hyperlink w:anchor="_Toc154151344" w:history="1">
             <w:r>
               <w:rPr>
                 <w:rStyle w:val="Lienhypertexte"/>
@@ -852,82 +927,7 @@
                 <w:noProof/>
                 <w:webHidden/>
               </w:rPr>
-              <w:instrText xml:space="preserve"> PAGEREF _Toc152164606 \h </w:instrText>
-            </w:r>
-            <w:r>
-              <w:rPr>
-                <w:noProof/>
-                <w:webHidden/>
-              </w:rPr>
-            </w:r>
-            <w:r>
-              <w:rPr>
-                <w:noProof/>
-                <w:webHidden/>
-              </w:rPr>
-              <w:fldChar w:fldCharType="separate"/>
-            </w:r>
-            <w:r>
-              <w:rPr>
-                <w:noProof/>
-                <w:webHidden/>
-              </w:rPr>
-              <w:t>23</w:t>
-            </w:r>
-            <w:r>
-              <w:rPr>
-                <w:noProof/>
-                <w:webHidden/>
-              </w:rPr>
-              <w:fldChar w:fldCharType="end"/>
-            </w:r>
-          </w:hyperlink>
-        </w:p>
-        <w:p>
-          <w:pPr>
-            <w:pStyle w:val="TM2"/>
-            <w:tabs>
-              <w:tab w:val="right" w:leader="dot" w:pos="9962"/>
-            </w:tabs>
-            <w:rPr>
-              <w:rFonts w:asciiTheme="minorHAnsi" w:eastAsiaTheme="minorEastAsia" w:hAnsiTheme="minorHAnsi"/>
-              <w:noProof/>
-              <w:sz w:val="24"/>
-              <w:szCs w:val="24"/>
-              <w:lang w:val="fr-CA" w:eastAsia="fr-CA"/>
-            </w:rPr>
-          </w:pPr>
-          <w:hyperlink w:anchor="_Toc152164607" w:history="1">
-            <w:r>
-              <w:rPr>
-                <w:rStyle w:val="Lienhypertexte"/>
-                <w:rFonts w:cs="Arial"/>
-                <w:b/>
-                <w:bCs/>
-                <w:noProof/>
-              </w:rPr>
-              <w:t>Data Mapping</w:t>
-            </w:r>
-            <w:r>
-              <w:rPr>
-                <w:noProof/>
-                <w:webHidden/>
-              </w:rPr>
-              <w:tab/>
-            </w:r>
-            <w:r>
-              <w:rPr>
-                <w:noProof/>
-                <w:webHidden/>
-              </w:rPr>
-              <w:fldChar w:fldCharType="begin"/>
-            </w:r>
-            <w:r>
-              <w:rPr>
-                <w:noProof/>
-                <w:webHidden/>
-              </w:rPr>
-              <w:instrText xml:space="preserve"> PAGEREF _Toc152164607 \h </w:instrText>
+              <w:instrText xml:space="preserve"> PAGEREF _Toc154151344 \h </w:instrText>
             </w:r>
             <w:r>
               <w:rPr>
@@ -972,7 +972,82 @@
               <w:lang w:val="fr-CA" w:eastAsia="fr-CA"/>
             </w:rPr>
           </w:pPr>
-          <w:hyperlink w:anchor="_Toc152164608" w:history="1">
+          <w:hyperlink w:anchor="_Toc154151345" w:history="1">
+            <w:r>
+              <w:rPr>
+                <w:rStyle w:val="Lienhypertexte"/>
+                <w:rFonts w:cs="Arial"/>
+                <w:b/>
+                <w:bCs/>
+                <w:noProof/>
+              </w:rPr>
+              <w:t>Data Mapping</w:t>
+            </w:r>
+            <w:r>
+              <w:rPr>
+                <w:noProof/>
+                <w:webHidden/>
+              </w:rPr>
+              <w:tab/>
+            </w:r>
+            <w:r>
+              <w:rPr>
+                <w:noProof/>
+                <w:webHidden/>
+              </w:rPr>
+              <w:fldChar w:fldCharType="begin"/>
+            </w:r>
+            <w:r>
+              <w:rPr>
+                <w:noProof/>
+                <w:webHidden/>
+              </w:rPr>
+              <w:instrText xml:space="preserve"> PAGEREF _Toc154151345 \h </w:instrText>
+            </w:r>
+            <w:r>
+              <w:rPr>
+                <w:noProof/>
+                <w:webHidden/>
+              </w:rPr>
+            </w:r>
+            <w:r>
+              <w:rPr>
+                <w:noProof/>
+                <w:webHidden/>
+              </w:rPr>
+              <w:fldChar w:fldCharType="separate"/>
+            </w:r>
+            <w:r>
+              <w:rPr>
+                <w:noProof/>
+                <w:webHidden/>
+              </w:rPr>
+              <w:t>25</w:t>
+            </w:r>
+            <w:r>
+              <w:rPr>
+                <w:noProof/>
+                <w:webHidden/>
+              </w:rPr>
+              <w:fldChar w:fldCharType="end"/>
+            </w:r>
+          </w:hyperlink>
+        </w:p>
+        <w:p>
+          <w:pPr>
+            <w:pStyle w:val="TM2"/>
+            <w:tabs>
+              <w:tab w:val="right" w:leader="dot" w:pos="9962"/>
+            </w:tabs>
+            <w:rPr>
+              <w:rFonts w:asciiTheme="minorHAnsi" w:eastAsiaTheme="minorEastAsia" w:hAnsiTheme="minorHAnsi"/>
+              <w:noProof/>
+              <w:sz w:val="24"/>
+              <w:szCs w:val="24"/>
+              <w:lang w:val="fr-CA" w:eastAsia="fr-CA"/>
+            </w:rPr>
+          </w:pPr>
+          <w:hyperlink w:anchor="_Toc154151346" w:history="1">
             <w:r>
               <w:rPr>
                 <w:rStyle w:val="Lienhypertexte"/>
@@ -1002,7 +1077,7 @@
                 <w:noProof/>
                 <w:webHidden/>
               </w:rPr>
-              <w:instrText xml:space="preserve"> PAGEREF _Toc152164608 \h </w:instrText>
+              <w:instrText xml:space="preserve"> PAGEREF _Toc154151346 \h </w:instrText>
             </w:r>
             <w:r>
               <w:rPr>
@@ -1022,7 +1097,7 @@
                 <w:noProof/>
                 <w:webHidden/>
               </w:rPr>
-              <w:t>26</w:t>
+              <w:t>27</w:t>
             </w:r>
             <w:r>
               <w:rPr>
@@ -1047,7 +1122,7 @@
               <w:lang w:val="fr-CA" w:eastAsia="fr-CA"/>
             </w:rPr>
           </w:pPr>
-          <w:hyperlink w:anchor="_Toc152164609" w:history="1">
+          <w:hyperlink w:anchor="_Toc154151347" w:history="1">
             <w:r>
               <w:rPr>
                 <w:rStyle w:val="Lienhypertexte"/>
@@ -1077,7 +1152,7 @@
                 <w:noProof/>
                 <w:webHidden/>
               </w:rPr>
-              <w:instrText xml:space="preserve"> PAGEREF _Toc152164609 \h </w:instrText>
+              <w:instrText xml:space="preserve"> PAGEREF _Toc154151347 \h </w:instrText>
             </w:r>
             <w:r>
               <w:rPr>
@@ -1097,7 +1172,7 @@
                 <w:noProof/>
                 <w:webHidden/>
               </w:rPr>
-              <w:t>28</w:t>
+              <w:t>29</w:t>
             </w:r>
             <w:r>
               <w:rPr>
@@ -1122,7 +1197,7 @@
               <w:lang w:val="fr-CA" w:eastAsia="fr-CA"/>
             </w:rPr>
           </w:pPr>
-          <w:hyperlink w:anchor="_Toc152164610" w:history="1">
+          <w:hyperlink w:anchor="_Toc154151348" w:history="1">
             <w:r>
               <w:rPr>
                 <w:rStyle w:val="Lienhypertexte"/>
@@ -1152,7 +1227,7 @@
                 <w:noProof/>
                 <w:webHidden/>
               </w:rPr>
-              <w:instrText xml:space="preserve"> PAGEREF _Toc152164610 \h </w:instrText>
+              <w:instrText xml:space="preserve"> PAGEREF _Toc154151348 \h </w:instrText>
             </w:r>
             <w:r>
               <w:rPr>
@@ -1172,7 +1247,7 @@
                 <w:noProof/>
                 <w:webHidden/>
               </w:rPr>
-              <w:t>30</w:t>
+              <w:t>31</w:t>
             </w:r>
             <w:r>
               <w:rPr>
@@ -1218,7 +1293,7 @@
           <w:szCs w:val="28"/>
         </w:rPr>
       </w:pPr>
-      <w:bookmarkStart w:id="0" w:name="_Toc152164596"/>
+      <w:bookmarkStart w:id="0" w:name="_Toc154151333"/>
       <w:proofErr w:type="spellStart"/>
       <w:r>
         <w:rPr>
@@ -2069,7 +2144,7 @@
           <w:szCs w:val="28"/>
         </w:rPr>
       </w:pPr>
-      <w:bookmarkStart w:id="1" w:name="_Toc152164597"/>
+      <w:bookmarkStart w:id="1" w:name="_Toc154151334"/>
       <w:r>
         <w:rPr>
           <w:rFonts w:ascii="Arial" w:hAnsi="Arial" w:cs="Arial"/>
@@ -2361,7 +2436,7 @@
           <w:szCs w:val="20"/>
         </w:rPr>
       </w:pPr>
-      <w:bookmarkStart w:id="2" w:name="_Toc152164598"/>
+      <w:bookmarkStart w:id="2" w:name="_Toc154151335"/>
       <w:r>
         <w:rPr>
           <w:rFonts w:ascii="Arial" w:hAnsi="Arial" w:cs="Arial"/>
@@ -3894,7 +3969,7 @@
           <w:szCs w:val="20"/>
         </w:rPr>
       </w:pPr>
-      <w:bookmarkStart w:id="3" w:name="_Toc152164599"/>
+      <w:bookmarkStart w:id="3" w:name="_Toc154151336"/>
       <w:r>
         <w:rPr>
           <w:rFonts w:ascii="Arial" w:hAnsi="Arial" w:cs="Arial"/>
@@ -4111,7 +4186,7 @@
           <w:szCs w:val="20"/>
         </w:rPr>
       </w:pPr>
-      <w:bookmarkStart w:id="4" w:name="_Toc152164600"/>
+      <w:bookmarkStart w:id="4" w:name="_Toc154151337"/>
       <w:r>
         <w:rPr>
           <w:rFonts w:ascii="Arial" w:hAnsi="Arial" w:cs="Arial"/>
@@ -4494,7 +4569,7 @@
           <w:szCs w:val="28"/>
         </w:rPr>
       </w:pPr>
-      <w:bookmarkStart w:id="5" w:name="_Toc152164601"/>
+      <w:bookmarkStart w:id="5" w:name="_Toc154151338"/>
       <w:r>
         <w:rPr>
           <w:rFonts w:ascii="Arial" w:hAnsi="Arial" w:cs="Arial"/>
@@ -6313,12 +6388,14 @@
         <w:pStyle w:val="Titre1"/>
         <w:rPr>
           <w:rFonts w:ascii="Arial" w:hAnsi="Arial" w:cs="Arial"/>
-          <w:color w:val="000000" w:themeColor="text1"/>
-          <w:sz w:val="20"/>
-          <w:szCs w:val="20"/>
-        </w:rPr>
-      </w:pPr>
-      <w:bookmarkStart w:id="6" w:name="_Toc152164602"/>
+          <w:b/>
+          <w:bCs/>
+          <w:color w:val="45B0E1" w:themeColor="accent1" w:themeTint="99"/>
+          <w:sz w:val="28"/>
+          <w:szCs w:val="28"/>
+        </w:rPr>
+      </w:pPr>
+      <w:bookmarkStart w:id="6" w:name="_Toc154151339"/>
       <w:r>
         <w:rPr>
           <w:rFonts w:ascii="Arial" w:hAnsi="Arial" w:cs="Arial"/>
@@ -6329,7 +6406,40 @@
           <w:szCs w:val="28"/>
         </w:rPr>
         <w:lastRenderedPageBreak/>
-        <w:t>Personal Macro Workbook</w:t>
+        <w:t>Dyn</w:t>
+      </w:r>
+      <w:r>
+        <w:rPr>
+          <w:rFonts w:ascii="Arial" w:hAnsi="Arial" w:cs="Arial"/>
+          <w:b/>
+          <w:bCs/>
+          <w:color w:val="45B0E1" w:themeColor="accent1" w:themeTint="99"/>
+          <w:sz w:val="28"/>
+          <w:szCs w:val="28"/>
+        </w:rPr>
+        <w:t>amic</w:t>
+      </w:r>
+      <w:r>
+        <w:rPr>
+          <w:rFonts w:ascii="Arial" w:hAnsi="Arial" w:cs="Arial"/>
+          <w:b/>
+          <w:bCs/>
+          <w:color w:val="45B0E1" w:themeColor="accent1" w:themeTint="99"/>
+          <w:sz w:val="28"/>
+          <w:szCs w:val="28"/>
+        </w:rPr>
+        <w:t xml:space="preserve"> </w:t>
+      </w:r>
+      <w:r>
+        <w:rPr>
+          <w:rFonts w:ascii="Arial" w:hAnsi="Arial" w:cs="Arial"/>
+          <w:b/>
+          <w:bCs/>
+          <w:color w:val="45B0E1" w:themeColor="accent1" w:themeTint="99"/>
+          <w:sz w:val="28"/>
+          <w:szCs w:val="28"/>
+        </w:rPr>
+        <w:t>Named Range</w:t>
       </w:r>
       <w:bookmarkEnd w:id="6"/>
       <w:r>
@@ -6350,8 +6460,10 @@
           <w:sz w:val="20"/>
           <w:szCs w:val="20"/>
         </w:rPr>
-        <w:instrText xml:space="preserve"> XE "</w:instrText>
-      </w:r>
+        <w:instrText xml:space="preserve"> XE "Named </w:instrText>
+      </w:r>
+      <w:proofErr w:type="spellStart"/>
+      <w:proofErr w:type="gramStart"/>
       <w:r>
         <w:rPr>
           <w:rFonts w:ascii="Arial" w:hAnsi="Arial" w:cs="Arial"/>
@@ -6359,8 +6471,19 @@
           <w:sz w:val="20"/>
           <w:szCs w:val="20"/>
         </w:rPr>
-        <w:instrText>Personal Macro Workbook</w:instrText>
-      </w:r>
+        <w:instrText>Range</w:instrText>
+      </w:r>
+      <w:r>
+        <w:rPr>
+          <w:rFonts w:ascii="Arial" w:hAnsi="Arial" w:cs="Arial"/>
+          <w:color w:val="000000" w:themeColor="text1"/>
+          <w:sz w:val="20"/>
+          <w:szCs w:val="20"/>
+        </w:rPr>
+        <w:instrText>:Dynamic</w:instrText>
+      </w:r>
+      <w:proofErr w:type="spellEnd"/>
+      <w:proofErr w:type="gramEnd"/>
       <w:r>
         <w:rPr>
           <w:rFonts w:ascii="Arial" w:hAnsi="Arial" w:cs="Arial"/>
@@ -6384,10 +6507,11 @@
     </w:p>
     <w:p>
       <w:r>
-        <w:t xml:space="preserve">Excel For Freelancers – Randy </w:t>
-      </w:r>
-    </w:p>
-    <w:p>
+        <w:t>Up4Excel</w:t>
+      </w:r>
+    </w:p>
+    <w:p>
+      <w:proofErr w:type="gramStart"/>
       <w:r>
         <w:rPr>
           <w:b/>
@@ -6398,9 +6522,525 @@
         <w:t>YouTube</w:t>
       </w:r>
       <w:r>
+        <w:t> :</w:t>
+      </w:r>
+      <w:proofErr w:type="gramEnd"/>
+      <w:r>
+        <w:t xml:space="preserve"> </w:t>
+      </w:r>
+      <w:r>
+        <w:t>https://www.youtube.com/watch?v=LFn4ar-Fohw</w:t>
+      </w:r>
+    </w:p>
+    <w:p>
+      <w:pPr>
+        <w:spacing w:after="360"/>
+      </w:pPr>
+      <w:r>
+        <w:t>Excel File: “</w:t>
+      </w:r>
+      <w:r>
+        <w:rPr>
+          <w:color w:val="FF0000"/>
+        </w:rPr>
+        <w:t>C:\VBA\Reference\Up4Excel</w:t>
+      </w:r>
+      <w:r>
+        <w:rPr>
+          <w:color w:val="FF0000"/>
+        </w:rPr>
+        <w:t>\</w:t>
+      </w:r>
+      <w:r>
+        <w:rPr>
+          <w:color w:val="FF0000"/>
+        </w:rPr>
+        <w:t>DynamicNameRange</w:t>
+      </w:r>
+      <w:r>
+        <w:rPr>
+          <w:color w:val="FF0000"/>
+        </w:rPr>
+        <w:t>.xlsm</w:t>
+      </w:r>
+      <w:r>
+        <w:t>”</w:t>
+      </w:r>
+    </w:p>
+    <w:p>
+      <w:pPr>
+        <w:spacing w:before="240" w:after="0"/>
+        <w:textAlignment w:val="top"/>
+        <w:rPr>
+          <w:rFonts w:ascii="Times New Roman" w:hAnsi="Times New Roman"/>
+          <w:b/>
+          <w:bCs/>
+          <w:lang w:val="fr-CA"/>
+        </w:rPr>
+      </w:pPr>
+      <w:r>
+        <w:rPr>
+          <w:rStyle w:val="style-scope"/>
+          <w:b/>
+          <w:bCs/>
+          <w:bdr w:val="none" w:sz="0" w:space="0" w:color="auto" w:frame="1"/>
+        </w:rPr>
+        <w:t>636 </w:t>
+      </w:r>
+      <w:proofErr w:type="spellStart"/>
+      <w:r>
+        <w:rPr>
+          <w:rStyle w:val="style-scope"/>
+          <w:b/>
+          <w:bCs/>
+          <w:bdr w:val="none" w:sz="0" w:space="0" w:color="auto" w:frame="1"/>
+        </w:rPr>
+        <w:t>vues</w:t>
+      </w:r>
+      <w:proofErr w:type="spellEnd"/>
+      <w:r>
+        <w:rPr>
+          <w:rStyle w:val="style-scope"/>
+          <w:b/>
+          <w:bCs/>
+          <w:bdr w:val="none" w:sz="0" w:space="0" w:color="auto" w:frame="1"/>
+        </w:rPr>
+        <w:t xml:space="preserve"> </w:t>
+      </w:r>
+      <w:r>
+        <w:rPr>
+          <w:rStyle w:val="style-scope"/>
+          <w:b/>
+          <w:bCs/>
+          <w:bdr w:val="none" w:sz="0" w:space="0" w:color="auto" w:frame="1"/>
+        </w:rPr>
+        <w:t xml:space="preserve">– </w:t>
+      </w:r>
+      <w:r>
+        <w:rPr>
+          <w:rStyle w:val="style-scope"/>
+          <w:b/>
+          <w:bCs/>
+          <w:bdr w:val="none" w:sz="0" w:space="0" w:color="auto" w:frame="1"/>
+        </w:rPr>
+        <w:t xml:space="preserve">17 </w:t>
+      </w:r>
+      <w:proofErr w:type="gramStart"/>
+      <w:r>
+        <w:rPr>
+          <w:rStyle w:val="style-scope"/>
+          <w:b/>
+          <w:bCs/>
+          <w:bdr w:val="none" w:sz="0" w:space="0" w:color="auto" w:frame="1"/>
+        </w:rPr>
+        <w:t>sept</w:t>
+      </w:r>
+      <w:proofErr w:type="gramEnd"/>
+      <w:r>
+        <w:rPr>
+          <w:rStyle w:val="style-scope"/>
+          <w:b/>
+          <w:bCs/>
+          <w:bdr w:val="none" w:sz="0" w:space="0" w:color="auto" w:frame="1"/>
+        </w:rPr>
+        <w:t>. 2021</w:t>
+      </w:r>
+      <w:r>
+        <w:rPr>
+          <w:rStyle w:val="style-scope"/>
+          <w:b/>
+          <w:bCs/>
+          <w:bdr w:val="none" w:sz="0" w:space="0" w:color="auto" w:frame="1"/>
+        </w:rPr>
+        <w:t xml:space="preserve"> – </w:t>
+      </w:r>
+      <w:hyperlink r:id="rId52" w:history="1">
+        <w:r>
+          <w:rPr>
+            <w:rStyle w:val="Lienhypertexte"/>
+            <w:b/>
+            <w:bCs/>
+          </w:rPr>
+          <w:t>Advanced Excel</w:t>
+        </w:r>
+      </w:hyperlink>
+    </w:p>
+    <w:p>
+      <w:pPr>
+        <w:rPr>
+          <w:rStyle w:val="Lienhypertexte"/>
+          <w:u w:val="none"/>
+          <w:bdr w:val="none" w:sz="0" w:space="0" w:color="auto" w:frame="1"/>
+        </w:rPr>
+      </w:pPr>
+      <w:r>
+        <w:rPr>
+          <w:rStyle w:val="yt-core-attributed-string--link-inherit-color"/>
+          <w:rFonts w:ascii="Segoe UI Emoji" w:hAnsi="Segoe UI Emoji" w:cs="Segoe UI Emoji"/>
+          <w:color w:val="131313"/>
+          <w:bdr w:val="none" w:sz="0" w:space="0" w:color="auto" w:frame="1"/>
+        </w:rPr>
+        <w:t>👉</w:t>
+      </w:r>
+      <w:r>
+        <w:rPr>
+          <w:rStyle w:val="yt-core-attributed-string--link-inherit-color"/>
+          <w:color w:val="131313"/>
+          <w:bdr w:val="none" w:sz="0" w:space="0" w:color="auto" w:frame="1"/>
+        </w:rPr>
+        <w:t xml:space="preserve"> Up4Excel Downloads Library: »» </w:t>
+      </w:r>
+      <w:r>
+        <w:rPr>
+          <w:rStyle w:val="yt-core-attributed-string--link-inherit-color"/>
+          <w:color w:val="065FD4"/>
+          <w:bdr w:val="none" w:sz="0" w:space="0" w:color="auto" w:frame="1"/>
+        </w:rPr>
+        <w:fldChar w:fldCharType="begin"/>
+      </w:r>
+      <w:r>
+        <w:rPr>
+          <w:rStyle w:val="yt-core-attributed-string--link-inherit-color"/>
+          <w:color w:val="065FD4"/>
+          <w:bdr w:val="none" w:sz="0" w:space="0" w:color="auto" w:frame="1"/>
+        </w:rPr>
+        <w:instrText>HYPERLINK "https://www.youtube.com/redirect?event=video_description&amp;redir_token=QUFFLUhqbkhOeThCUlJ0NmdOUEllX2w1MEhlYVRWYU44d3xBQ3Jtc0tuOUpTOWZleElmQUFqc0RDVjdLZG5XY1g0NzlSVGhaZnBHd29lVkdnT0hBYU5oYXhieEdQX0thUWpaOENiSFlfOUJXMVREeF9sY05oYU5TVmJkVno4cUNrWHdiMThhZHJBY3pacEg1dzFRSm9ILVZpOA&amp;q=https%3A%2F%2Fml.up4excel.com%2Flibrary&amp;v=LFn4ar-Fohw" \t "_blank"</w:instrText>
+      </w:r>
+      <w:r>
+        <w:rPr>
+          <w:rStyle w:val="yt-core-attributed-string--link-inherit-color"/>
+          <w:color w:val="065FD4"/>
+          <w:bdr w:val="none" w:sz="0" w:space="0" w:color="auto" w:frame="1"/>
+        </w:rPr>
+      </w:r>
+      <w:r>
+        <w:rPr>
+          <w:rStyle w:val="yt-core-attributed-string--link-inherit-color"/>
+          <w:color w:val="065FD4"/>
+          <w:bdr w:val="none" w:sz="0" w:space="0" w:color="auto" w:frame="1"/>
+        </w:rPr>
+        <w:fldChar w:fldCharType="separate"/>
+      </w:r>
+      <w:r>
+        <w:rPr>
+          <w:rStyle w:val="Lienhypertexte"/>
+          <w:bdr w:val="none" w:sz="0" w:space="0" w:color="auto" w:frame="1"/>
+        </w:rPr>
+        <w:t>https://ml.up4excel.com/library</w:t>
+      </w:r>
+    </w:p>
+    <w:p>
+      <w:pPr>
+        <w:rPr>
+          <w:rStyle w:val="Lienhypertexte"/>
+          <w:bdr w:val="none" w:sz="0" w:space="0" w:color="auto" w:frame="1"/>
+        </w:rPr>
+      </w:pPr>
+      <w:r>
+        <w:rPr>
+          <w:rStyle w:val="yt-core-attributed-string--link-inherit-color"/>
+          <w:color w:val="065FD4"/>
+          <w:bdr w:val="none" w:sz="0" w:space="0" w:color="auto" w:frame="1"/>
+        </w:rPr>
+        <w:fldChar w:fldCharType="end"/>
+      </w:r>
+      <w:r>
+        <w:rPr>
+          <w:rStyle w:val="yt-core-attributed-string--link-inherit-color"/>
+          <w:rFonts w:ascii="Segoe UI Emoji" w:hAnsi="Segoe UI Emoji" w:cs="Segoe UI Emoji"/>
+          <w:color w:val="131313"/>
+          <w:bdr w:val="none" w:sz="0" w:space="0" w:color="auto" w:frame="1"/>
+        </w:rPr>
+        <w:t>💥</w:t>
+      </w:r>
+      <w:r>
+        <w:rPr>
+          <w:rStyle w:val="yt-core-attributed-string--link-inherit-color"/>
+          <w:color w:val="131313"/>
+          <w:bdr w:val="none" w:sz="0" w:space="0" w:color="auto" w:frame="1"/>
+        </w:rPr>
+        <w:t xml:space="preserve"> Get Your Shortcuts Cheat Sheet: »» </w:t>
+      </w:r>
+      <w:r>
+        <w:rPr>
+          <w:rStyle w:val="yt-core-attributed-string--link-inherit-color"/>
+          <w:color w:val="065FD4"/>
+          <w:bdr w:val="none" w:sz="0" w:space="0" w:color="auto" w:frame="1"/>
+        </w:rPr>
+        <w:fldChar w:fldCharType="begin"/>
+      </w:r>
+      <w:r>
+        <w:rPr>
+          <w:rStyle w:val="yt-core-attributed-string--link-inherit-color"/>
+          <w:color w:val="065FD4"/>
+          <w:bdr w:val="none" w:sz="0" w:space="0" w:color="auto" w:frame="1"/>
+        </w:rPr>
+        <w:instrText>HYPERLINK "https://www.youtube.com/redirect?event=video_description&amp;redir_token=QUFFLUhqbm1PTU5ad0p6Unk4blhJblo2eEgwWVRBbTZ1QXxBQ3Jtc0ttbU1GMUMwWDRVX1ZFaGNCdml3TktuajMtZ2swa0U0cWRXeW9TSVF4MEcwRlhZTE5XaU5Od0owT2Q5Q3JMeEZtdnUxQXJuN0ItTTFDd0NwR2NpZWppd2dOeU16YTI5OFIzY2NXYTB4WFZ5VDVBbWJPTQ&amp;q=https%3A%2F%2Fwww.up4excel.co.uk%2Fshortcuts&amp;v=LFn4ar-Fohw" \t "_blank"</w:instrText>
+      </w:r>
+      <w:r>
+        <w:rPr>
+          <w:rStyle w:val="yt-core-attributed-string--link-inherit-color"/>
+          <w:color w:val="065FD4"/>
+          <w:bdr w:val="none" w:sz="0" w:space="0" w:color="auto" w:frame="1"/>
+        </w:rPr>
+      </w:r>
+      <w:r>
+        <w:rPr>
+          <w:rStyle w:val="yt-core-attributed-string--link-inherit-color"/>
+          <w:color w:val="065FD4"/>
+          <w:bdr w:val="none" w:sz="0" w:space="0" w:color="auto" w:frame="1"/>
+        </w:rPr>
+        <w:fldChar w:fldCharType="separate"/>
+      </w:r>
+      <w:r>
+        <w:rPr>
+          <w:rStyle w:val="Lienhypertexte"/>
+          <w:bdr w:val="none" w:sz="0" w:space="0" w:color="auto" w:frame="1"/>
+        </w:rPr>
+        <w:t>https://www.up4excel.co.uk/shortcuts</w:t>
+      </w:r>
+    </w:p>
+    <w:p>
+      <w:pPr>
+        <w:spacing w:after="360"/>
+      </w:pPr>
+      <w:r>
+        <w:rPr>
+          <w:rStyle w:val="yt-core-attributed-string--link-inherit-color"/>
+          <w:color w:val="065FD4"/>
+          <w:bdr w:val="none" w:sz="0" w:space="0" w:color="auto" w:frame="1"/>
+        </w:rPr>
+        <w:fldChar w:fldCharType="end"/>
+      </w:r>
+      <w:r>
+        <w:rPr>
+          <w:rStyle w:val="yt-core-attributed-string--link-inherit-color"/>
+          <w:rFonts w:ascii="Segoe UI Emoji" w:hAnsi="Segoe UI Emoji" w:cs="Segoe UI Emoji"/>
+          <w:color w:val="131313"/>
+          <w:bdr w:val="none" w:sz="0" w:space="0" w:color="auto" w:frame="1"/>
+        </w:rPr>
+        <w:t>🎯</w:t>
+      </w:r>
+      <w:r>
+        <w:rPr>
+          <w:rStyle w:val="yt-core-attributed-string--link-inherit-color"/>
+          <w:color w:val="131313"/>
+          <w:bdr w:val="none" w:sz="0" w:space="0" w:color="auto" w:frame="1"/>
+        </w:rPr>
+        <w:t xml:space="preserve"> Dynamic objects need dynamically changing cell ranges</w:t>
+      </w:r>
+      <w:proofErr w:type="gramStart"/>
+      <w:r>
+        <w:rPr>
+          <w:rStyle w:val="yt-core-attributed-string--link-inherit-color"/>
+          <w:color w:val="131313"/>
+          <w:bdr w:val="none" w:sz="0" w:space="0" w:color="auto" w:frame="1"/>
+        </w:rPr>
+        <w:t>….this</w:t>
+      </w:r>
+      <w:proofErr w:type="gramEnd"/>
+      <w:r>
+        <w:rPr>
+          <w:rStyle w:val="yt-core-attributed-string--link-inherit-color"/>
+          <w:color w:val="131313"/>
+          <w:bdr w:val="none" w:sz="0" w:space="0" w:color="auto" w:frame="1"/>
+        </w:rPr>
+        <w:t xml:space="preserve"> is how you set them up! Let your charts, lists and formulas pick up different cells depending on other spreadsheet results.</w:t>
+      </w:r>
+    </w:p>
+    <w:p>
+      <w:pPr>
+        <w:spacing w:after="360"/>
+        <w:ind w:left="2835" w:hanging="2835"/>
+        <w:rPr>
+          <w:rFonts w:ascii="Consolas" w:hAnsi="Consolas"/>
+          <w:b/>
+          <w:bCs/>
+        </w:rPr>
+      </w:pPr>
+      <w:r>
+        <w:t>Name Range</w:t>
+      </w:r>
+      <w:r>
+        <w:tab/>
+      </w:r>
+      <w:r>
+        <w:rPr>
+          <w:rFonts w:ascii="Consolas" w:hAnsi="Consolas"/>
+          <w:b/>
+          <w:bCs/>
+        </w:rPr>
+        <w:t>=</w:t>
+      </w:r>
+      <w:proofErr w:type="gramStart"/>
+      <w:r>
+        <w:rPr>
+          <w:rFonts w:ascii="Consolas" w:hAnsi="Consolas"/>
+          <w:b/>
+          <w:bCs/>
+        </w:rPr>
+        <w:t>NBVAL(</w:t>
+      </w:r>
+      <w:proofErr w:type="gramEnd"/>
+      <w:r>
+        <w:rPr>
+          <w:rFonts w:ascii="Consolas" w:hAnsi="Consolas"/>
+          <w:b/>
+          <w:bCs/>
+        </w:rPr>
+        <w:t>E3:E999999)</w:t>
+      </w:r>
+    </w:p>
+    <w:p>
+      <w:pPr>
+        <w:spacing w:after="360"/>
+        <w:ind w:left="2835" w:hanging="2835"/>
+      </w:pPr>
+      <w:r>
+        <w:t>Dynamic Name Range</w:t>
+      </w:r>
+      <w:r>
+        <w:tab/>
+      </w:r>
+      <w:r>
+        <w:rPr>
+          <w:rFonts w:ascii="Consolas" w:hAnsi="Consolas"/>
+          <w:b/>
+          <w:bCs/>
+        </w:rPr>
+        <w:t>=DECALER(Feuil</w:t>
+      </w:r>
+      <w:proofErr w:type="gramStart"/>
+      <w:r>
+        <w:rPr>
+          <w:rFonts w:ascii="Consolas" w:hAnsi="Consolas"/>
+          <w:b/>
+          <w:bCs/>
+        </w:rPr>
+        <w:t>1!$</w:t>
+      </w:r>
+      <w:proofErr w:type="gramEnd"/>
+      <w:r>
+        <w:rPr>
+          <w:rFonts w:ascii="Consolas" w:hAnsi="Consolas"/>
+          <w:b/>
+          <w:bCs/>
+        </w:rPr>
+        <w:t>E$2;1;0;Feuil1!$E$1;1)</w:t>
+      </w:r>
+    </w:p>
+    <w:p>
+      <w:pPr>
+        <w:spacing w:after="360"/>
+      </w:pPr>
+    </w:p>
+    <w:p>
+      <w:pPr>
+        <w:rPr>
+          <w:szCs w:val="20"/>
+        </w:rPr>
+        <w:sectPr>
+          <w:headerReference w:type="default" r:id="rId53"/>
+          <w:pgSz w:w="12240" w:h="15840"/>
+          <w:pgMar w:top="1134" w:right="1134" w:bottom="1134" w:left="1134" w:header="709" w:footer="709" w:gutter="0"/>
+          <w:cols w:space="708"/>
+          <w:docGrid w:linePitch="360"/>
+        </w:sectPr>
+      </w:pPr>
+    </w:p>
+    <w:p>
+      <w:pPr>
+        <w:pStyle w:val="Titre1"/>
+        <w:rPr>
+          <w:rFonts w:ascii="Arial" w:hAnsi="Arial" w:cs="Arial"/>
+          <w:color w:val="000000" w:themeColor="text1"/>
+          <w:sz w:val="20"/>
+          <w:szCs w:val="20"/>
+        </w:rPr>
+      </w:pPr>
+      <w:bookmarkStart w:id="7" w:name="_Toc154151340"/>
+      <w:r>
+        <w:rPr>
+          <w:rFonts w:ascii="Arial" w:hAnsi="Arial" w:cs="Arial"/>
+          <w:b/>
+          <w:bCs/>
+          <w:color w:val="45B0E1" w:themeColor="accent1" w:themeTint="99"/>
+          <w:sz w:val="28"/>
+          <w:szCs w:val="28"/>
+        </w:rPr>
+        <w:lastRenderedPageBreak/>
+        <w:t>Personal Macro Workbook</w:t>
+      </w:r>
+      <w:bookmarkEnd w:id="7"/>
+      <w:r>
+        <w:rPr>
+          <w:rFonts w:ascii="Arial" w:hAnsi="Arial" w:cs="Arial"/>
+          <w:b/>
+          <w:bCs/>
+          <w:color w:val="000000" w:themeColor="text1"/>
+          <w:sz w:val="20"/>
+          <w:szCs w:val="20"/>
+        </w:rPr>
+        <w:fldChar w:fldCharType="begin"/>
+      </w:r>
+      <w:r>
+        <w:rPr>
+          <w:rFonts w:ascii="Arial" w:hAnsi="Arial" w:cs="Arial"/>
+          <w:color w:val="000000" w:themeColor="text1"/>
+          <w:sz w:val="20"/>
+          <w:szCs w:val="20"/>
+        </w:rPr>
+        <w:instrText xml:space="preserve"> XE "</w:instrText>
+      </w:r>
+      <w:r>
+        <w:rPr>
+          <w:rFonts w:ascii="Arial" w:hAnsi="Arial" w:cs="Arial"/>
+          <w:color w:val="000000" w:themeColor="text1"/>
+          <w:sz w:val="20"/>
+          <w:szCs w:val="20"/>
+        </w:rPr>
+        <w:instrText>Personal Macro Workbook</w:instrText>
+      </w:r>
+      <w:r>
+        <w:rPr>
+          <w:rFonts w:ascii="Arial" w:hAnsi="Arial" w:cs="Arial"/>
+          <w:color w:val="000000" w:themeColor="text1"/>
+          <w:sz w:val="20"/>
+          <w:szCs w:val="20"/>
+        </w:rPr>
+        <w:instrText xml:space="preserve">" </w:instrText>
+      </w:r>
+      <w:r>
+        <w:rPr>
+          <w:rFonts w:ascii="Arial" w:hAnsi="Arial" w:cs="Arial"/>
+          <w:b/>
+          <w:bCs/>
+          <w:color w:val="000000" w:themeColor="text1"/>
+          <w:sz w:val="20"/>
+          <w:szCs w:val="20"/>
+        </w:rPr>
+        <w:fldChar w:fldCharType="end"/>
+      </w:r>
+    </w:p>
+    <w:p>
+      <w:r>
+        <w:t xml:space="preserve">Excel For Freelancers – Randy </w:t>
+      </w:r>
+    </w:p>
+    <w:p>
+      <w:r>
+        <w:rPr>
+          <w:b/>
+          <w:bCs/>
+          <w:color w:val="FFFFFF" w:themeColor="background1"/>
+          <w:highlight w:val="red"/>
+        </w:rPr>
+        <w:t>YouTube</w:t>
+      </w:r>
+      <w:r>
         <w:t xml:space="preserve"> : </w:t>
       </w:r>
-      <w:hyperlink r:id="rId52" w:history="1">
+      <w:hyperlink r:id="rId54" w:history="1">
         <w:r>
           <w:rPr>
             <w:rStyle w:val="Lienhypertexte"/>
@@ -6508,7 +7148,7 @@
                     <pic:cNvPicPr/>
                   </pic:nvPicPr>
                   <pic:blipFill>
-                    <a:blip r:embed="rId53"/>
+                    <a:blip r:embed="rId55"/>
                     <a:stretch>
                       <a:fillRect/>
                     </a:stretch>
@@ -6630,7 +7270,7 @@
                     <pic:cNvPicPr/>
                   </pic:nvPicPr>
                   <pic:blipFill>
-                    <a:blip r:embed="rId54"/>
+                    <a:blip r:embed="rId56"/>
                     <a:stretch>
                       <a:fillRect/>
                     </a:stretch>
@@ -7307,7 +7947,7 @@
           <w:szCs w:val="28"/>
         </w:rPr>
         <w:sectPr>
-          <w:headerReference w:type="default" r:id="rId55"/>
+          <w:headerReference w:type="default" r:id="rId57"/>
           <w:pgSz w:w="12240" w:h="15840"/>
           <w:pgMar w:top="1134" w:right="1134" w:bottom="1134" w:left="1134" w:header="709" w:footer="589" w:gutter="0"/>
           <w:cols w:space="708"/>
@@ -7325,7 +7965,7 @@
           <w:szCs w:val="20"/>
         </w:rPr>
       </w:pPr>
-      <w:bookmarkStart w:id="7" w:name="_Toc152164603"/>
+      <w:bookmarkStart w:id="8" w:name="_Toc154151341"/>
       <w:r>
         <w:rPr>
           <w:rFonts w:ascii="Arial" w:hAnsi="Arial" w:cs="Arial"/>
@@ -7338,7 +7978,7 @@
         <w:lastRenderedPageBreak/>
         <w:t>The Ultimate Developers VBA Library</w:t>
       </w:r>
-      <w:bookmarkEnd w:id="7"/>
+      <w:bookmarkEnd w:id="8"/>
       <w:r>
         <w:rPr>
           <w:rFonts w:ascii="Arial" w:hAnsi="Arial" w:cs="Arial"/>
@@ -7427,7 +8067,7 @@
       <w:r>
         <w:t xml:space="preserve"> : </w:t>
       </w:r>
-      <w:hyperlink r:id="rId56" w:history="1">
+      <w:hyperlink r:id="rId58" w:history="1">
         <w:r>
           <w:rPr>
             <w:rStyle w:val="Lienhypertexte"/>
@@ -7564,7 +8204,7 @@
                     <pic:cNvPicPr/>
                   </pic:nvPicPr>
                   <pic:blipFill>
-                    <a:blip r:embed="rId57"/>
+                    <a:blip r:embed="rId59"/>
                     <a:stretch>
                       <a:fillRect/>
                     </a:stretch>
@@ -7768,7 +8408,7 @@
           <w:tab w:val="right" w:pos="9923"/>
         </w:tabs>
         <w:sectPr>
-          <w:headerReference w:type="default" r:id="rId58"/>
+          <w:headerReference w:type="default" r:id="rId60"/>
           <w:pgSz w:w="12240" w:h="15840"/>
           <w:pgMar w:top="1134" w:right="1134" w:bottom="1134" w:left="1134" w:header="709" w:footer="589" w:gutter="0"/>
           <w:cols w:space="708"/>
@@ -7786,7 +8426,7 @@
           <w:szCs w:val="20"/>
         </w:rPr>
       </w:pPr>
-      <w:bookmarkStart w:id="8" w:name="_Toc152164604"/>
+      <w:bookmarkStart w:id="9" w:name="_Toc154151342"/>
       <w:r>
         <w:rPr>
           <w:rFonts w:ascii="Arial" w:hAnsi="Arial" w:cs="Arial"/>
@@ -7799,7 +8439,7 @@
         <w:lastRenderedPageBreak/>
         <w:t>Top 5 VBA Hacks -</w:t>
       </w:r>
-      <w:bookmarkEnd w:id="8"/>
+      <w:bookmarkEnd w:id="9"/>
       <w:r>
         <w:rPr>
           <w:rFonts w:ascii="Arial" w:hAnsi="Arial" w:cs="Arial"/>
@@ -7861,7 +8501,7 @@
       <w:r>
         <w:t xml:space="preserve"> : </w:t>
       </w:r>
-      <w:hyperlink r:id="rId59" w:history="1">
+      <w:hyperlink r:id="rId61" w:history="1">
         <w:r>
           <w:rPr>
             <w:rStyle w:val="Lienhypertexte"/>
@@ -7899,7 +8539,7 @@
           <w:bCs/>
         </w:rPr>
       </w:pPr>
-      <w:bookmarkStart w:id="9" w:name="_Toc152164605"/>
+      <w:bookmarkStart w:id="10" w:name="_Toc154151343"/>
       <w:r>
         <w:rPr>
           <w:rFonts w:ascii="Arial" w:hAnsi="Arial" w:cs="Arial"/>
@@ -7908,7 +8548,7 @@
         </w:rPr>
         <w:t>Advanced Filters</w:t>
       </w:r>
-      <w:bookmarkEnd w:id="9"/>
+      <w:bookmarkEnd w:id="10"/>
       <w:r>
         <w:rPr>
           <w:rFonts w:ascii="Arial" w:hAnsi="Arial" w:cs="Arial"/>
@@ -7994,7 +8634,7 @@
                     <pic:cNvPicPr/>
                   </pic:nvPicPr>
                   <pic:blipFill>
-                    <a:blip r:embed="rId60"/>
+                    <a:blip r:embed="rId62"/>
                     <a:stretch>
                       <a:fillRect/>
                     </a:stretch>
@@ -8906,7 +9546,7 @@
                     <pic:cNvPicPr/>
                   </pic:nvPicPr>
                   <pic:blipFill>
-                    <a:blip r:embed="rId61"/>
+                    <a:blip r:embed="rId63"/>
                     <a:stretch>
                       <a:fillRect/>
                     </a:stretch>
@@ -9251,7 +9891,7 @@
                     <pic:cNvPicPr/>
                   </pic:nvPicPr>
                   <pic:blipFill>
-                    <a:blip r:embed="rId62">
+                    <a:blip r:embed="rId64">
                       <a:extLst>
                         <a:ext uri="{28A0092B-C50C-407E-A947-70E740481C1C}">
                           <a14:useLocalDpi xmlns:a14="http://schemas.microsoft.com/office/drawing/2010/main" val="0"/>
@@ -9361,7 +10001,7 @@
                     <pic:cNvPicPr/>
                   </pic:nvPicPr>
                   <pic:blipFill>
-                    <a:blip r:embed="rId63">
+                    <a:blip r:embed="rId65">
                       <a:extLst>
                         <a:ext uri="{28A0092B-C50C-407E-A947-70E740481C1C}">
                           <a14:useLocalDpi xmlns:a14="http://schemas.microsoft.com/office/drawing/2010/main" val="0"/>
@@ -9603,7 +10243,7 @@
                     <pic:cNvPicPr/>
                   </pic:nvPicPr>
                   <pic:blipFill>
-                    <a:blip r:embed="rId64"/>
+                    <a:blip r:embed="rId66"/>
                     <a:stretch>
                       <a:fillRect/>
                     </a:stretch>
@@ -9851,7 +10491,7 @@
                     <pic:cNvPicPr/>
                   </pic:nvPicPr>
                   <pic:blipFill>
-                    <a:blip r:embed="rId65"/>
+                    <a:blip r:embed="rId67"/>
                     <a:stretch>
                       <a:fillRect/>
                     </a:stretch>
@@ -10044,7 +10684,7 @@
                     <pic:cNvPicPr/>
                   </pic:nvPicPr>
                   <pic:blipFill>
-                    <a:blip r:embed="rId66"/>
+                    <a:blip r:embed="rId68"/>
                     <a:stretch>
                       <a:fillRect/>
                     </a:stretch>
@@ -10438,7 +11078,7 @@
                     <pic:cNvPicPr/>
                   </pic:nvPicPr>
                   <pic:blipFill>
-                    <a:blip r:embed="rId67"/>
+                    <a:blip r:embed="rId69"/>
                     <a:stretch>
                       <a:fillRect/>
                     </a:stretch>
@@ -10488,7 +11128,7 @@
           <w:bCs/>
         </w:rPr>
       </w:pPr>
-      <w:bookmarkStart w:id="10" w:name="_Toc152164606"/>
+      <w:bookmarkStart w:id="11" w:name="_Toc154151344"/>
       <w:r>
         <w:rPr>
           <w:rFonts w:ascii="Arial" w:hAnsi="Arial" w:cs="Arial"/>
@@ -10497,7 +11137,7 @@
         </w:rPr>
         <w:t>Fundamentals Formulas</w:t>
       </w:r>
-      <w:bookmarkEnd w:id="10"/>
+      <w:bookmarkEnd w:id="11"/>
       <w:r>
         <w:rPr>
           <w:rFonts w:ascii="Arial" w:hAnsi="Arial" w:cs="Arial"/>
@@ -10635,7 +11275,7 @@
                     <pic:cNvPicPr/>
                   </pic:nvPicPr>
                   <pic:blipFill>
-                    <a:blip r:embed="rId68"/>
+                    <a:blip r:embed="rId70"/>
                     <a:stretch>
                       <a:fillRect/>
                     </a:stretch>
@@ -10842,7 +11482,7 @@
                     <pic:cNvPicPr/>
                   </pic:nvPicPr>
                   <pic:blipFill>
-                    <a:blip r:embed="rId69">
+                    <a:blip r:embed="rId71">
                       <a:extLst>
                         <a:ext uri="{28A0092B-C50C-407E-A947-70E740481C1C}">
                           <a14:useLocalDpi xmlns:a14="http://schemas.microsoft.com/office/drawing/2010/main" val="0"/>
@@ -11119,7 +11759,7 @@
                     <pic:cNvPicPr/>
                   </pic:nvPicPr>
                   <pic:blipFill>
-                    <a:blip r:embed="rId70"/>
+                    <a:blip r:embed="rId72"/>
                     <a:stretch>
                       <a:fillRect/>
                     </a:stretch>
@@ -11319,7 +11959,7 @@
                     <pic:cNvPicPr/>
                   </pic:nvPicPr>
                   <pic:blipFill>
-                    <a:blip r:embed="rId71"/>
+                    <a:blip r:embed="rId73"/>
                     <a:stretch>
                       <a:fillRect/>
                     </a:stretch>
@@ -11484,7 +12124,7 @@
           <w:bCs/>
         </w:rPr>
       </w:pPr>
-      <w:bookmarkStart w:id="11" w:name="_Toc152164607"/>
+      <w:bookmarkStart w:id="12" w:name="_Toc154151345"/>
       <w:r>
         <w:rPr>
           <w:rFonts w:ascii="Arial" w:hAnsi="Arial" w:cs="Arial"/>
@@ -11493,7 +12133,7 @@
         </w:rPr>
         <w:t>Data Mapping</w:t>
       </w:r>
-      <w:bookmarkEnd w:id="11"/>
+      <w:bookmarkEnd w:id="12"/>
       <w:r>
         <w:rPr>
           <w:rFonts w:ascii="Arial" w:hAnsi="Arial" w:cs="Arial"/>
@@ -11635,7 +12275,7 @@
                     <pic:cNvPicPr/>
                   </pic:nvPicPr>
                   <pic:blipFill>
-                    <a:blip r:embed="rId72"/>
+                    <a:blip r:embed="rId74"/>
                     <a:stretch>
                       <a:fillRect/>
                     </a:stretch>
@@ -11753,7 +12393,7 @@
                     <pic:cNvPicPr/>
                   </pic:nvPicPr>
                   <pic:blipFill>
-                    <a:blip r:embed="rId73"/>
+                    <a:blip r:embed="rId75"/>
                     <a:stretch>
                       <a:fillRect/>
                     </a:stretch>
@@ -11841,7 +12481,7 @@
                     <pic:cNvPicPr/>
                   </pic:nvPicPr>
                   <pic:blipFill>
-                    <a:blip r:embed="rId74"/>
+                    <a:blip r:embed="rId76"/>
                     <a:stretch>
                       <a:fillRect/>
                     </a:stretch>
@@ -12243,7 +12883,7 @@
                     <pic:cNvPicPr/>
                   </pic:nvPicPr>
                   <pic:blipFill>
-                    <a:blip r:embed="rId75"/>
+                    <a:blip r:embed="rId77"/>
                     <a:stretch>
                       <a:fillRect/>
                     </a:stretch>
@@ -12325,7 +12965,7 @@
           <w:bCs/>
         </w:rPr>
       </w:pPr>
-      <w:bookmarkStart w:id="12" w:name="_Toc152164608"/>
+      <w:bookmarkStart w:id="13" w:name="_Toc154151346"/>
       <w:r>
         <w:rPr>
           <w:rFonts w:ascii="Arial" w:hAnsi="Arial" w:cs="Arial"/>
@@ -12334,7 +12974,7 @@
         </w:rPr>
         <w:t>Shape Utilization</w:t>
       </w:r>
-      <w:bookmarkEnd w:id="12"/>
+      <w:bookmarkEnd w:id="13"/>
       <w:r>
         <w:rPr>
           <w:rFonts w:ascii="Arial" w:hAnsi="Arial" w:cs="Arial"/>
@@ -12432,7 +13072,7 @@
                     <pic:cNvPicPr/>
                   </pic:nvPicPr>
                   <pic:blipFill>
-                    <a:blip r:embed="rId76"/>
+                    <a:blip r:embed="rId78"/>
                     <a:stretch>
                       <a:fillRect/>
                     </a:stretch>
@@ -12737,7 +13377,7 @@
                     <pic:cNvPicPr/>
                   </pic:nvPicPr>
                   <pic:blipFill>
-                    <a:blip r:embed="rId77">
+                    <a:blip r:embed="rId79">
                       <a:extLst>
                         <a:ext uri="{28A0092B-C50C-407E-A947-70E740481C1C}">
                           <a14:useLocalDpi xmlns:a14="http://schemas.microsoft.com/office/drawing/2010/main" val="0"/>
@@ -12837,7 +13477,7 @@
                     <pic:cNvPicPr/>
                   </pic:nvPicPr>
                   <pic:blipFill>
-                    <a:blip r:embed="rId78"/>
+                    <a:blip r:embed="rId80"/>
                     <a:stretch>
                       <a:fillRect/>
                     </a:stretch>
@@ -13072,7 +13712,7 @@
                     <pic:cNvPicPr/>
                   </pic:nvPicPr>
                   <pic:blipFill>
-                    <a:blip r:embed="rId79"/>
+                    <a:blip r:embed="rId81"/>
                     <a:stretch>
                       <a:fillRect/>
                     </a:stretch>
@@ -13189,7 +13829,7 @@
                     <pic:cNvPicPr/>
                   </pic:nvPicPr>
                   <pic:blipFill>
-                    <a:blip r:embed="rId80"/>
+                    <a:blip r:embed="rId82"/>
                     <a:stretch>
                       <a:fillRect/>
                     </a:stretch>
@@ -13285,7 +13925,7 @@
                     <pic:cNvPicPr/>
                   </pic:nvPicPr>
                   <pic:blipFill>
-                    <a:blip r:embed="rId81"/>
+                    <a:blip r:embed="rId83"/>
                     <a:stretch>
                       <a:fillRect/>
                     </a:stretch>
@@ -13635,7 +14275,7 @@
                     <pic:cNvPicPr/>
                   </pic:nvPicPr>
                   <pic:blipFill>
-                    <a:blip r:embed="rId82"/>
+                    <a:blip r:embed="rId84"/>
                     <a:stretch>
                       <a:fillRect/>
                     </a:stretch>
@@ -13708,7 +14348,7 @@
                     <pic:cNvPicPr/>
                   </pic:nvPicPr>
                   <pic:blipFill>
-                    <a:blip r:embed="rId83"/>
+                    <a:blip r:embed="rId85"/>
                     <a:stretch>
                       <a:fillRect/>
                     </a:stretch>
@@ -13872,7 +14512,7 @@
                     <pic:cNvPicPr/>
                   </pic:nvPicPr>
                   <pic:blipFill>
-                    <a:blip r:embed="rId84"/>
+                    <a:blip r:embed="rId86"/>
                     <a:stretch>
                       <a:fillRect/>
                     </a:stretch>
@@ -13944,7 +14584,7 @@
                     <pic:cNvPicPr/>
                   </pic:nvPicPr>
                   <pic:blipFill>
-                    <a:blip r:embed="rId85"/>
+                    <a:blip r:embed="rId87"/>
                     <a:stretch>
                       <a:fillRect/>
                     </a:stretch>
@@ -14197,7 +14837,7 @@
                     <pic:cNvPicPr/>
                   </pic:nvPicPr>
                   <pic:blipFill>
-                    <a:blip r:embed="rId86">
+                    <a:blip r:embed="rId88">
                       <a:extLst>
                         <a:ext uri="{28A0092B-C50C-407E-A947-70E740481C1C}">
                           <a14:useLocalDpi xmlns:a14="http://schemas.microsoft.com/office/drawing/2010/main" val="0"/>
@@ -14311,7 +14951,7 @@
                     <pic:cNvPicPr/>
                   </pic:nvPicPr>
                   <pic:blipFill>
-                    <a:blip r:embed="rId87">
+                    <a:blip r:embed="rId89">
                       <a:extLst>
                         <a:ext uri="{28A0092B-C50C-407E-A947-70E740481C1C}">
                           <a14:useLocalDpi xmlns:a14="http://schemas.microsoft.com/office/drawing/2010/main" val="0"/>
@@ -14518,7 +15158,7 @@
                     <pic:cNvPicPr/>
                   </pic:nvPicPr>
                   <pic:blipFill>
-                    <a:blip r:embed="rId88"/>
+                    <a:blip r:embed="rId90"/>
                     <a:stretch>
                       <a:fillRect/>
                     </a:stretch>
@@ -14662,7 +15302,7 @@
                     <pic:cNvPicPr/>
                   </pic:nvPicPr>
                   <pic:blipFill>
-                    <a:blip r:embed="rId89"/>
+                    <a:blip r:embed="rId91"/>
                     <a:stretch>
                       <a:fillRect/>
                     </a:stretch>
@@ -14732,7 +15372,7 @@
           <w:szCs w:val="20"/>
         </w:rPr>
       </w:pPr>
-      <w:bookmarkStart w:id="13" w:name="_Toc152164609"/>
+      <w:bookmarkStart w:id="14" w:name="_Toc154151347"/>
       <w:r>
         <w:rPr>
           <w:rFonts w:ascii="Arial" w:hAnsi="Arial" w:cs="Arial"/>
@@ -14741,7 +15381,7 @@
         </w:rPr>
         <w:t>Sorting Data</w:t>
       </w:r>
-      <w:bookmarkEnd w:id="13"/>
+      <w:bookmarkEnd w:id="14"/>
       <w:r>
         <w:rPr>
           <w:rFonts w:ascii="Arial" w:hAnsi="Arial" w:cs="Arial"/>
@@ -14876,7 +15516,7 @@
                     <pic:cNvPicPr/>
                   </pic:nvPicPr>
                   <pic:blipFill>
-                    <a:blip r:embed="rId90"/>
+                    <a:blip r:embed="rId92"/>
                     <a:stretch>
                       <a:fillRect/>
                     </a:stretch>
@@ -15011,7 +15651,7 @@
                     <pic:cNvPicPr/>
                   </pic:nvPicPr>
                   <pic:blipFill>
-                    <a:blip r:embed="rId91"/>
+                    <a:blip r:embed="rId93"/>
                     <a:stretch>
                       <a:fillRect/>
                     </a:stretch>
@@ -15234,7 +15874,7 @@
                     <pic:cNvPicPr/>
                   </pic:nvPicPr>
                   <pic:blipFill>
-                    <a:blip r:embed="rId92"/>
+                    <a:blip r:embed="rId94"/>
                     <a:stretch>
                       <a:fillRect/>
                     </a:stretch>
@@ -15284,7 +15924,7 @@
           <w:szCs w:val="20"/>
         </w:rPr>
         <w:sectPr>
-          <w:headerReference w:type="default" r:id="rId93"/>
+          <w:headerReference w:type="default" r:id="rId95"/>
           <w:pgSz w:w="12240" w:h="15840"/>
           <w:pgMar w:top="1134" w:right="1134" w:bottom="1134" w:left="1134" w:header="709" w:footer="589" w:gutter="0"/>
           <w:cols w:space="708"/>
@@ -15304,7 +15944,7 @@
           <w:szCs w:val="28"/>
         </w:rPr>
       </w:pPr>
-      <w:bookmarkStart w:id="14" w:name="_Toc152164610"/>
+      <w:bookmarkStart w:id="15" w:name="_Toc154151348"/>
       <w:r>
         <w:rPr>
           <w:rFonts w:ascii="Arial" w:hAnsi="Arial" w:cs="Arial"/>
@@ -15329,7 +15969,7 @@
         </w:rPr>
         <w:t>UserForm</w:t>
       </w:r>
-      <w:bookmarkEnd w:id="14"/>
+      <w:bookmarkEnd w:id="15"/>
       <w:proofErr w:type="spellEnd"/>
     </w:p>
     <w:p>
@@ -15353,7 +15993,7 @@
       <w:r>
         <w:t xml:space="preserve"> : </w:t>
       </w:r>
-      <w:hyperlink r:id="rId94" w:history="1">
+      <w:hyperlink r:id="rId96" w:history="1">
         <w:r>
           <w:rPr>
             <w:rStyle w:val="Lienhypertexte"/>
@@ -15425,7 +16065,7 @@
                     <pic:cNvPicPr/>
                   </pic:nvPicPr>
                   <pic:blipFill>
-                    <a:blip r:embed="rId95"/>
+                    <a:blip r:embed="rId97"/>
                     <a:stretch>
                       <a:fillRect/>
                     </a:stretch>
@@ -17679,7 +18319,7 @@
         <w:sz w:val="18"/>
         <w:szCs w:val="20"/>
       </w:rPr>
-      <w:t>2023-11-29</w:t>
+      <w:t>2023-12-22</w:t>
     </w:r>
     <w:r>
       <w:rPr>
@@ -18393,7 +19033,7 @@
         <w:sz w:val="18"/>
         <w:szCs w:val="20"/>
       </w:rPr>
-      <w:t>Personal Macro Workbook</w:t>
+      <w:t>Dynamic Named Range</w:t>
     </w:r>
   </w:p>
   <w:p>
@@ -18477,6 +19117,98 @@
       </w:rPr>
       <w:tab/>
     </w:r>
+    <w:r>
+      <w:rPr>
+        <w:b/>
+        <w:bCs/>
+        <w:color w:val="0F4761" w:themeColor="accent1" w:themeShade="BF"/>
+        <w:sz w:val="18"/>
+        <w:szCs w:val="20"/>
+      </w:rPr>
+      <w:t>Personal Macro Workbook</w:t>
+    </w:r>
+  </w:p>
+  <w:p>
+    <w:pPr>
+      <w:pStyle w:val="En-tte"/>
+      <w:tabs>
+        <w:tab w:val="clear" w:pos="4320"/>
+        <w:tab w:val="clear" w:pos="8640"/>
+        <w:tab w:val="right" w:pos="9923"/>
+      </w:tabs>
+      <w:spacing w:before="0"/>
+      <w:rPr>
+        <w:b/>
+        <w:bCs/>
+        <w:color w:val="0F4761" w:themeColor="accent1" w:themeShade="BF"/>
+        <w:sz w:val="18"/>
+        <w:szCs w:val="20"/>
+      </w:rPr>
+    </w:pPr>
+  </w:p>
+  <w:p>
+    <w:pPr>
+      <w:pStyle w:val="En-tte"/>
+      <w:tabs>
+        <w:tab w:val="clear" w:pos="4320"/>
+        <w:tab w:val="clear" w:pos="8640"/>
+        <w:tab w:val="right" w:pos="9923"/>
+      </w:tabs>
+      <w:spacing w:before="0"/>
+      <w:rPr>
+        <w:b/>
+        <w:bCs/>
+        <w:color w:val="0F4761" w:themeColor="accent1" w:themeShade="BF"/>
+        <w:sz w:val="18"/>
+        <w:szCs w:val="20"/>
+      </w:rPr>
+    </w:pPr>
+  </w:p>
+</w:hdr>
+</file>
+
+<file path=word/header8.xml><?xml version="1.0" encoding="utf-8"?>
+<w:hdr xmlns:wpc="http://schemas.microsoft.com/office/word/2010/wordprocessingCanvas" xmlns:cx="http://schemas.microsoft.com/office/drawing/2014/chartex" xmlns:cx1="http://schemas.microsoft.com/office/drawing/2015/9/8/chartex" xmlns:cx2="http://schemas.microsoft.com/office/drawing/2015/10/21/chartex" xmlns:cx3="http://schemas.microsoft.com/office/drawing/2016/5/9/chartex" xmlns:cx4="http://schemas.microsoft.com/office/drawing/2016/5/10/chartex" xmlns:cx5="http://schemas.microsoft.com/office/drawing/2016/5/11/chartex" xmlns:cx6="http://schemas.microsoft.com/office/drawing/2016/5/12/chartex" xmlns:cx7="http://schemas.microsoft.com/office/drawing/2016/5/13/chartex" xmlns:cx8="http://schemas.microsoft.com/office/drawing/2016/5/14/chartex" xmlns:mc="http://schemas.openxmlformats.org/markup-compatibility/2006" xmlns:aink="http://schemas.microsoft.com/office/drawing/2016/ink" xmlns:am3d="http://schemas.microsoft.com/office/drawing/2017/model3d" xmlns:o="urn:schemas-microsoft-com:office:office" xmlns:oel="http://schemas.microsoft.com/office/2019/extlst" xmlns:r="http://schemas.openxmlformats.org/officeDocument/2006/relationships" xmlns:m="http://schemas.openxmlformats.org/officeDocument/2006/math" xmlns:v="urn:schemas-microsoft-com:vml" xmlns:wp14="http://schemas.microsoft.com/office/word/2010/wordprocessingDrawing" xmlns:wp="http://schemas.openxmlformats.org/drawingml/2006/wordprocessingDrawing" xmlns:w10="urn:schemas-microsoft-com:office:word" xmlns:w="http://schemas.openxmlformats.org/wordprocessingml/2006/main" xmlns:w14="http://schemas.microsoft.com/office/word/2010/wordml" xmlns:w15="http://schemas.microsoft.com/office/word/2012/wordml" xmlns:w16cex="http://schemas.microsoft.com/office/word/2018/wordml/cex" xmlns:w16cid="http://schemas.microsoft.com/office/word/2016/wordml/cid" xmlns:w16="http://schemas.microsoft.com/office/word/2018/wordml" xmlns:w16sdtdh="http://schemas.microsoft.com/office/word/2020/wordml/sdtdatahash" xmlns:w16se="http://schemas.microsoft.com/office/word/2015/wordml/symex" xmlns:wpg="http://schemas.microsoft.com/office/word/2010/wordprocessingGroup" xmlns:wpi="http://schemas.microsoft.com/office/word/2010/wordprocessingInk" xmlns:wne="http://schemas.microsoft.com/office/word/2006/wordml" xmlns:wps="http://schemas.microsoft.com/office/word/2010/wordprocessingShape" mc:Ignorable="w14 w15 w16se w16cid w16 w16cex w16sdtdh wp14">
+  <w:p>
+    <w:pPr>
+      <w:pStyle w:val="En-tte"/>
+      <w:pBdr>
+        <w:bottom w:val="single" w:sz="6" w:space="1" w:color="auto"/>
+      </w:pBdr>
+      <w:tabs>
+        <w:tab w:val="clear" w:pos="4320"/>
+        <w:tab w:val="clear" w:pos="8640"/>
+        <w:tab w:val="right" w:pos="9923"/>
+      </w:tabs>
+      <w:spacing w:before="0"/>
+      <w:rPr>
+        <w:b/>
+        <w:bCs/>
+        <w:color w:val="0F4761" w:themeColor="accent1" w:themeShade="BF"/>
+        <w:sz w:val="18"/>
+        <w:szCs w:val="20"/>
+      </w:rPr>
+    </w:pPr>
+    <w:r>
+      <w:rPr>
+        <w:b/>
+        <w:bCs/>
+        <w:color w:val="0F4761" w:themeColor="accent1" w:themeShade="BF"/>
+        <w:sz w:val="18"/>
+        <w:szCs w:val="20"/>
+      </w:rPr>
+      <w:t>Excel For Freelancers</w:t>
+    </w:r>
+    <w:r>
+      <w:rPr>
+        <w:b/>
+        <w:bCs/>
+        <w:color w:val="0F4761" w:themeColor="accent1" w:themeShade="BF"/>
+        <w:sz w:val="18"/>
+        <w:szCs w:val="20"/>
+      </w:rPr>
+      <w:tab/>
+    </w:r>
     <w:proofErr w:type="gramStart"/>
     <w:r>
       <w:rPr>
@@ -18539,7 +19271,7 @@
 </w:hdr>
 </file>
 
-<file path=word/header8.xml><?xml version="1.0" encoding="utf-8"?>
+<file path=word/header9.xml><?xml version="1.0" encoding="utf-8"?>
 <w:hdr xmlns:wpc="http://schemas.microsoft.com/office/word/2010/wordprocessingCanvas" xmlns:cx="http://schemas.microsoft.com/office/drawing/2014/chartex" xmlns:cx1="http://schemas.microsoft.com/office/drawing/2015/9/8/chartex" xmlns:cx2="http://schemas.microsoft.com/office/drawing/2015/10/21/chartex" xmlns:cx3="http://schemas.microsoft.com/office/drawing/2016/5/9/chartex" xmlns:cx4="http://schemas.microsoft.com/office/drawing/2016/5/10/chartex" xmlns:cx5="http://schemas.microsoft.com/office/drawing/2016/5/11/chartex" xmlns:cx6="http://schemas.microsoft.com/office/drawing/2016/5/12/chartex" xmlns:cx7="http://schemas.microsoft.com/office/drawing/2016/5/13/chartex" xmlns:cx8="http://schemas.microsoft.com/office/drawing/2016/5/14/chartex" xmlns:mc="http://schemas.openxmlformats.org/markup-compatibility/2006" xmlns:aink="http://schemas.microsoft.com/office/drawing/2016/ink" xmlns:am3d="http://schemas.microsoft.com/office/drawing/2017/model3d" xmlns:o="urn:schemas-microsoft-com:office:office" xmlns:oel="http://schemas.microsoft.com/office/2019/extlst" xmlns:r="http://schemas.openxmlformats.org/officeDocument/2006/relationships" xmlns:m="http://schemas.openxmlformats.org/officeDocument/2006/math" xmlns:v="urn:schemas-microsoft-com:vml" xmlns:wp14="http://schemas.microsoft.com/office/word/2010/wordprocessingDrawing" xmlns:wp="http://schemas.openxmlformats.org/drawingml/2006/wordprocessingDrawing" xmlns:w10="urn:schemas-microsoft-com:office:word" xmlns:w="http://schemas.openxmlformats.org/wordprocessingml/2006/main" xmlns:w14="http://schemas.microsoft.com/office/word/2010/wordml" xmlns:w15="http://schemas.microsoft.com/office/word/2012/wordml" xmlns:w16cex="http://schemas.microsoft.com/office/word/2018/wordml/cex" xmlns:w16cid="http://schemas.microsoft.com/office/word/2016/wordml/cid" xmlns:w16="http://schemas.microsoft.com/office/word/2018/wordml" xmlns:w16sdtdh="http://schemas.microsoft.com/office/word/2020/wordml/sdtdatahash" xmlns:w16se="http://schemas.microsoft.com/office/word/2015/wordml/symex" xmlns:wpg="http://schemas.microsoft.com/office/word/2010/wordprocessingGroup" xmlns:wpi="http://schemas.microsoft.com/office/word/2010/wordprocessingInk" xmlns:wne="http://schemas.microsoft.com/office/word/2006/wordml" xmlns:wps="http://schemas.microsoft.com/office/word/2010/wordprocessingShape" mc:Ignorable="w14 w15 w16se w16cid w16 w16cex w16sdtdh wp14">
   <w:p>
     <w:pPr>
@@ -22557,6 +23289,11 @@
       <w:spacing w:val="5"/>
     </w:rPr>
   </w:style>
+  <w:style w:type="character" w:customStyle="1" w:styleId="yt-core-attributed-string--link-inherit-color">
+    <w:name w:val="yt-core-attributed-string--link-inherit-color"/>
+    <w:basedOn w:val="Policepardfaut"/>
+    <w:rsid w:val="006B3B0A"/>
+  </w:style>
 </w:styles>
 </file>
 

</xml_diff>

<commit_message>
v1.1.9.A - GL Stuff
</commit_message>
<xml_diff>
--- a/Excel For Freelancers.docx
+++ b/Excel For Freelancers.docx
@@ -16245,13 +16245,6 @@
         <w:rPr>
           <w:szCs w:val="20"/>
         </w:rPr>
-      </w:pPr>
-    </w:p>
-    <w:p>
-      <w:pPr>
-        <w:rPr>
-          <w:szCs w:val="20"/>
-        </w:rPr>
         <w:sectPr>
           <w:pgSz w:w="12240" w:h="15840"/>
           <w:pgMar w:top="1134" w:right="1134" w:bottom="1134" w:left="1134" w:header="709" w:footer="589" w:gutter="0"/>
@@ -16259,6 +16252,1992 @@
           <w:docGrid w:linePitch="360"/>
         </w:sectPr>
       </w:pPr>
+    </w:p>
+    <w:p>
+      <w:pPr>
+        <w:pStyle w:val="Titre1"/>
+        <w:rPr>
+          <w:rFonts w:ascii="Arial" w:hAnsi="Arial" w:cs="Arial"/>
+          <w:b/>
+          <w:bCs/>
+          <w:color w:val="45B0E1" w:themeColor="accent1" w:themeTint="99"/>
+          <w:sz w:val="28"/>
+          <w:szCs w:val="28"/>
+        </w:rPr>
+      </w:pPr>
+      <w:r>
+        <w:rPr>
+          <w:rFonts w:ascii="Arial" w:hAnsi="Arial" w:cs="Arial"/>
+          <w:b/>
+          <w:bCs/>
+          <w:color w:val="45B0E1" w:themeColor="accent1" w:themeTint="99"/>
+          <w:sz w:val="28"/>
+          <w:szCs w:val="28"/>
+        </w:rPr>
+        <w:lastRenderedPageBreak/>
+        <w:t xml:space="preserve">Dynamic </w:t>
+      </w:r>
+      <w:proofErr w:type="spellStart"/>
+      <w:r>
+        <w:rPr>
+          <w:rFonts w:ascii="Arial" w:hAnsi="Arial" w:cs="Arial"/>
+          <w:b/>
+          <w:bCs/>
+          <w:color w:val="45B0E1" w:themeColor="accent1" w:themeTint="99"/>
+          <w:sz w:val="28"/>
+          <w:szCs w:val="28"/>
+        </w:rPr>
+        <w:t>UserForms</w:t>
+      </w:r>
+      <w:proofErr w:type="spellEnd"/>
+    </w:p>
+    <w:p>
+      <w:r>
+        <w:t xml:space="preserve">Excel For Freelancers – Randy </w:t>
+      </w:r>
+      <w:r>
+        <w:t>Austin</w:t>
+      </w:r>
+    </w:p>
+    <w:p>
+      <w:proofErr w:type="gramStart"/>
+      <w:r>
+        <w:rPr>
+          <w:b/>
+          <w:bCs/>
+          <w:color w:val="FFFFFF" w:themeColor="background1"/>
+          <w:highlight w:val="red"/>
+        </w:rPr>
+        <w:t>YouTube</w:t>
+      </w:r>
+      <w:r>
+        <w:t> :</w:t>
+      </w:r>
+      <w:proofErr w:type="gramEnd"/>
+      <w:r>
+        <w:t xml:space="preserve"> </w:t>
+      </w:r>
+      <w:hyperlink r:id="rId98" w:history="1">
+        <w:r>
+          <w:rPr>
+            <w:rStyle w:val="Lienhypertexte"/>
+          </w:rPr>
+          <w:t>https://www.youtube.com/watch?v=Oa480YUaJpw</w:t>
+        </w:r>
+      </w:hyperlink>
+      <w:r>
+        <w:t xml:space="preserve"> </w:t>
+      </w:r>
+    </w:p>
+    <w:p>
+      <w:pPr>
+        <w:spacing w:after="360"/>
+      </w:pPr>
+      <w:r>
+        <w:t>Excel File: “</w:t>
+      </w:r>
+      <w:r>
+        <w:rPr>
+          <w:color w:val="FF0000"/>
+        </w:rPr>
+        <w:t>C:\VBA\Reference\Excel for Freelancers\</w:t>
+      </w:r>
+      <w:r>
+        <w:rPr>
+          <w:color w:val="FF0000"/>
+        </w:rPr>
+        <w:t>Dynamic_User</w:t>
+      </w:r>
+      <w:r>
+        <w:rPr>
+          <w:color w:val="FF0000"/>
+        </w:rPr>
+        <w:t>f</w:t>
+      </w:r>
+      <w:r>
+        <w:rPr>
+          <w:color w:val="FF0000"/>
+        </w:rPr>
+        <w:t>orms</w:t>
+      </w:r>
+      <w:r>
+        <w:rPr>
+          <w:color w:val="FF0000"/>
+        </w:rPr>
+        <w:t>.xlsm</w:t>
+      </w:r>
+      <w:r>
+        <w:t>”</w:t>
+      </w:r>
+    </w:p>
+    <w:p>
+      <w:pPr>
+        <w:spacing w:before="0" w:after="0"/>
+        <w:textAlignment w:val="top"/>
+        <w:rPr>
+          <w:rFonts w:ascii="Times New Roman" w:hAnsi="Times New Roman"/>
+          <w:lang w:val="fr-CA"/>
+        </w:rPr>
+      </w:pPr>
+      <w:r>
+        <w:rPr>
+          <w:rStyle w:val="style-scope"/>
+          <w:b/>
+          <w:bCs/>
+          <w:bdr w:val="none" w:sz="0" w:space="0" w:color="auto" w:frame="1"/>
+        </w:rPr>
+        <w:t>145 362</w:t>
+      </w:r>
+      <w:r>
+        <w:rPr>
+          <w:rStyle w:val="style-scope"/>
+          <w:b/>
+          <w:bCs/>
+          <w:bdr w:val="none" w:sz="0" w:space="0" w:color="auto" w:frame="1"/>
+        </w:rPr>
+        <w:t xml:space="preserve"> </w:t>
+      </w:r>
+      <w:proofErr w:type="spellStart"/>
+      <w:r>
+        <w:rPr>
+          <w:rStyle w:val="style-scope"/>
+          <w:b/>
+          <w:bCs/>
+          <w:bdr w:val="none" w:sz="0" w:space="0" w:color="auto" w:frame="1"/>
+        </w:rPr>
+        <w:t>vues</w:t>
+      </w:r>
+      <w:proofErr w:type="spellEnd"/>
+      <w:r>
+        <w:rPr>
+          <w:rStyle w:val="style-scope"/>
+          <w:b/>
+          <w:bCs/>
+          <w:bdr w:val="none" w:sz="0" w:space="0" w:color="auto" w:frame="1"/>
+        </w:rPr>
+        <w:t xml:space="preserve"> </w:t>
+      </w:r>
+      <w:r>
+        <w:rPr>
+          <w:rStyle w:val="style-scope"/>
+          <w:b/>
+          <w:bCs/>
+          <w:bdr w:val="none" w:sz="0" w:space="0" w:color="auto" w:frame="1"/>
+        </w:rPr>
+        <w:t xml:space="preserve">– </w:t>
+      </w:r>
+      <w:r>
+        <w:rPr>
+          <w:rStyle w:val="style-scope"/>
+          <w:b/>
+          <w:bCs/>
+          <w:bdr w:val="none" w:sz="0" w:space="0" w:color="auto" w:frame="1"/>
+        </w:rPr>
+        <w:t xml:space="preserve">Sortie le 4 </w:t>
+      </w:r>
+      <w:proofErr w:type="spellStart"/>
+      <w:r>
+        <w:rPr>
+          <w:rStyle w:val="style-scope"/>
+          <w:b/>
+          <w:bCs/>
+          <w:bdr w:val="none" w:sz="0" w:space="0" w:color="auto" w:frame="1"/>
+        </w:rPr>
+        <w:t>janv</w:t>
+      </w:r>
+      <w:proofErr w:type="spellEnd"/>
+      <w:r>
+        <w:rPr>
+          <w:rStyle w:val="style-scope"/>
+          <w:b/>
+          <w:bCs/>
+          <w:bdr w:val="none" w:sz="0" w:space="0" w:color="auto" w:frame="1"/>
+        </w:rPr>
+        <w:t>. 2022</w:t>
+      </w:r>
+      <w:r>
+        <w:rPr>
+          <w:rStyle w:val="style-scope"/>
+          <w:b/>
+          <w:bCs/>
+          <w:bdr w:val="none" w:sz="0" w:space="0" w:color="auto" w:frame="1"/>
+        </w:rPr>
+        <w:t xml:space="preserve"> – </w:t>
+      </w:r>
+      <w:hyperlink r:id="rId99" w:history="1">
+        <w:r>
+          <w:rPr>
+            <w:rStyle w:val="Lienhypertexte"/>
+          </w:rPr>
+          <w:t>DA NANG</w:t>
+        </w:r>
+      </w:hyperlink>
+    </w:p>
+    <w:p>
+      <w:pPr>
+        <w:rPr>
+          <w:rStyle w:val="Lienhypertexte"/>
+          <w:u w:val="none"/>
+          <w:bdr w:val="none" w:sz="0" w:space="0" w:color="auto" w:frame="1"/>
+        </w:rPr>
+      </w:pPr>
+      <w:r>
+        <w:rPr>
+          <w:rStyle w:val="yt-core-attributed-string--link-inherit-color"/>
+          <w:rFonts w:ascii="Segoe UI Emoji" w:hAnsi="Segoe UI Emoji" w:cs="Segoe UI Emoji"/>
+          <w:color w:val="131313"/>
+          <w:bdr w:val="none" w:sz="0" w:space="0" w:color="auto" w:frame="1"/>
+        </w:rPr>
+        <w:t>📣</w:t>
+      </w:r>
+      <w:r>
+        <w:rPr>
+          <w:rStyle w:val="yt-core-attributed-string--link-inherit-color"/>
+          <w:color w:val="131313"/>
+          <w:bdr w:val="none" w:sz="0" w:space="0" w:color="auto" w:frame="1"/>
+        </w:rPr>
+        <w:t xml:space="preserve">APPRENDRE LE VBA À PARTIR DE LA BASE► </w:t>
+      </w:r>
+      <w:r>
+        <w:rPr>
+          <w:rStyle w:val="yt-core-attributed-string--link-inherit-color"/>
+          <w:color w:val="065FD4"/>
+          <w:bdr w:val="none" w:sz="0" w:space="0" w:color="auto" w:frame="1"/>
+        </w:rPr>
+        <w:fldChar w:fldCharType="begin"/>
+      </w:r>
+      <w:r>
+        <w:rPr>
+          <w:rStyle w:val="yt-core-attributed-string--link-inherit-color"/>
+          <w:color w:val="065FD4"/>
+          <w:bdr w:val="none" w:sz="0" w:space="0" w:color="auto" w:frame="1"/>
+        </w:rPr>
+        <w:instrText>HYPERLINK "https://www.youtube.com/redirect?event=video_description&amp;redir_token=QUFFLUhqbGRfTGdzM1gzTHJmdFNJanAxS2hWbXdJUy1zd3xBQ3Jtc0tsdW9BNzRSa0RUSjZGTkpjb1ZnMlJPOENrOVd0LU1aeDZvakdvUG94N1JGRTk3SHh5MS1pZWVPTnJ3OXplLVdFZzJOZzhuMExLODFPb0xMUDB1X1h1ZnBLWWJINndBMUxWUnJSNVFNdXUyWWZjbHBQWQ&amp;q=https%3A%2F%2Fbit.ly%2FVBACourse_Discount&amp;v=Oa480YUaJpw" \t "_blank"</w:instrText>
+      </w:r>
+      <w:r>
+        <w:rPr>
+          <w:rStyle w:val="yt-core-attributed-string--link-inherit-color"/>
+          <w:color w:val="065FD4"/>
+          <w:bdr w:val="none" w:sz="0" w:space="0" w:color="auto" w:frame="1"/>
+        </w:rPr>
+      </w:r>
+      <w:r>
+        <w:rPr>
+          <w:rStyle w:val="yt-core-attributed-string--link-inherit-color"/>
+          <w:color w:val="065FD4"/>
+          <w:bdr w:val="none" w:sz="0" w:space="0" w:color="auto" w:frame="1"/>
+        </w:rPr>
+        <w:fldChar w:fldCharType="separate"/>
+      </w:r>
+      <w:r>
+        <w:rPr>
+          <w:rStyle w:val="Lienhypertexte"/>
+          <w:bdr w:val="none" w:sz="0" w:space="0" w:color="auto" w:frame="1"/>
+        </w:rPr>
+        <w:t>https://bit.ly/VBACourse_Discount</w:t>
+      </w:r>
+    </w:p>
+    <w:p>
+      <w:pPr>
+        <w:rPr>
+          <w:rStyle w:val="Lienhypertexte"/>
+          <w:bdr w:val="none" w:sz="0" w:space="0" w:color="auto" w:frame="1"/>
+        </w:rPr>
+      </w:pPr>
+      <w:r>
+        <w:rPr>
+          <w:rStyle w:val="yt-core-attributed-string--link-inherit-color"/>
+          <w:color w:val="065FD4"/>
+          <w:bdr w:val="none" w:sz="0" w:space="0" w:color="auto" w:frame="1"/>
+        </w:rPr>
+        <w:fldChar w:fldCharType="end"/>
+      </w:r>
+      <w:r>
+        <w:rPr>
+          <w:rStyle w:val="yt-core-attributed-string--link-inherit-color"/>
+          <w:rFonts w:ascii="Segoe UI Emoji" w:hAnsi="Segoe UI Emoji" w:cs="Segoe UI Emoji"/>
+          <w:color w:val="131313"/>
+          <w:bdr w:val="none" w:sz="0" w:space="0" w:color="auto" w:frame="1"/>
+        </w:rPr>
+        <w:t>📢</w:t>
+      </w:r>
+      <w:r>
+        <w:rPr>
+          <w:rStyle w:val="yt-core-attributed-string--link-inherit-color"/>
+          <w:color w:val="131313"/>
+          <w:bdr w:val="none" w:sz="0" w:space="0" w:color="auto" w:frame="1"/>
+        </w:rPr>
+        <w:t xml:space="preserve">METTRE À JOUR CE FORMULAIRE D'UTILISATEUR AVEC AJOUTER DE NOUVEAUX, SUPPRIMER, COMBO BOXES ET PLUS SUR PATREON ICI► </w:t>
+      </w:r>
+      <w:r>
+        <w:rPr>
+          <w:rStyle w:val="yt-core-attributed-string--link-inherit-color"/>
+          <w:color w:val="065FD4"/>
+          <w:bdr w:val="none" w:sz="0" w:space="0" w:color="auto" w:frame="1"/>
+        </w:rPr>
+        <w:fldChar w:fldCharType="begin"/>
+      </w:r>
+      <w:r>
+        <w:rPr>
+          <w:rStyle w:val="yt-core-attributed-string--link-inherit-color"/>
+          <w:color w:val="065FD4"/>
+          <w:bdr w:val="none" w:sz="0" w:space="0" w:color="auto" w:frame="1"/>
+        </w:rPr>
+        <w:instrText>HYPERLINK "https://www.youtube.com/redirect?event=video_description&amp;redir_token=QUFFLUhqbTZ6TVk2NHNtWU9UM0pvUE51VFp2YzRqd09qQXxBQ3Jtc0ttc2tsREZUVXNQVVEtYlNUc0duQ2RLWmdtNzFsRjNRUThtY0pXYWtPaFNQMjZlbDIxdTJEU1FPQUFxTlpmRWFyajFQd3IzYjdxTGttRm45TUZsVVZkSy0yUTlxOS1sWWlhejctX3YxSWpIUDNtX2JFMA&amp;q=https%3A%2F%2Fbit.ly%2FPatreonDesc&amp;v=Oa480YUaJpw" \t "_blank"</w:instrText>
+      </w:r>
+      <w:r>
+        <w:rPr>
+          <w:rStyle w:val="yt-core-attributed-string--link-inherit-color"/>
+          <w:color w:val="065FD4"/>
+          <w:bdr w:val="none" w:sz="0" w:space="0" w:color="auto" w:frame="1"/>
+        </w:rPr>
+      </w:r>
+      <w:r>
+        <w:rPr>
+          <w:rStyle w:val="yt-core-attributed-string--link-inherit-color"/>
+          <w:color w:val="065FD4"/>
+          <w:bdr w:val="none" w:sz="0" w:space="0" w:color="auto" w:frame="1"/>
+        </w:rPr>
+        <w:fldChar w:fldCharType="separate"/>
+      </w:r>
+      <w:r>
+        <w:rPr>
+          <w:rStyle w:val="Lienhypertexte"/>
+          <w:bdr w:val="none" w:sz="0" w:space="0" w:color="auto" w:frame="1"/>
+        </w:rPr>
+        <w:t>https://bit.ly/PatreonDesc</w:t>
+      </w:r>
+    </w:p>
+    <w:p>
+      <w:pPr>
+        <w:rPr>
+          <w:rStyle w:val="Lienhypertexte"/>
+          <w:bdr w:val="none" w:sz="0" w:space="0" w:color="auto" w:frame="1"/>
+        </w:rPr>
+      </w:pPr>
+      <w:r>
+        <w:rPr>
+          <w:rStyle w:val="yt-core-attributed-string--link-inherit-color"/>
+          <w:color w:val="065FD4"/>
+          <w:bdr w:val="none" w:sz="0" w:space="0" w:color="auto" w:frame="1"/>
+        </w:rPr>
+        <w:fldChar w:fldCharType="end"/>
+      </w:r>
+      <w:r>
+        <w:rPr>
+          <w:rStyle w:val="yt-core-attributed-string--link-inherit-color"/>
+          <w:rFonts w:ascii="Segoe UI Emoji" w:hAnsi="Segoe UI Emoji" w:cs="Segoe UI Emoji"/>
+          <w:color w:val="131313"/>
+          <w:bdr w:val="none" w:sz="0" w:space="0" w:color="auto" w:frame="1"/>
+        </w:rPr>
+        <w:t>👉</w:t>
+      </w:r>
+      <w:r>
+        <w:rPr>
+          <w:rStyle w:val="yt-core-attributed-string--link-inherit-color"/>
+          <w:color w:val="131313"/>
+          <w:bdr w:val="none" w:sz="0" w:space="0" w:color="auto" w:frame="1"/>
+        </w:rPr>
+        <w:t xml:space="preserve">JOIGNEZ-VOUS À MON PROGRAMME DE MENTORAT - GAGNEZ UN REVENU PASSIF► </w:t>
+      </w:r>
+      <w:r>
+        <w:rPr>
+          <w:rStyle w:val="yt-core-attributed-string--link-inherit-color"/>
+          <w:color w:val="065FD4"/>
+          <w:bdr w:val="none" w:sz="0" w:space="0" w:color="auto" w:frame="1"/>
+        </w:rPr>
+        <w:fldChar w:fldCharType="begin"/>
+      </w:r>
+      <w:r>
+        <w:rPr>
+          <w:rStyle w:val="yt-core-attributed-string--link-inherit-color"/>
+          <w:color w:val="065FD4"/>
+          <w:bdr w:val="none" w:sz="0" w:space="0" w:color="auto" w:frame="1"/>
+        </w:rPr>
+        <w:instrText>HYPERLINK "https://www.youtube.com/redirect?event=video_description&amp;redir_token=QUFFLUhqbG5WQk9RYWt5ZjR2QUNqMDlrNkJsTXlnN0xIZ3xBQ3Jtc0ttM0NJaDZ1QXFXMnJzdlB4MndiUE1aZTVjbjIwaG9aNGtqZkdMamptYW1ubE5Hd2JMWGd6TkgzMWlEaTYzX0RIRGZ3MXBJNTFkVVk3WGlBR012SV9ZNXBPVHJYbEhLRE90X0hkQlNFOEllVHBEcGxicw&amp;q=http%3A%2F%2Fbit.ly%2FMentorProgram_YTDesc&amp;v=Oa480YUaJpw" \t "_blank"</w:instrText>
+      </w:r>
+      <w:r>
+        <w:rPr>
+          <w:rStyle w:val="yt-core-attributed-string--link-inherit-color"/>
+          <w:color w:val="065FD4"/>
+          <w:bdr w:val="none" w:sz="0" w:space="0" w:color="auto" w:frame="1"/>
+        </w:rPr>
+      </w:r>
+      <w:r>
+        <w:rPr>
+          <w:rStyle w:val="yt-core-attributed-string--link-inherit-color"/>
+          <w:color w:val="065FD4"/>
+          <w:bdr w:val="none" w:sz="0" w:space="0" w:color="auto" w:frame="1"/>
+        </w:rPr>
+        <w:fldChar w:fldCharType="separate"/>
+      </w:r>
+      <w:r>
+        <w:rPr>
+          <w:rStyle w:val="Lienhypertexte"/>
+          <w:bdr w:val="none" w:sz="0" w:space="0" w:color="auto" w:frame="1"/>
+        </w:rPr>
+        <w:t>http://bit.ly/MentorProgram_YTDesc</w:t>
+      </w:r>
+    </w:p>
+    <w:p>
+      <w:pPr>
+        <w:rPr>
+          <w:rStyle w:val="Lienhypertexte"/>
+          <w:bdr w:val="none" w:sz="0" w:space="0" w:color="auto" w:frame="1"/>
+        </w:rPr>
+      </w:pPr>
+      <w:r>
+        <w:rPr>
+          <w:rStyle w:val="yt-core-attributed-string--link-inherit-color"/>
+          <w:color w:val="065FD4"/>
+          <w:bdr w:val="none" w:sz="0" w:space="0" w:color="auto" w:frame="1"/>
+        </w:rPr>
+        <w:fldChar w:fldCharType="end"/>
+      </w:r>
+      <w:r>
+        <w:rPr>
+          <w:rStyle w:val="yt-core-attributed-string--link-inherit-color"/>
+          <w:rFonts w:ascii="Segoe UI Emoji" w:hAnsi="Segoe UI Emoji" w:cs="Segoe UI Emoji"/>
+          <w:color w:val="131313"/>
+          <w:bdr w:val="none" w:sz="0" w:space="0" w:color="auto" w:frame="1"/>
+        </w:rPr>
+        <w:t>🔥</w:t>
+      </w:r>
+      <w:r>
+        <w:rPr>
+          <w:rStyle w:val="yt-core-attributed-string--link-inherit-color"/>
+          <w:color w:val="131313"/>
+          <w:bdr w:val="none" w:sz="0" w:space="0" w:color="auto" w:frame="1"/>
+        </w:rPr>
+        <w:t xml:space="preserve"> OBTENEZ 200 DE MES MEILLEURS MODÈLES ET LIVRES DE CODE VBA PDF ICI► </w:t>
+      </w:r>
+      <w:r>
+        <w:rPr>
+          <w:rStyle w:val="yt-core-attributed-string--link-inherit-color"/>
+          <w:color w:val="065FD4"/>
+          <w:bdr w:val="none" w:sz="0" w:space="0" w:color="auto" w:frame="1"/>
+        </w:rPr>
+        <w:fldChar w:fldCharType="begin"/>
+      </w:r>
+      <w:r>
+        <w:rPr>
+          <w:rStyle w:val="yt-core-attributed-string--link-inherit-color"/>
+          <w:color w:val="065FD4"/>
+          <w:bdr w:val="none" w:sz="0" w:space="0" w:color="auto" w:frame="1"/>
+        </w:rPr>
+        <w:instrText>HYPERLINK "https://www.youtube.com/redirect?event=video_description&amp;redir_token=QUFFLUhqbDJ2YWhZTTFobThpN0xEZ2o1YVo1MklzSmxHUXxBQ3Jtc0ttdDEzM1hEMVFING5kcDlvUnQ1TWtuUWstdkZtRFRSMDhwWEVNYk96UnBQYWYtcTZ0SmRHdkpRVldkZWFKc0F2SVBZdVRlZURUZUpIcl9Nc2ppclBGZGV0ZnNMalQ3cElsMWlyQnRaMURpM3NpTWZJSQ&amp;q=https%3A%2F%2Fbit.ly%2FMyBestWorkbooks&amp;v=Oa480YUaJpw" \t "_blank"</w:instrText>
+      </w:r>
+      <w:r>
+        <w:rPr>
+          <w:rStyle w:val="yt-core-attributed-string--link-inherit-color"/>
+          <w:color w:val="065FD4"/>
+          <w:bdr w:val="none" w:sz="0" w:space="0" w:color="auto" w:frame="1"/>
+        </w:rPr>
+      </w:r>
+      <w:r>
+        <w:rPr>
+          <w:rStyle w:val="yt-core-attributed-string--link-inherit-color"/>
+          <w:color w:val="065FD4"/>
+          <w:bdr w:val="none" w:sz="0" w:space="0" w:color="auto" w:frame="1"/>
+        </w:rPr>
+        <w:fldChar w:fldCharType="separate"/>
+      </w:r>
+      <w:r>
+        <w:rPr>
+          <w:rStyle w:val="Lienhypertexte"/>
+          <w:bdr w:val="none" w:sz="0" w:space="0" w:color="auto" w:frame="1"/>
+        </w:rPr>
+        <w:t>https://bit.ly/MyBestWorkbooks</w:t>
+      </w:r>
+    </w:p>
+    <w:p>
+      <w:pPr>
+        <w:rPr>
+          <w:rStyle w:val="Lienhypertexte"/>
+          <w:bdr w:val="none" w:sz="0" w:space="0" w:color="auto" w:frame="1"/>
+        </w:rPr>
+      </w:pPr>
+      <w:r>
+        <w:rPr>
+          <w:rStyle w:val="yt-core-attributed-string--link-inherit-color"/>
+          <w:color w:val="065FD4"/>
+          <w:bdr w:val="none" w:sz="0" w:space="0" w:color="auto" w:frame="1"/>
+        </w:rPr>
+        <w:fldChar w:fldCharType="end"/>
+      </w:r>
+      <w:r>
+        <w:rPr>
+          <w:rStyle w:val="yt-core-attributed-string--link-inherit-color"/>
+          <w:rFonts w:ascii="Segoe UI Emoji" w:hAnsi="Segoe UI Emoji" w:cs="Segoe UI Emoji"/>
+          <w:color w:val="131313"/>
+          <w:bdr w:val="none" w:sz="0" w:space="0" w:color="auto" w:frame="1"/>
+        </w:rPr>
+        <w:t>👨</w:t>
+      </w:r>
+      <w:r>
+        <w:rPr>
+          <w:rStyle w:val="yt-core-attributed-string--link-inherit-color"/>
+          <w:color w:val="131313"/>
+          <w:bdr w:val="none" w:sz="0" w:space="0" w:color="auto" w:frame="1"/>
+        </w:rPr>
+        <w:t>‍</w:t>
+      </w:r>
+      <w:r>
+        <w:rPr>
+          <w:rStyle w:val="yt-core-attributed-string--link-inherit-color"/>
+          <w:rFonts w:ascii="Segoe UI Emoji" w:hAnsi="Segoe UI Emoji" w:cs="Segoe UI Emoji"/>
+          <w:color w:val="131313"/>
+          <w:bdr w:val="none" w:sz="0" w:space="0" w:color="auto" w:frame="1"/>
+        </w:rPr>
+        <w:t>💼</w:t>
+      </w:r>
+      <w:r>
+        <w:rPr>
+          <w:rStyle w:val="yt-core-attributed-string--link-inherit-color"/>
+          <w:color w:val="131313"/>
+          <w:bdr w:val="none" w:sz="0" w:space="0" w:color="auto" w:frame="1"/>
+        </w:rPr>
+        <w:t xml:space="preserve">REJOIGNEZ MON INCROYABLE MASTERCLASS DE TABLEAU DE BORD ICI► </w:t>
+      </w:r>
+      <w:r>
+        <w:rPr>
+          <w:rStyle w:val="yt-core-attributed-string--link-inherit-color"/>
+          <w:color w:val="065FD4"/>
+          <w:bdr w:val="none" w:sz="0" w:space="0" w:color="auto" w:frame="1"/>
+        </w:rPr>
+        <w:fldChar w:fldCharType="begin"/>
+      </w:r>
+      <w:r>
+        <w:rPr>
+          <w:rStyle w:val="yt-core-attributed-string--link-inherit-color"/>
+          <w:color w:val="065FD4"/>
+          <w:bdr w:val="none" w:sz="0" w:space="0" w:color="auto" w:frame="1"/>
+        </w:rPr>
+        <w:instrText>HYPERLINK "https://www.youtube.com/redirect?event=video_description&amp;redir_token=QUFFLUhqbDkyRzhHVjFjOFROSUdKaGxrUm5IWDUwbllOUXxBQ3Jtc0trUzJtaWNETHI2anpXaGtCeVQ0V1lMSU5uVTFSYlBnV1NRVjd2al9vUlNxSVBtNjlVZnc0MHVQZ3pvbVY1NmZ1Q2h6TDZqQnhTQ3R3NENpdHBjODVPUmE2TE1reUpyTmFZZUg5M1NLakpyYUhnR0tHMA&amp;q=http%3A%2F%2Fbit.ly%2FDashboard_YTDesc&amp;v=Oa480YUaJpw" \t "_blank"</w:instrText>
+      </w:r>
+      <w:r>
+        <w:rPr>
+          <w:rStyle w:val="yt-core-attributed-string--link-inherit-color"/>
+          <w:color w:val="065FD4"/>
+          <w:bdr w:val="none" w:sz="0" w:space="0" w:color="auto" w:frame="1"/>
+        </w:rPr>
+      </w:r>
+      <w:r>
+        <w:rPr>
+          <w:rStyle w:val="yt-core-attributed-string--link-inherit-color"/>
+          <w:color w:val="065FD4"/>
+          <w:bdr w:val="none" w:sz="0" w:space="0" w:color="auto" w:frame="1"/>
+        </w:rPr>
+        <w:fldChar w:fldCharType="separate"/>
+      </w:r>
+      <w:r>
+        <w:rPr>
+          <w:rStyle w:val="Lienhypertexte"/>
+          <w:bdr w:val="none" w:sz="0" w:space="0" w:color="auto" w:frame="1"/>
+        </w:rPr>
+        <w:t>http://bit.ly/Dashboard_YTDesc</w:t>
+      </w:r>
+    </w:p>
+    <w:p>
+      <w:pPr>
+        <w:spacing w:before="360"/>
+        <w:rPr>
+          <w:rStyle w:val="yt-core-attributed-string--link-inherit-color"/>
+          <w:color w:val="000000" w:themeColor="text1"/>
+          <w:bdr w:val="none" w:sz="0" w:space="0" w:color="auto" w:frame="1"/>
+        </w:rPr>
+      </w:pPr>
+      <w:r>
+        <w:rPr>
+          <w:rStyle w:val="yt-core-attributed-string--link-inherit-color"/>
+          <w:color w:val="065FD4"/>
+          <w:bdr w:val="none" w:sz="0" w:space="0" w:color="auto" w:frame="1"/>
+        </w:rPr>
+        <w:fldChar w:fldCharType="end"/>
+      </w:r>
+      <w:r>
+        <w:rPr>
+          <w:rStyle w:val="yt-core-attributed-string--link-inherit-color"/>
+          <w:color w:val="000000" w:themeColor="text1"/>
+          <w:highlight w:val="yellow"/>
+          <w:bdr w:val="none" w:sz="0" w:space="0" w:color="auto" w:frame="1"/>
+        </w:rPr>
+        <w:t xml:space="preserve">The ability to create a dynamic </w:t>
+      </w:r>
+      <w:proofErr w:type="spellStart"/>
+      <w:r>
+        <w:rPr>
+          <w:rStyle w:val="yt-core-attributed-string--link-inherit-color"/>
+          <w:color w:val="000000" w:themeColor="text1"/>
+          <w:highlight w:val="yellow"/>
+          <w:bdr w:val="none" w:sz="0" w:space="0" w:color="auto" w:frame="1"/>
+        </w:rPr>
+        <w:t>Userform</w:t>
+      </w:r>
+      <w:proofErr w:type="spellEnd"/>
+      <w:r>
+        <w:rPr>
+          <w:rStyle w:val="yt-core-attributed-string--link-inherit-color"/>
+          <w:color w:val="000000" w:themeColor="text1"/>
+          <w:highlight w:val="yellow"/>
+          <w:bdr w:val="none" w:sz="0" w:space="0" w:color="auto" w:frame="1"/>
+        </w:rPr>
+        <w:t>, all from VBA.</w:t>
+      </w:r>
+    </w:p>
+    <w:p>
+      <w:pPr>
+        <w:tabs>
+          <w:tab w:val="right" w:pos="9923"/>
+        </w:tabs>
+        <w:spacing w:before="240"/>
+        <w:rPr>
+          <w:b/>
+          <w:bCs/>
+          <w:color w:val="000000" w:themeColor="text1"/>
+          <w:szCs w:val="20"/>
+        </w:rPr>
+      </w:pPr>
+      <w:r>
+        <w:rPr>
+          <w:b/>
+          <w:bCs/>
+          <w:color w:val="000000" w:themeColor="text1"/>
+          <w:szCs w:val="20"/>
+        </w:rPr>
+        <w:t>Intro</w:t>
+      </w:r>
+      <w:r>
+        <w:rPr>
+          <w:b/>
+          <w:bCs/>
+          <w:color w:val="000000" w:themeColor="text1"/>
+          <w:szCs w:val="20"/>
+        </w:rPr>
+        <w:tab/>
+        <w:t>(</w:t>
+      </w:r>
+      <w:r>
+        <w:rPr>
+          <w:b/>
+          <w:bCs/>
+          <w:color w:val="FF0000"/>
+          <w:szCs w:val="20"/>
+        </w:rPr>
+        <w:t>00:00</w:t>
+      </w:r>
+      <w:r>
+        <w:rPr>
+          <w:b/>
+          <w:bCs/>
+          <w:color w:val="000000" w:themeColor="text1"/>
+          <w:szCs w:val="20"/>
+        </w:rPr>
+        <w:t>)</w:t>
+      </w:r>
+    </w:p>
+    <w:p>
+      <w:pPr>
+        <w:tabs>
+          <w:tab w:val="right" w:pos="9923"/>
+        </w:tabs>
+        <w:rPr>
+          <w:color w:val="000000" w:themeColor="text1"/>
+          <w:szCs w:val="20"/>
+        </w:rPr>
+      </w:pPr>
+      <w:r>
+        <w:rPr>
+          <w:color w:val="000000" w:themeColor="text1"/>
+          <w:szCs w:val="20"/>
+        </w:rPr>
+        <w:fldChar w:fldCharType="begin"/>
+      </w:r>
+      <w:r>
+        <w:instrText xml:space="preserve"> XE "</w:instrText>
+      </w:r>
+      <w:proofErr w:type="spellStart"/>
+      <w:proofErr w:type="gramStart"/>
+      <w:r>
+        <w:rPr>
+          <w:lang w:val="fr-CA"/>
+        </w:rPr>
+        <w:instrText>Userform</w:instrText>
+      </w:r>
+      <w:proofErr w:type="spellEnd"/>
+      <w:r>
+        <w:instrText>:</w:instrText>
+      </w:r>
+      <w:proofErr w:type="spellStart"/>
+      <w:r>
+        <w:rPr>
+          <w:lang w:val="fr-CA"/>
+        </w:rPr>
+        <w:instrText>Dynamically</w:instrText>
+      </w:r>
+      <w:proofErr w:type="spellEnd"/>
+      <w:proofErr w:type="gramEnd"/>
+      <w:r>
+        <w:rPr>
+          <w:lang w:val="fr-CA"/>
+        </w:rPr>
+        <w:instrText xml:space="preserve"> </w:instrText>
+      </w:r>
+      <w:proofErr w:type="spellStart"/>
+      <w:r>
+        <w:rPr>
+          <w:lang w:val="fr-CA"/>
+        </w:rPr>
+        <w:instrText>created</w:instrText>
+      </w:r>
+      <w:proofErr w:type="spellEnd"/>
+      <w:r>
+        <w:rPr>
+          <w:lang w:val="fr-CA"/>
+        </w:rPr>
+        <w:instrText xml:space="preserve"> </w:instrText>
+      </w:r>
+      <w:proofErr w:type="spellStart"/>
+      <w:r>
+        <w:rPr>
+          <w:lang w:val="fr-CA"/>
+        </w:rPr>
+        <w:instrText>with</w:instrText>
+      </w:r>
+      <w:proofErr w:type="spellEnd"/>
+      <w:r>
+        <w:rPr>
+          <w:lang w:val="fr-CA"/>
+        </w:rPr>
+        <w:instrText xml:space="preserve"> VBA</w:instrText>
+      </w:r>
+      <w:r>
+        <w:instrText xml:space="preserve">" </w:instrText>
+      </w:r>
+      <w:r>
+        <w:rPr>
+          <w:color w:val="000000" w:themeColor="text1"/>
+          <w:szCs w:val="20"/>
+        </w:rPr>
+        <w:fldChar w:fldCharType="end"/>
+      </w:r>
+    </w:p>
+    <w:p>
+      <w:pPr>
+        <w:tabs>
+          <w:tab w:val="right" w:pos="9923"/>
+        </w:tabs>
+        <w:spacing w:before="240"/>
+        <w:rPr>
+          <w:b/>
+          <w:bCs/>
+          <w:color w:val="000000" w:themeColor="text1"/>
+          <w:szCs w:val="20"/>
+        </w:rPr>
+      </w:pPr>
+      <w:r>
+        <w:rPr>
+          <w:b/>
+          <w:bCs/>
+          <w:color w:val="000000" w:themeColor="text1"/>
+          <w:szCs w:val="20"/>
+        </w:rPr>
+        <w:t>Overview</w:t>
+      </w:r>
+      <w:r>
+        <w:rPr>
+          <w:b/>
+          <w:bCs/>
+          <w:color w:val="000000" w:themeColor="text1"/>
+          <w:szCs w:val="20"/>
+        </w:rPr>
+        <w:tab/>
+        <w:t>(</w:t>
+      </w:r>
+      <w:r>
+        <w:rPr>
+          <w:b/>
+          <w:bCs/>
+          <w:color w:val="FF0000"/>
+          <w:szCs w:val="20"/>
+        </w:rPr>
+        <w:t>00:</w:t>
+      </w:r>
+      <w:r>
+        <w:rPr>
+          <w:b/>
+          <w:bCs/>
+          <w:color w:val="FF0000"/>
+          <w:szCs w:val="20"/>
+        </w:rPr>
+        <w:t>35</w:t>
+      </w:r>
+      <w:r>
+        <w:rPr>
+          <w:b/>
+          <w:bCs/>
+          <w:color w:val="000000" w:themeColor="text1"/>
+          <w:szCs w:val="20"/>
+        </w:rPr>
+        <w:t>)</w:t>
+      </w:r>
+    </w:p>
+    <w:p>
+      <w:pPr>
+        <w:tabs>
+          <w:tab w:val="right" w:pos="9923"/>
+        </w:tabs>
+        <w:rPr>
+          <w:color w:val="000000" w:themeColor="text1"/>
+          <w:szCs w:val="20"/>
+        </w:rPr>
+      </w:pPr>
+      <w:r>
+        <w:rPr>
+          <w:color w:val="000000" w:themeColor="text1"/>
+          <w:szCs w:val="20"/>
+        </w:rPr>
+        <w:t>Very impressive and flexible…</w:t>
+      </w:r>
+    </w:p>
+    <w:p>
+      <w:pPr>
+        <w:tabs>
+          <w:tab w:val="right" w:pos="9923"/>
+        </w:tabs>
+        <w:rPr>
+          <w:color w:val="000000" w:themeColor="text1"/>
+          <w:szCs w:val="20"/>
+        </w:rPr>
+      </w:pPr>
+      <w:r>
+        <w:rPr>
+          <w:color w:val="000000" w:themeColor="text1"/>
+          <w:szCs w:val="20"/>
+        </w:rPr>
+        <w:t>It is important for us to separate original data from the end users, so that we can protect them and keep that data integrity intact.</w:t>
+      </w:r>
+    </w:p>
+    <w:p>
+      <w:pPr>
+        <w:tabs>
+          <w:tab w:val="right" w:pos="9923"/>
+        </w:tabs>
+        <w:rPr>
+          <w:color w:val="000000" w:themeColor="text1"/>
+          <w:szCs w:val="20"/>
+        </w:rPr>
+      </w:pPr>
+      <w:r>
+        <w:rPr>
+          <w:color w:val="000000" w:themeColor="text1"/>
+          <w:szCs w:val="20"/>
+        </w:rPr>
+        <w:t xml:space="preserve">We can also place the </w:t>
+      </w:r>
+      <w:proofErr w:type="spellStart"/>
+      <w:r>
+        <w:rPr>
+          <w:color w:val="000000" w:themeColor="text1"/>
+          <w:szCs w:val="20"/>
+        </w:rPr>
+        <w:t>Userform</w:t>
+      </w:r>
+      <w:proofErr w:type="spellEnd"/>
+      <w:r>
+        <w:rPr>
+          <w:color w:val="000000" w:themeColor="text1"/>
+          <w:szCs w:val="20"/>
+        </w:rPr>
+        <w:t xml:space="preserve"> exactly where we want it to be.</w:t>
+      </w:r>
+    </w:p>
+    <w:p>
+      <w:pPr>
+        <w:tabs>
+          <w:tab w:val="right" w:pos="9923"/>
+        </w:tabs>
+        <w:rPr>
+          <w:color w:val="000000" w:themeColor="text1"/>
+          <w:szCs w:val="20"/>
+        </w:rPr>
+      </w:pPr>
+      <w:r>
+        <w:rPr>
+          <w:color w:val="000000" w:themeColor="text1"/>
+          <w:szCs w:val="20"/>
+        </w:rPr>
+        <w:t xml:space="preserve">We start out with a very basic </w:t>
+      </w:r>
+      <w:proofErr w:type="spellStart"/>
+      <w:r>
+        <w:rPr>
+          <w:color w:val="000000" w:themeColor="text1"/>
+          <w:szCs w:val="20"/>
+        </w:rPr>
+        <w:t>Userform</w:t>
+      </w:r>
+      <w:proofErr w:type="spellEnd"/>
+      <w:r>
+        <w:rPr>
+          <w:color w:val="000000" w:themeColor="text1"/>
+          <w:szCs w:val="20"/>
+        </w:rPr>
+        <w:t xml:space="preserve"> (3 components)</w:t>
+      </w:r>
+      <w:r>
+        <w:rPr>
+          <w:color w:val="000000" w:themeColor="text1"/>
+          <w:szCs w:val="20"/>
+        </w:rPr>
+        <w:t>:</w:t>
+      </w:r>
+    </w:p>
+    <w:p>
+      <w:pPr>
+        <w:tabs>
+          <w:tab w:val="right" w:pos="9923"/>
+        </w:tabs>
+        <w:ind w:left="567"/>
+        <w:rPr>
+          <w:color w:val="000000" w:themeColor="text1"/>
+          <w:szCs w:val="20"/>
+        </w:rPr>
+      </w:pPr>
+      <w:r>
+        <w:rPr>
+          <w:noProof/>
+        </w:rPr>
+        <w:drawing>
+          <wp:inline distT="0" distB="0" distL="0" distR="0" wp14:anchorId="49084BF2" wp14:editId="48D4F663">
+            <wp:extent cx="1656000" cy="975600"/>
+            <wp:effectExtent l="57150" t="57150" r="135255" b="148590"/>
+            <wp:docPr id="1080579778" name="Image 1" descr="Une image contenant texte, capture d’écran, Rectangle, nombre&#10;&#10;Description générée automatiquement"/>
+            <wp:cNvGraphicFramePr>
+              <a:graphicFrameLocks xmlns:a="http://schemas.openxmlformats.org/drawingml/2006/main" noChangeAspect="1"/>
+            </wp:cNvGraphicFramePr>
+            <a:graphic xmlns:a="http://schemas.openxmlformats.org/drawingml/2006/main">
+              <a:graphicData uri="http://schemas.openxmlformats.org/drawingml/2006/picture">
+                <pic:pic xmlns:pic="http://schemas.openxmlformats.org/drawingml/2006/picture">
+                  <pic:nvPicPr>
+                    <pic:cNvPr id="1080579778" name="Image 1" descr="Une image contenant texte, capture d’écran, Rectangle, nombre&#10;&#10;Description générée automatiquement"/>
+                    <pic:cNvPicPr/>
+                  </pic:nvPicPr>
+                  <pic:blipFill>
+                    <a:blip r:embed="rId100"/>
+                    <a:stretch>
+                      <a:fillRect/>
+                    </a:stretch>
+                  </pic:blipFill>
+                  <pic:spPr>
+                    <a:xfrm>
+                      <a:off x="0" y="0"/>
+                      <a:ext cx="1656000" cy="975600"/>
+                    </a:xfrm>
+                    <a:prstGeom prst="rect">
+                      <a:avLst/>
+                    </a:prstGeom>
+                    <a:effectLst>
+                      <a:outerShdw blurRad="50800" dist="88900" dir="2700000" algn="tl" rotWithShape="0">
+                        <a:schemeClr val="accent6">
+                          <a:lumMod val="75000"/>
+                          <a:alpha val="40000"/>
+                        </a:schemeClr>
+                      </a:outerShdw>
+                    </a:effectLst>
+                    <a:scene3d>
+                      <a:camera prst="orthographicFront"/>
+                      <a:lightRig rig="threePt" dir="t"/>
+                    </a:scene3d>
+                    <a:sp3d contourW="19050">
+                      <a:contourClr>
+                        <a:schemeClr val="accent6">
+                          <a:lumMod val="75000"/>
+                        </a:schemeClr>
+                      </a:contourClr>
+                    </a:sp3d>
+                  </pic:spPr>
+                </pic:pic>
+              </a:graphicData>
+            </a:graphic>
+          </wp:inline>
+        </w:drawing>
+      </w:r>
+    </w:p>
+    <w:p>
+      <w:pPr>
+        <w:tabs>
+          <w:tab w:val="right" w:pos="9923"/>
+        </w:tabs>
+        <w:spacing w:before="240"/>
+        <w:rPr>
+          <w:b/>
+          <w:bCs/>
+          <w:color w:val="000000" w:themeColor="text1"/>
+          <w:szCs w:val="20"/>
+        </w:rPr>
+      </w:pPr>
+      <w:r>
+        <w:rPr>
+          <w:b/>
+          <w:bCs/>
+          <w:color w:val="000000" w:themeColor="text1"/>
+          <w:szCs w:val="20"/>
+        </w:rPr>
+        <w:t>Worksheet selection change</w:t>
+      </w:r>
+      <w:r>
+        <w:rPr>
+          <w:b/>
+          <w:bCs/>
+          <w:color w:val="000000" w:themeColor="text1"/>
+          <w:szCs w:val="20"/>
+        </w:rPr>
+        <w:tab/>
+        <w:t>(</w:t>
+      </w:r>
+      <w:r>
+        <w:rPr>
+          <w:b/>
+          <w:bCs/>
+          <w:color w:val="FF0000"/>
+          <w:szCs w:val="20"/>
+        </w:rPr>
+        <w:t>12</w:t>
+      </w:r>
+      <w:r>
+        <w:rPr>
+          <w:b/>
+          <w:bCs/>
+          <w:color w:val="FF0000"/>
+          <w:szCs w:val="20"/>
+        </w:rPr>
+        <w:t>:</w:t>
+      </w:r>
+      <w:r>
+        <w:rPr>
+          <w:b/>
+          <w:bCs/>
+          <w:color w:val="FF0000"/>
+          <w:szCs w:val="20"/>
+        </w:rPr>
+        <w:t>49</w:t>
+      </w:r>
+      <w:r>
+        <w:rPr>
+          <w:b/>
+          <w:bCs/>
+          <w:color w:val="000000" w:themeColor="text1"/>
+          <w:szCs w:val="20"/>
+        </w:rPr>
+        <w:t>)</w:t>
+      </w:r>
+    </w:p>
+    <w:p>
+      <w:pPr>
+        <w:tabs>
+          <w:tab w:val="right" w:pos="9923"/>
+        </w:tabs>
+        <w:rPr>
+          <w:color w:val="000000" w:themeColor="text1"/>
+          <w:szCs w:val="20"/>
+        </w:rPr>
+      </w:pPr>
+      <w:r>
+        <w:rPr>
+          <w:color w:val="000000" w:themeColor="text1"/>
+          <w:szCs w:val="20"/>
+        </w:rPr>
+        <w:t>Add the little pencil (</w:t>
+      </w:r>
+      <w:proofErr w:type="spellStart"/>
+      <w:r>
+        <w:rPr>
+          <w:color w:val="000000" w:themeColor="text1"/>
+          <w:szCs w:val="20"/>
+        </w:rPr>
+        <w:t>EditButton</w:t>
+      </w:r>
+      <w:proofErr w:type="spellEnd"/>
+      <w:r>
+        <w:rPr>
+          <w:color w:val="000000" w:themeColor="text1"/>
+          <w:szCs w:val="20"/>
+        </w:rPr>
+        <w:t>)</w:t>
+      </w:r>
+    </w:p>
+    <w:p>
+      <w:pPr>
+        <w:tabs>
+          <w:tab w:val="right" w:pos="9923"/>
+        </w:tabs>
+        <w:ind w:left="567"/>
+        <w:rPr>
+          <w:color w:val="000000" w:themeColor="text1"/>
+          <w:szCs w:val="20"/>
+        </w:rPr>
+      </w:pPr>
+      <w:r>
+        <w:rPr>
+          <w:noProof/>
+        </w:rPr>
+        <w:drawing>
+          <wp:inline distT="0" distB="0" distL="0" distR="0" wp14:anchorId="53CFB657" wp14:editId="210AA545">
+            <wp:extent cx="3049200" cy="885600"/>
+            <wp:effectExtent l="57150" t="57150" r="132715" b="162560"/>
+            <wp:docPr id="671850160" name="Image 1" descr="Une image contenant texte, capture d’écran, Police, ligne&#10;&#10;Description générée automatiquement"/>
+            <wp:cNvGraphicFramePr>
+              <a:graphicFrameLocks xmlns:a="http://schemas.openxmlformats.org/drawingml/2006/main" noChangeAspect="1"/>
+            </wp:cNvGraphicFramePr>
+            <a:graphic xmlns:a="http://schemas.openxmlformats.org/drawingml/2006/main">
+              <a:graphicData uri="http://schemas.openxmlformats.org/drawingml/2006/picture">
+                <pic:pic xmlns:pic="http://schemas.openxmlformats.org/drawingml/2006/picture">
+                  <pic:nvPicPr>
+                    <pic:cNvPr id="671850160" name="Image 1" descr="Une image contenant texte, capture d’écran, Police, ligne&#10;&#10;Description générée automatiquement"/>
+                    <pic:cNvPicPr/>
+                  </pic:nvPicPr>
+                  <pic:blipFill>
+                    <a:blip r:embed="rId101"/>
+                    <a:stretch>
+                      <a:fillRect/>
+                    </a:stretch>
+                  </pic:blipFill>
+                  <pic:spPr>
+                    <a:xfrm>
+                      <a:off x="0" y="0"/>
+                      <a:ext cx="3049200" cy="885600"/>
+                    </a:xfrm>
+                    <a:prstGeom prst="rect">
+                      <a:avLst/>
+                    </a:prstGeom>
+                    <a:effectLst>
+                      <a:outerShdw blurRad="50800" dist="88900" dir="2700000" algn="tl" rotWithShape="0">
+                        <a:schemeClr val="accent6">
+                          <a:lumMod val="75000"/>
+                          <a:alpha val="40000"/>
+                        </a:schemeClr>
+                      </a:outerShdw>
+                    </a:effectLst>
+                    <a:scene3d>
+                      <a:camera prst="orthographicFront"/>
+                      <a:lightRig rig="threePt" dir="t"/>
+                    </a:scene3d>
+                    <a:sp3d contourW="19050">
+                      <a:contourClr>
+                        <a:schemeClr val="accent6">
+                          <a:lumMod val="75000"/>
+                        </a:schemeClr>
+                      </a:contourClr>
+                    </a:sp3d>
+                  </pic:spPr>
+                </pic:pic>
+              </a:graphicData>
+            </a:graphic>
+          </wp:inline>
+        </w:drawing>
+      </w:r>
+    </w:p>
+    <w:p>
+      <w:pPr>
+        <w:tabs>
+          <w:tab w:val="right" w:pos="9923"/>
+        </w:tabs>
+        <w:ind w:left="567"/>
+        <w:rPr>
+          <w:color w:val="000000" w:themeColor="text1"/>
+          <w:szCs w:val="20"/>
+        </w:rPr>
+      </w:pPr>
+      <w:r>
+        <w:rPr>
+          <w:color w:val="000000" w:themeColor="text1"/>
+          <w:szCs w:val="20"/>
+        </w:rPr>
+        <w:lastRenderedPageBreak/>
+        <w:t xml:space="preserve">The </w:t>
+      </w:r>
+      <w:proofErr w:type="spellStart"/>
+      <w:r>
+        <w:rPr>
+          <w:color w:val="000000" w:themeColor="text1"/>
+          <w:szCs w:val="20"/>
+        </w:rPr>
+        <w:t>ShowEditIcon</w:t>
+      </w:r>
+      <w:proofErr w:type="spellEnd"/>
+      <w:r>
+        <w:rPr>
+          <w:color w:val="000000" w:themeColor="text1"/>
+          <w:szCs w:val="20"/>
+        </w:rPr>
+        <w:t xml:space="preserve"> procedure:</w:t>
+      </w:r>
+    </w:p>
+    <w:p>
+      <w:pPr>
+        <w:tabs>
+          <w:tab w:val="right" w:pos="9923"/>
+        </w:tabs>
+        <w:ind w:left="567"/>
+        <w:rPr>
+          <w:color w:val="000000" w:themeColor="text1"/>
+          <w:szCs w:val="20"/>
+        </w:rPr>
+      </w:pPr>
+      <w:r>
+        <w:rPr>
+          <w:noProof/>
+        </w:rPr>
+        <w:drawing>
+          <wp:inline distT="0" distB="0" distL="0" distR="0" wp14:anchorId="16357C95" wp14:editId="27F1C09E">
+            <wp:extent cx="2088000" cy="752400"/>
+            <wp:effectExtent l="57150" t="57150" r="140970" b="143510"/>
+            <wp:docPr id="1761856850" name="Image 1" descr="Une image contenant texte, Police, capture d’écran, ligne&#10;&#10;Description générée automatiquement"/>
+            <wp:cNvGraphicFramePr>
+              <a:graphicFrameLocks xmlns:a="http://schemas.openxmlformats.org/drawingml/2006/main" noChangeAspect="1"/>
+            </wp:cNvGraphicFramePr>
+            <a:graphic xmlns:a="http://schemas.openxmlformats.org/drawingml/2006/main">
+              <a:graphicData uri="http://schemas.openxmlformats.org/drawingml/2006/picture">
+                <pic:pic xmlns:pic="http://schemas.openxmlformats.org/drawingml/2006/picture">
+                  <pic:nvPicPr>
+                    <pic:cNvPr id="1761856850" name="Image 1" descr="Une image contenant texte, Police, capture d’écran, ligne&#10;&#10;Description générée automatiquement"/>
+                    <pic:cNvPicPr/>
+                  </pic:nvPicPr>
+                  <pic:blipFill>
+                    <a:blip r:embed="rId102"/>
+                    <a:stretch>
+                      <a:fillRect/>
+                    </a:stretch>
+                  </pic:blipFill>
+                  <pic:spPr>
+                    <a:xfrm>
+                      <a:off x="0" y="0"/>
+                      <a:ext cx="2088000" cy="752400"/>
+                    </a:xfrm>
+                    <a:prstGeom prst="rect">
+                      <a:avLst/>
+                    </a:prstGeom>
+                    <a:effectLst>
+                      <a:outerShdw blurRad="50800" dist="88900" dir="2700000" algn="tl" rotWithShape="0">
+                        <a:schemeClr val="accent6">
+                          <a:lumMod val="75000"/>
+                          <a:alpha val="40000"/>
+                        </a:schemeClr>
+                      </a:outerShdw>
+                    </a:effectLst>
+                    <a:scene3d>
+                      <a:camera prst="orthographicFront"/>
+                      <a:lightRig rig="threePt" dir="t"/>
+                    </a:scene3d>
+                    <a:sp3d contourW="19050">
+                      <a:contourClr>
+                        <a:schemeClr val="accent6">
+                          <a:lumMod val="75000"/>
+                        </a:schemeClr>
+                      </a:contourClr>
+                    </a:sp3d>
+                  </pic:spPr>
+                </pic:pic>
+              </a:graphicData>
+            </a:graphic>
+          </wp:inline>
+        </w:drawing>
+      </w:r>
+    </w:p>
+    <w:p>
+      <w:pPr>
+        <w:tabs>
+          <w:tab w:val="right" w:pos="9923"/>
+        </w:tabs>
+        <w:ind w:left="567"/>
+        <w:rPr>
+          <w:color w:val="000000" w:themeColor="text1"/>
+          <w:szCs w:val="20"/>
+        </w:rPr>
+      </w:pPr>
+      <w:r>
+        <w:rPr>
+          <w:color w:val="000000" w:themeColor="text1"/>
+          <w:szCs w:val="20"/>
+        </w:rPr>
+        <w:t xml:space="preserve">To hide the </w:t>
+      </w:r>
+      <w:proofErr w:type="gramStart"/>
+      <w:r>
+        <w:rPr>
+          <w:color w:val="000000" w:themeColor="text1"/>
+          <w:szCs w:val="20"/>
+        </w:rPr>
+        <w:t>button, when</w:t>
+      </w:r>
+      <w:proofErr w:type="gramEnd"/>
+      <w:r>
+        <w:rPr>
+          <w:color w:val="000000" w:themeColor="text1"/>
+          <w:szCs w:val="20"/>
+        </w:rPr>
+        <w:t xml:space="preserve"> selection change:</w:t>
+      </w:r>
+    </w:p>
+    <w:p>
+      <w:pPr>
+        <w:tabs>
+          <w:tab w:val="right" w:pos="9923"/>
+        </w:tabs>
+        <w:ind w:left="567"/>
+        <w:rPr>
+          <w:color w:val="000000" w:themeColor="text1"/>
+          <w:szCs w:val="20"/>
+        </w:rPr>
+      </w:pPr>
+      <w:r>
+        <w:rPr>
+          <w:noProof/>
+        </w:rPr>
+        <w:drawing>
+          <wp:inline distT="0" distB="0" distL="0" distR="0" wp14:anchorId="44B9157F" wp14:editId="24278D20">
+            <wp:extent cx="3996000" cy="532800"/>
+            <wp:effectExtent l="57150" t="57150" r="157480" b="133985"/>
+            <wp:docPr id="1478810063" name="Image 1" descr="Une image contenant texte, Police, ligne, capture d’écran&#10;&#10;Description générée automatiquement"/>
+            <wp:cNvGraphicFramePr>
+              <a:graphicFrameLocks xmlns:a="http://schemas.openxmlformats.org/drawingml/2006/main" noChangeAspect="1"/>
+            </wp:cNvGraphicFramePr>
+            <a:graphic xmlns:a="http://schemas.openxmlformats.org/drawingml/2006/main">
+              <a:graphicData uri="http://schemas.openxmlformats.org/drawingml/2006/picture">
+                <pic:pic xmlns:pic="http://schemas.openxmlformats.org/drawingml/2006/picture">
+                  <pic:nvPicPr>
+                    <pic:cNvPr id="1478810063" name="Image 1" descr="Une image contenant texte, Police, ligne, capture d’écran&#10;&#10;Description générée automatiquement"/>
+                    <pic:cNvPicPr/>
+                  </pic:nvPicPr>
+                  <pic:blipFill>
+                    <a:blip r:embed="rId103"/>
+                    <a:stretch>
+                      <a:fillRect/>
+                    </a:stretch>
+                  </pic:blipFill>
+                  <pic:spPr>
+                    <a:xfrm>
+                      <a:off x="0" y="0"/>
+                      <a:ext cx="3996000" cy="532800"/>
+                    </a:xfrm>
+                    <a:prstGeom prst="rect">
+                      <a:avLst/>
+                    </a:prstGeom>
+                    <a:effectLst>
+                      <a:outerShdw blurRad="50800" dist="88900" dir="2700000" algn="tl" rotWithShape="0">
+                        <a:schemeClr val="accent6">
+                          <a:lumMod val="75000"/>
+                          <a:alpha val="40000"/>
+                        </a:schemeClr>
+                      </a:outerShdw>
+                    </a:effectLst>
+                    <a:scene3d>
+                      <a:camera prst="orthographicFront"/>
+                      <a:lightRig rig="threePt" dir="t"/>
+                    </a:scene3d>
+                    <a:sp3d contourW="19050">
+                      <a:contourClr>
+                        <a:schemeClr val="accent6">
+                          <a:lumMod val="75000"/>
+                        </a:schemeClr>
+                      </a:contourClr>
+                    </a:sp3d>
+                  </pic:spPr>
+                </pic:pic>
+              </a:graphicData>
+            </a:graphic>
+          </wp:inline>
+        </w:drawing>
+      </w:r>
+    </w:p>
+    <w:p>
+      <w:pPr>
+        <w:tabs>
+          <w:tab w:val="right" w:pos="9923"/>
+        </w:tabs>
+        <w:spacing w:before="240"/>
+        <w:rPr>
+          <w:b/>
+          <w:bCs/>
+          <w:color w:val="000000" w:themeColor="text1"/>
+          <w:szCs w:val="20"/>
+        </w:rPr>
+      </w:pPr>
+      <w:r>
+        <w:rPr>
+          <w:b/>
+          <w:bCs/>
+          <w:color w:val="000000" w:themeColor="text1"/>
+          <w:szCs w:val="20"/>
+        </w:rPr>
+        <w:t xml:space="preserve">Display </w:t>
+      </w:r>
+      <w:proofErr w:type="spellStart"/>
+      <w:r>
+        <w:rPr>
+          <w:b/>
+          <w:bCs/>
+          <w:color w:val="000000" w:themeColor="text1"/>
+          <w:szCs w:val="20"/>
+        </w:rPr>
+        <w:t>Userform</w:t>
+      </w:r>
+      <w:proofErr w:type="spellEnd"/>
+      <w:r>
+        <w:rPr>
+          <w:b/>
+          <w:bCs/>
+          <w:color w:val="000000" w:themeColor="text1"/>
+          <w:szCs w:val="20"/>
+        </w:rPr>
+        <w:tab/>
+        <w:t>(</w:t>
+      </w:r>
+      <w:r>
+        <w:rPr>
+          <w:b/>
+          <w:bCs/>
+          <w:color w:val="FF0000"/>
+          <w:szCs w:val="20"/>
+        </w:rPr>
+        <w:t>14</w:t>
+      </w:r>
+      <w:r>
+        <w:rPr>
+          <w:b/>
+          <w:bCs/>
+          <w:color w:val="FF0000"/>
+          <w:szCs w:val="20"/>
+        </w:rPr>
+        <w:t>:</w:t>
+      </w:r>
+      <w:r>
+        <w:rPr>
+          <w:b/>
+          <w:bCs/>
+          <w:color w:val="FF0000"/>
+          <w:szCs w:val="20"/>
+        </w:rPr>
+        <w:t>48</w:t>
+      </w:r>
+      <w:r>
+        <w:rPr>
+          <w:b/>
+          <w:bCs/>
+          <w:color w:val="000000" w:themeColor="text1"/>
+          <w:szCs w:val="20"/>
+        </w:rPr>
+        <w:t>)</w:t>
+      </w:r>
+    </w:p>
+    <w:p>
+      <w:pPr>
+        <w:tabs>
+          <w:tab w:val="right" w:pos="9923"/>
+        </w:tabs>
+        <w:rPr>
+          <w:color w:val="000000" w:themeColor="text1"/>
+          <w:szCs w:val="20"/>
+        </w:rPr>
+      </w:pPr>
+      <w:r>
+        <w:rPr>
+          <w:color w:val="000000" w:themeColor="text1"/>
+          <w:szCs w:val="20"/>
+        </w:rPr>
+        <w:t>The macro is quite long (</w:t>
+      </w:r>
+      <w:r>
+        <w:rPr>
+          <w:rFonts w:ascii="Consolas" w:hAnsi="Consolas"/>
+          <w:color w:val="808080" w:themeColor="background1" w:themeShade="80"/>
+          <w:sz w:val="18"/>
+          <w:szCs w:val="18"/>
+        </w:rPr>
+        <w:t xml:space="preserve">Sub </w:t>
+      </w:r>
+      <w:proofErr w:type="spellStart"/>
+      <w:r>
+        <w:rPr>
+          <w:rFonts w:ascii="Consolas" w:hAnsi="Consolas"/>
+          <w:color w:val="808080" w:themeColor="background1" w:themeShade="80"/>
+          <w:sz w:val="18"/>
+          <w:szCs w:val="18"/>
+        </w:rPr>
+        <w:t>QuickViewForm_</w:t>
+      </w:r>
+      <w:proofErr w:type="gramStart"/>
+      <w:r>
+        <w:rPr>
+          <w:rFonts w:ascii="Consolas" w:hAnsi="Consolas"/>
+          <w:color w:val="808080" w:themeColor="background1" w:themeShade="80"/>
+          <w:sz w:val="18"/>
+          <w:szCs w:val="18"/>
+        </w:rPr>
+        <w:t>Show</w:t>
+      </w:r>
+      <w:proofErr w:type="spellEnd"/>
+      <w:r>
+        <w:rPr>
+          <w:rFonts w:ascii="Consolas" w:hAnsi="Consolas"/>
+          <w:color w:val="808080" w:themeColor="background1" w:themeShade="80"/>
+          <w:sz w:val="18"/>
+          <w:szCs w:val="18"/>
+        </w:rPr>
+        <w:t>(</w:t>
+      </w:r>
+      <w:proofErr w:type="gramEnd"/>
+      <w:r>
+        <w:rPr>
+          <w:rFonts w:ascii="Consolas" w:hAnsi="Consolas"/>
+          <w:color w:val="808080" w:themeColor="background1" w:themeShade="80"/>
+          <w:sz w:val="18"/>
+          <w:szCs w:val="18"/>
+        </w:rPr>
+        <w:t>)</w:t>
+      </w:r>
+      <w:r>
+        <w:rPr>
+          <w:color w:val="000000" w:themeColor="text1"/>
+          <w:szCs w:val="20"/>
+        </w:rPr>
+        <w:t>)</w:t>
+      </w:r>
+      <w:r>
+        <w:rPr>
+          <w:color w:val="000000" w:themeColor="text1"/>
+          <w:szCs w:val="20"/>
+        </w:rPr>
+        <w:t>. Let’s start with Variables Declarations:</w:t>
+      </w:r>
+    </w:p>
+    <w:p>
+      <w:pPr>
+        <w:tabs>
+          <w:tab w:val="right" w:pos="9923"/>
+        </w:tabs>
+        <w:ind w:left="567"/>
+        <w:rPr>
+          <w:color w:val="000000" w:themeColor="text1"/>
+          <w:szCs w:val="20"/>
+        </w:rPr>
+      </w:pPr>
+      <w:r>
+        <w:rPr>
+          <w:noProof/>
+        </w:rPr>
+        <w:drawing>
+          <wp:inline distT="0" distB="0" distL="0" distR="0" wp14:anchorId="6A9CFCF0" wp14:editId="40EE9F94">
+            <wp:extent cx="4176000" cy="2062800"/>
+            <wp:effectExtent l="57150" t="57150" r="148590" b="147320"/>
+            <wp:docPr id="801523108" name="Image 1" descr="Une image contenant texte, capture d’écran, Police&#10;&#10;Description générée automatiquement"/>
+            <wp:cNvGraphicFramePr>
+              <a:graphicFrameLocks xmlns:a="http://schemas.openxmlformats.org/drawingml/2006/main" noChangeAspect="1"/>
+            </wp:cNvGraphicFramePr>
+            <a:graphic xmlns:a="http://schemas.openxmlformats.org/drawingml/2006/main">
+              <a:graphicData uri="http://schemas.openxmlformats.org/drawingml/2006/picture">
+                <pic:pic xmlns:pic="http://schemas.openxmlformats.org/drawingml/2006/picture">
+                  <pic:nvPicPr>
+                    <pic:cNvPr id="801523108" name="Image 1" descr="Une image contenant texte, capture d’écran, Police&#10;&#10;Description générée automatiquement"/>
+                    <pic:cNvPicPr/>
+                  </pic:nvPicPr>
+                  <pic:blipFill>
+                    <a:blip r:embed="rId104"/>
+                    <a:stretch>
+                      <a:fillRect/>
+                    </a:stretch>
+                  </pic:blipFill>
+                  <pic:spPr>
+                    <a:xfrm>
+                      <a:off x="0" y="0"/>
+                      <a:ext cx="4176000" cy="2062800"/>
+                    </a:xfrm>
+                    <a:prstGeom prst="rect">
+                      <a:avLst/>
+                    </a:prstGeom>
+                    <a:effectLst>
+                      <a:outerShdw blurRad="50800" dist="88900" dir="2700000" algn="tl" rotWithShape="0">
+                        <a:schemeClr val="accent6">
+                          <a:lumMod val="75000"/>
+                          <a:alpha val="40000"/>
+                        </a:schemeClr>
+                      </a:outerShdw>
+                    </a:effectLst>
+                    <a:scene3d>
+                      <a:camera prst="orthographicFront"/>
+                      <a:lightRig rig="threePt" dir="t"/>
+                    </a:scene3d>
+                    <a:sp3d contourW="19050">
+                      <a:contourClr>
+                        <a:schemeClr val="accent6">
+                          <a:lumMod val="75000"/>
+                        </a:schemeClr>
+                      </a:contourClr>
+                    </a:sp3d>
+                  </pic:spPr>
+                </pic:pic>
+              </a:graphicData>
+            </a:graphic>
+          </wp:inline>
+        </w:drawing>
+      </w:r>
+    </w:p>
+    <w:p>
+      <w:pPr>
+        <w:tabs>
+          <w:tab w:val="right" w:pos="9923"/>
+        </w:tabs>
+        <w:ind w:left="567"/>
+        <w:rPr>
+          <w:color w:val="000000" w:themeColor="text1"/>
+          <w:szCs w:val="20"/>
+        </w:rPr>
+      </w:pPr>
+    </w:p>
+    <w:p>
+      <w:pPr>
+        <w:tabs>
+          <w:tab w:val="right" w:pos="9923"/>
+        </w:tabs>
+        <w:spacing w:before="240"/>
+        <w:rPr>
+          <w:b/>
+          <w:bCs/>
+          <w:color w:val="000000" w:themeColor="text1"/>
+          <w:szCs w:val="20"/>
+        </w:rPr>
+      </w:pPr>
+      <w:r>
+        <w:rPr>
+          <w:b/>
+          <w:bCs/>
+          <w:color w:val="000000" w:themeColor="text1"/>
+          <w:szCs w:val="20"/>
+        </w:rPr>
+        <w:t xml:space="preserve">Close </w:t>
+      </w:r>
+      <w:proofErr w:type="spellStart"/>
+      <w:r>
+        <w:rPr>
+          <w:b/>
+          <w:bCs/>
+          <w:color w:val="000000" w:themeColor="text1"/>
+          <w:szCs w:val="20"/>
+        </w:rPr>
+        <w:t>Userform</w:t>
+      </w:r>
+      <w:proofErr w:type="spellEnd"/>
+      <w:r>
+        <w:rPr>
+          <w:b/>
+          <w:bCs/>
+          <w:color w:val="000000" w:themeColor="text1"/>
+          <w:szCs w:val="20"/>
+        </w:rPr>
+        <w:tab/>
+        <w:t>(</w:t>
+      </w:r>
+      <w:r>
+        <w:rPr>
+          <w:b/>
+          <w:bCs/>
+          <w:color w:val="FF0000"/>
+          <w:szCs w:val="20"/>
+        </w:rPr>
+        <w:t>1</w:t>
+      </w:r>
+      <w:r>
+        <w:rPr>
+          <w:b/>
+          <w:bCs/>
+          <w:color w:val="FF0000"/>
+          <w:szCs w:val="20"/>
+        </w:rPr>
+        <w:t>:03:37</w:t>
+      </w:r>
+      <w:r>
+        <w:rPr>
+          <w:b/>
+          <w:bCs/>
+          <w:color w:val="000000" w:themeColor="text1"/>
+          <w:szCs w:val="20"/>
+        </w:rPr>
+        <w:t>)</w:t>
+      </w:r>
+    </w:p>
+    <w:p>
+      <w:pPr>
+        <w:tabs>
+          <w:tab w:val="right" w:pos="9923"/>
+        </w:tabs>
+        <w:rPr>
+          <w:color w:val="000000" w:themeColor="text1"/>
+          <w:szCs w:val="20"/>
+        </w:rPr>
+      </w:pPr>
+    </w:p>
+    <w:p>
+      <w:pPr>
+        <w:tabs>
+          <w:tab w:val="right" w:pos="9923"/>
+        </w:tabs>
+        <w:spacing w:before="240"/>
+        <w:rPr>
+          <w:b/>
+          <w:bCs/>
+          <w:color w:val="000000" w:themeColor="text1"/>
+          <w:szCs w:val="20"/>
+        </w:rPr>
+      </w:pPr>
+      <w:r>
+        <w:rPr>
+          <w:b/>
+          <w:bCs/>
+          <w:color w:val="000000" w:themeColor="text1"/>
+          <w:szCs w:val="20"/>
+        </w:rPr>
+        <w:t>Click on Cancel button</w:t>
+      </w:r>
+      <w:r>
+        <w:rPr>
+          <w:b/>
+          <w:bCs/>
+          <w:color w:val="000000" w:themeColor="text1"/>
+          <w:szCs w:val="20"/>
+        </w:rPr>
+        <w:tab/>
+        <w:t>(</w:t>
+      </w:r>
+      <w:r>
+        <w:rPr>
+          <w:b/>
+          <w:bCs/>
+          <w:color w:val="FF0000"/>
+          <w:szCs w:val="20"/>
+        </w:rPr>
+        <w:t>1</w:t>
+      </w:r>
+      <w:r>
+        <w:rPr>
+          <w:b/>
+          <w:bCs/>
+          <w:color w:val="FF0000"/>
+          <w:szCs w:val="20"/>
+        </w:rPr>
+        <w:t>:03:58</w:t>
+      </w:r>
+      <w:r>
+        <w:rPr>
+          <w:b/>
+          <w:bCs/>
+          <w:color w:val="000000" w:themeColor="text1"/>
+          <w:szCs w:val="20"/>
+        </w:rPr>
+        <w:t>)</w:t>
+      </w:r>
+    </w:p>
+    <w:p>
+      <w:pPr>
+        <w:tabs>
+          <w:tab w:val="right" w:pos="9923"/>
+        </w:tabs>
+        <w:rPr>
+          <w:color w:val="000000" w:themeColor="text1"/>
+          <w:szCs w:val="20"/>
+        </w:rPr>
+      </w:pPr>
+    </w:p>
+    <w:p>
+      <w:pPr>
+        <w:tabs>
+          <w:tab w:val="right" w:pos="9923"/>
+        </w:tabs>
+        <w:spacing w:before="240"/>
+        <w:rPr>
+          <w:b/>
+          <w:bCs/>
+          <w:color w:val="000000" w:themeColor="text1"/>
+          <w:szCs w:val="20"/>
+        </w:rPr>
+      </w:pPr>
+      <w:r>
+        <w:rPr>
+          <w:b/>
+          <w:bCs/>
+          <w:color w:val="000000" w:themeColor="text1"/>
+          <w:szCs w:val="20"/>
+        </w:rPr>
+        <w:t>Write the modifications</w:t>
+      </w:r>
+      <w:r>
+        <w:rPr>
+          <w:b/>
+          <w:bCs/>
+          <w:color w:val="000000" w:themeColor="text1"/>
+          <w:szCs w:val="20"/>
+        </w:rPr>
+        <w:tab/>
+        <w:t>(</w:t>
+      </w:r>
+      <w:r>
+        <w:rPr>
+          <w:b/>
+          <w:bCs/>
+          <w:color w:val="FF0000"/>
+          <w:szCs w:val="20"/>
+        </w:rPr>
+        <w:t>1</w:t>
+      </w:r>
+      <w:r>
+        <w:rPr>
+          <w:b/>
+          <w:bCs/>
+          <w:color w:val="FF0000"/>
+          <w:szCs w:val="20"/>
+        </w:rPr>
+        <w:t>:0</w:t>
+      </w:r>
+      <w:r>
+        <w:rPr>
+          <w:b/>
+          <w:bCs/>
+          <w:color w:val="FF0000"/>
+          <w:szCs w:val="20"/>
+        </w:rPr>
+        <w:t>4</w:t>
+      </w:r>
+      <w:r>
+        <w:rPr>
+          <w:b/>
+          <w:bCs/>
+          <w:color w:val="FF0000"/>
+          <w:szCs w:val="20"/>
+        </w:rPr>
+        <w:t>:</w:t>
+      </w:r>
+      <w:r>
+        <w:rPr>
+          <w:b/>
+          <w:bCs/>
+          <w:color w:val="FF0000"/>
+          <w:szCs w:val="20"/>
+        </w:rPr>
+        <w:t>1</w:t>
+      </w:r>
+      <w:r>
+        <w:rPr>
+          <w:b/>
+          <w:bCs/>
+          <w:color w:val="FF0000"/>
+          <w:szCs w:val="20"/>
+        </w:rPr>
+        <w:t>7</w:t>
+      </w:r>
+      <w:r>
+        <w:rPr>
+          <w:b/>
+          <w:bCs/>
+          <w:color w:val="000000" w:themeColor="text1"/>
+          <w:szCs w:val="20"/>
+        </w:rPr>
+        <w:t>)</w:t>
+      </w:r>
+    </w:p>
+    <w:p>
+      <w:pPr>
+        <w:tabs>
+          <w:tab w:val="right" w:pos="9923"/>
+        </w:tabs>
+        <w:rPr>
+          <w:color w:val="000000" w:themeColor="text1"/>
+          <w:szCs w:val="20"/>
+        </w:rPr>
+      </w:pPr>
+    </w:p>
+    <w:p>
+      <w:pPr>
+        <w:tabs>
+          <w:tab w:val="right" w:pos="9923"/>
+        </w:tabs>
+        <w:rPr>
+          <w:color w:val="000000" w:themeColor="text1"/>
+          <w:szCs w:val="20"/>
+        </w:rPr>
+      </w:pPr>
+    </w:p>
+    <w:p>
+      <w:pPr>
+        <w:tabs>
+          <w:tab w:val="right" w:pos="9923"/>
+        </w:tabs>
+        <w:rPr>
+          <w:color w:val="000000" w:themeColor="text1"/>
+          <w:szCs w:val="20"/>
+        </w:rPr>
+      </w:pPr>
+    </w:p>
+    <w:p>
+      <w:pPr>
+        <w:tabs>
+          <w:tab w:val="right" w:pos="9923"/>
+        </w:tabs>
+        <w:rPr>
+          <w:color w:val="000000" w:themeColor="text1"/>
+          <w:szCs w:val="20"/>
+        </w:rPr>
+      </w:pPr>
+      <w:r>
+        <w:rPr>
+          <w:color w:val="000000" w:themeColor="text1"/>
+          <w:szCs w:val="20"/>
+        </w:rPr>
+        <w:fldChar w:fldCharType="begin"/>
+      </w:r>
+      <w:r>
+        <w:rPr>
+          <w:color w:val="000000" w:themeColor="text1"/>
+          <w:szCs w:val="20"/>
+        </w:rPr>
+        <w:instrText>HYPERLINK "https://www.youtube.com/redirect?event=video_description&amp;redir_token=QUFFLUhqa0xTdVZoUTJmUG5jV1hvNEtuU2RpTndlSDliUXxBQ3Jtc0ttMi05Yjg3VlF5WU1hem10VEJiQlBjREhQbTV2cUgwQ214RjlhUGpzMzF5d2loOXJSVHRXb0Nra2lSXzVfc3YwX3VHdTVQeEFkYmVLbXYtdWhsZEt3U3JvdmpVSTVPR3lvS1h0eU5NTXZrMHQyclZNNA&amp;q=https%3A%2F%2Fbit.ly%2FVBACourse_Discount&amp;v=Oa480YUaJpw" \t "_blank"</w:instrText>
+      </w:r>
+      <w:r>
+        <w:rPr>
+          <w:color w:val="000000" w:themeColor="text1"/>
+          <w:szCs w:val="20"/>
+        </w:rPr>
+      </w:r>
+      <w:r>
+        <w:rPr>
+          <w:color w:val="000000" w:themeColor="text1"/>
+          <w:szCs w:val="20"/>
+        </w:rPr>
+        <w:fldChar w:fldCharType="separate"/>
+      </w:r>
+    </w:p>
+    <w:p>
+      <w:pPr>
+        <w:tabs>
+          <w:tab w:val="right" w:pos="9923"/>
+        </w:tabs>
+        <w:rPr>
+          <w:szCs w:val="20"/>
+        </w:rPr>
+        <w:sectPr>
+          <w:headerReference w:type="default" r:id="rId105"/>
+          <w:pgSz w:w="12240" w:h="15840"/>
+          <w:pgMar w:top="1134" w:right="1134" w:bottom="1134" w:left="1134" w:header="709" w:footer="589" w:gutter="0"/>
+          <w:cols w:space="708"/>
+          <w:docGrid w:linePitch="360"/>
+        </w:sectPr>
+      </w:pPr>
+      <w:r>
+        <w:rPr>
+          <w:color w:val="000000" w:themeColor="text1"/>
+          <w:szCs w:val="20"/>
+        </w:rPr>
+        <w:fldChar w:fldCharType="end"/>
+      </w:r>
     </w:p>
     <w:p>
       <w:pPr>
@@ -16401,7 +18380,7 @@
           <w:noProof/>
         </w:rPr>
         <w:tab/>
-        <w:t>28</w:t>
+        <w:t>29</w:t>
       </w:r>
     </w:p>
     <w:p>
@@ -16446,7 +18425,7 @@
           <w:noProof/>
         </w:rPr>
         <w:tab/>
-        <w:t>29</w:t>
+        <w:t>30</w:t>
       </w:r>
     </w:p>
     <w:p>
@@ -16466,47 +18445,6 @@
           <w:color w:val="000000" w:themeColor="text1"/>
         </w:rPr>
         <w:t>Advanced Filters</w:t>
-      </w:r>
-      <w:r>
-        <w:rPr>
-          <w:noProof/>
-        </w:rPr>
-        <w:tab/>
-        <w:t>21</w:t>
-      </w:r>
-    </w:p>
-    <w:p>
-      <w:pPr>
-        <w:pStyle w:val="Index1"/>
-        <w:tabs>
-          <w:tab w:val="right" w:leader="dot" w:pos="4616"/>
-        </w:tabs>
-        <w:rPr>
-          <w:noProof/>
-        </w:rPr>
-      </w:pPr>
-      <w:r>
-        <w:rPr>
-          <w:noProof/>
-        </w:rPr>
-        <w:t>Application</w:t>
-      </w:r>
-    </w:p>
-    <w:p>
-      <w:pPr>
-        <w:pStyle w:val="Index2"/>
-        <w:tabs>
-          <w:tab w:val="right" w:leader="dot" w:pos="4616"/>
-        </w:tabs>
-        <w:rPr>
-          <w:noProof/>
-        </w:rPr>
-      </w:pPr>
-      <w:r>
-        <w:rPr>
-          <w:noProof/>
-        </w:rPr>
-        <w:t>.ScreenUpdating</w:t>
       </w:r>
       <w:r>
         <w:rPr>
@@ -16514,6 +18452,47 @@
         </w:rPr>
         <w:tab/>
         <w:t>22</w:t>
+      </w:r>
+    </w:p>
+    <w:p>
+      <w:pPr>
+        <w:pStyle w:val="Index1"/>
+        <w:tabs>
+          <w:tab w:val="right" w:leader="dot" w:pos="4616"/>
+        </w:tabs>
+        <w:rPr>
+          <w:noProof/>
+        </w:rPr>
+      </w:pPr>
+      <w:r>
+        <w:rPr>
+          <w:noProof/>
+        </w:rPr>
+        <w:t>Application</w:t>
+      </w:r>
+    </w:p>
+    <w:p>
+      <w:pPr>
+        <w:pStyle w:val="Index2"/>
+        <w:tabs>
+          <w:tab w:val="right" w:leader="dot" w:pos="4616"/>
+        </w:tabs>
+        <w:rPr>
+          <w:noProof/>
+        </w:rPr>
+      </w:pPr>
+      <w:r>
+        <w:rPr>
+          <w:noProof/>
+        </w:rPr>
+        <w:t>.ScreenUpdating</w:t>
+      </w:r>
+      <w:r>
+        <w:rPr>
+          <w:noProof/>
+        </w:rPr>
+        <w:tab/>
+        <w:t>23</w:t>
       </w:r>
     </w:p>
     <w:p>
@@ -16626,7 +18605,7 @@
           <w:noProof/>
         </w:rPr>
         <w:tab/>
-        <w:t>24</w:t>
+        <w:t>25</w:t>
       </w:r>
     </w:p>
     <w:p>
@@ -16671,7 +18650,7 @@
           <w:noProof/>
         </w:rPr>
         <w:tab/>
-        <w:t>22</w:t>
+        <w:t>23</w:t>
       </w:r>
     </w:p>
     <w:p>
@@ -16716,7 +18695,7 @@
           <w:noProof/>
         </w:rPr>
         <w:tab/>
-        <w:t>25</w:t>
+        <w:t>26</w:t>
       </w:r>
     </w:p>
     <w:p>
@@ -16742,7 +18721,7 @@
           <w:noProof/>
         </w:rPr>
         <w:tab/>
-        <w:t>23</w:t>
+        <w:t>24</w:t>
       </w:r>
     </w:p>
     <w:p>
@@ -16808,7 +18787,7 @@
           <w:noProof/>
         </w:rPr>
         <w:tab/>
-        <w:t>21</w:t>
+        <w:t>22</w:t>
       </w:r>
     </w:p>
     <w:p>
@@ -16847,51 +18826,6 @@
           <w:color w:val="000000" w:themeColor="text1"/>
         </w:rPr>
         <w:t>Fundamentals Formulas</w:t>
-      </w:r>
-      <w:r>
-        <w:rPr>
-          <w:noProof/>
-        </w:rPr>
-        <w:tab/>
-        <w:t>23</w:t>
-      </w:r>
-    </w:p>
-    <w:p>
-      <w:pPr>
-        <w:pStyle w:val="Index1"/>
-        <w:tabs>
-          <w:tab w:val="right" w:leader="dot" w:pos="4616"/>
-        </w:tabs>
-        <w:rPr>
-          <w:noProof/>
-        </w:rPr>
-      </w:pPr>
-      <w:r>
-        <w:rPr>
-          <w:rFonts w:ascii="Arial" w:hAnsi="Arial" w:cs="Arial"/>
-          <w:noProof/>
-          <w:color w:val="000000" w:themeColor="text1"/>
-        </w:rPr>
-        <w:t>Hack # 3</w:t>
-      </w:r>
-    </w:p>
-    <w:p>
-      <w:pPr>
-        <w:pStyle w:val="Index2"/>
-        <w:tabs>
-          <w:tab w:val="right" w:leader="dot" w:pos="4616"/>
-        </w:tabs>
-        <w:rPr>
-          <w:noProof/>
-        </w:rPr>
-      </w:pPr>
-      <w:r>
-        <w:rPr>
-          <w:rFonts w:ascii="Arial" w:hAnsi="Arial" w:cs="Arial"/>
-          <w:noProof/>
-          <w:color w:val="000000" w:themeColor="text1"/>
-        </w:rPr>
-        <w:t>Data Mapping</w:t>
       </w:r>
       <w:r>
         <w:rPr>
@@ -16917,6 +18851,51 @@
           <w:noProof/>
           <w:color w:val="000000" w:themeColor="text1"/>
         </w:rPr>
+        <w:t>Hack # 3</w:t>
+      </w:r>
+    </w:p>
+    <w:p>
+      <w:pPr>
+        <w:pStyle w:val="Index2"/>
+        <w:tabs>
+          <w:tab w:val="right" w:leader="dot" w:pos="4616"/>
+        </w:tabs>
+        <w:rPr>
+          <w:noProof/>
+        </w:rPr>
+      </w:pPr>
+      <w:r>
+        <w:rPr>
+          <w:rFonts w:ascii="Arial" w:hAnsi="Arial" w:cs="Arial"/>
+          <w:noProof/>
+          <w:color w:val="000000" w:themeColor="text1"/>
+        </w:rPr>
+        <w:t>Data Mapping</w:t>
+      </w:r>
+      <w:r>
+        <w:rPr>
+          <w:noProof/>
+        </w:rPr>
+        <w:tab/>
+        <w:t>25</w:t>
+      </w:r>
+    </w:p>
+    <w:p>
+      <w:pPr>
+        <w:pStyle w:val="Index1"/>
+        <w:tabs>
+          <w:tab w:val="right" w:leader="dot" w:pos="4616"/>
+        </w:tabs>
+        <w:rPr>
+          <w:noProof/>
+        </w:rPr>
+      </w:pPr>
+      <w:r>
+        <w:rPr>
+          <w:rFonts w:ascii="Arial" w:hAnsi="Arial" w:cs="Arial"/>
+          <w:noProof/>
+          <w:color w:val="000000" w:themeColor="text1"/>
+        </w:rPr>
         <w:t>Hack # 4</w:t>
       </w:r>
     </w:p>
@@ -16943,7 +18922,7 @@
           <w:noProof/>
         </w:rPr>
         <w:tab/>
-        <w:t>26</w:t>
+        <w:t>27</w:t>
       </w:r>
     </w:p>
     <w:p>
@@ -16988,7 +18967,7 @@
           <w:noProof/>
         </w:rPr>
         <w:tab/>
-        <w:t>28</w:t>
+        <w:t>29</w:t>
       </w:r>
     </w:p>
     <w:p>
@@ -17033,7 +19012,7 @@
           <w:noProof/>
         </w:rPr>
         <w:tab/>
-        <w:t>24</w:t>
+        <w:t>25</w:t>
       </w:r>
     </w:p>
     <w:p>
@@ -17078,7 +19057,7 @@
           <w:noProof/>
         </w:rPr>
         <w:tab/>
-        <w:t>22, 23</w:t>
+        <w:t>23, 24</w:t>
       </w:r>
     </w:p>
     <w:p>
@@ -17190,7 +19169,7 @@
           <w:noProof/>
         </w:rPr>
         <w:tab/>
-        <w:t>24</w:t>
+        <w:t>25</w:t>
       </w:r>
     </w:p>
     <w:p>
@@ -17214,7 +19193,7 @@
           <w:noProof/>
         </w:rPr>
         <w:tab/>
-        <w:t>24</w:t>
+        <w:t>25</w:t>
       </w:r>
     </w:p>
     <w:p>
@@ -17396,6 +19375,32 @@
       </w:pPr>
       <w:r>
         <w:rPr>
+          <w:rFonts w:ascii="Arial" w:hAnsi="Arial" w:cs="Arial"/>
+          <w:noProof/>
+          <w:color w:val="000000" w:themeColor="text1"/>
+        </w:rPr>
+        <w:t>Dynamic</w:t>
+      </w:r>
+      <w:r>
+        <w:rPr>
+          <w:noProof/>
+        </w:rPr>
+        <w:tab/>
+        <w:t>18</w:t>
+      </w:r>
+    </w:p>
+    <w:p>
+      <w:pPr>
+        <w:pStyle w:val="Index2"/>
+        <w:tabs>
+          <w:tab w:val="right" w:leader="dot" w:pos="4616"/>
+        </w:tabs>
+        <w:rPr>
+          <w:noProof/>
+        </w:rPr>
+      </w:pPr>
+      <w:r>
+        <w:rPr>
           <w:noProof/>
         </w:rPr>
         <w:t>Hidden</w:t>
@@ -17498,7 +19503,7 @@
           <w:noProof/>
         </w:rPr>
         <w:tab/>
-        <w:t>24</w:t>
+        <w:t>25</w:t>
       </w:r>
     </w:p>
     <w:p>
@@ -17545,7 +19550,7 @@
           <w:noProof/>
         </w:rPr>
         <w:tab/>
-        <w:t>18</w:t>
+        <w:t>19</w:t>
       </w:r>
     </w:p>
     <w:p>
@@ -17586,7 +19591,7 @@
           <w:noProof/>
         </w:rPr>
         <w:tab/>
-        <w:t>18</w:t>
+        <w:t>19</w:t>
       </w:r>
     </w:p>
     <w:p>
@@ -17667,7 +19672,178 @@
         <w:rPr>
           <w:noProof/>
         </w:rPr>
+        <w:lastRenderedPageBreak/>
         <w:t>.Fill</w:t>
+      </w:r>
+      <w:r>
+        <w:rPr>
+          <w:noProof/>
+        </w:rPr>
+        <w:tab/>
+        <w:t>28</w:t>
+      </w:r>
+    </w:p>
+    <w:p>
+      <w:pPr>
+        <w:pStyle w:val="Index2"/>
+        <w:tabs>
+          <w:tab w:val="right" w:leader="dot" w:pos="4616"/>
+        </w:tabs>
+        <w:rPr>
+          <w:noProof/>
+        </w:rPr>
+      </w:pPr>
+      <w:r>
+        <w:rPr>
+          <w:noProof/>
+        </w:rPr>
+        <w:t>.Height</w:t>
+      </w:r>
+      <w:r>
+        <w:rPr>
+          <w:noProof/>
+        </w:rPr>
+        <w:tab/>
+        <w:t>28</w:t>
+      </w:r>
+    </w:p>
+    <w:p>
+      <w:pPr>
+        <w:pStyle w:val="Index2"/>
+        <w:tabs>
+          <w:tab w:val="right" w:leader="dot" w:pos="4616"/>
+        </w:tabs>
+        <w:rPr>
+          <w:noProof/>
+        </w:rPr>
+      </w:pPr>
+      <w:r>
+        <w:rPr>
+          <w:noProof/>
+        </w:rPr>
+        <w:t>.Left</w:t>
+      </w:r>
+      <w:r>
+        <w:rPr>
+          <w:noProof/>
+        </w:rPr>
+        <w:tab/>
+        <w:t>28</w:t>
+      </w:r>
+    </w:p>
+    <w:p>
+      <w:pPr>
+        <w:pStyle w:val="Index2"/>
+        <w:tabs>
+          <w:tab w:val="right" w:leader="dot" w:pos="4616"/>
+        </w:tabs>
+        <w:rPr>
+          <w:noProof/>
+        </w:rPr>
+      </w:pPr>
+      <w:r>
+        <w:rPr>
+          <w:noProof/>
+        </w:rPr>
+        <w:t>.OnAction</w:t>
+      </w:r>
+      <w:r>
+        <w:rPr>
+          <w:noProof/>
+        </w:rPr>
+        <w:tab/>
+        <w:t>28</w:t>
+      </w:r>
+    </w:p>
+    <w:p>
+      <w:pPr>
+        <w:pStyle w:val="Index2"/>
+        <w:tabs>
+          <w:tab w:val="right" w:leader="dot" w:pos="4616"/>
+        </w:tabs>
+        <w:rPr>
+          <w:noProof/>
+        </w:rPr>
+      </w:pPr>
+      <w:r>
+        <w:rPr>
+          <w:noProof/>
+        </w:rPr>
+        <w:t>.TextFrame2</w:t>
+      </w:r>
+      <w:r>
+        <w:rPr>
+          <w:noProof/>
+        </w:rPr>
+        <w:tab/>
+        <w:t>28</w:t>
+      </w:r>
+    </w:p>
+    <w:p>
+      <w:pPr>
+        <w:pStyle w:val="Index2"/>
+        <w:tabs>
+          <w:tab w:val="right" w:leader="dot" w:pos="4616"/>
+        </w:tabs>
+        <w:rPr>
+          <w:noProof/>
+        </w:rPr>
+      </w:pPr>
+      <w:r>
+        <w:rPr>
+          <w:noProof/>
+        </w:rPr>
+        <w:t>.Top</w:t>
+      </w:r>
+      <w:r>
+        <w:rPr>
+          <w:noProof/>
+        </w:rPr>
+        <w:tab/>
+        <w:t>28</w:t>
+      </w:r>
+    </w:p>
+    <w:p>
+      <w:pPr>
+        <w:pStyle w:val="Index2"/>
+        <w:tabs>
+          <w:tab w:val="right" w:leader="dot" w:pos="4616"/>
+        </w:tabs>
+        <w:rPr>
+          <w:noProof/>
+        </w:rPr>
+      </w:pPr>
+      <w:r>
+        <w:rPr>
+          <w:noProof/>
+        </w:rPr>
+        <w:t>.Width</w:t>
+      </w:r>
+      <w:r>
+        <w:rPr>
+          <w:noProof/>
+        </w:rPr>
+        <w:tab/>
+        <w:t>28</w:t>
+      </w:r>
+    </w:p>
+    <w:p>
+      <w:pPr>
+        <w:pStyle w:val="Index1"/>
+        <w:tabs>
+          <w:tab w:val="right" w:leader="dot" w:pos="4616"/>
+        </w:tabs>
+        <w:rPr>
+          <w:noProof/>
+        </w:rPr>
+      </w:pPr>
+      <w:r>
+        <w:rPr>
+          <w:rFonts w:ascii="Arial" w:hAnsi="Arial" w:cs="Arial"/>
+          <w:noProof/>
+          <w:color w:val="000000" w:themeColor="text1"/>
+        </w:rPr>
+        <w:t>Shape Utilization</w:t>
       </w:r>
       <w:r>
         <w:rPr>
@@ -17679,177 +19855,6 @@
     </w:p>
     <w:p>
       <w:pPr>
-        <w:pStyle w:val="Index2"/>
-        <w:tabs>
-          <w:tab w:val="right" w:leader="dot" w:pos="4616"/>
-        </w:tabs>
-        <w:rPr>
-          <w:noProof/>
-        </w:rPr>
-      </w:pPr>
-      <w:r>
-        <w:rPr>
-          <w:noProof/>
-        </w:rPr>
-        <w:lastRenderedPageBreak/>
-        <w:t>.Height</w:t>
-      </w:r>
-      <w:r>
-        <w:rPr>
-          <w:noProof/>
-        </w:rPr>
-        <w:tab/>
-        <w:t>27</w:t>
-      </w:r>
-    </w:p>
-    <w:p>
-      <w:pPr>
-        <w:pStyle w:val="Index2"/>
-        <w:tabs>
-          <w:tab w:val="right" w:leader="dot" w:pos="4616"/>
-        </w:tabs>
-        <w:rPr>
-          <w:noProof/>
-        </w:rPr>
-      </w:pPr>
-      <w:r>
-        <w:rPr>
-          <w:noProof/>
-        </w:rPr>
-        <w:t>.Left</w:t>
-      </w:r>
-      <w:r>
-        <w:rPr>
-          <w:noProof/>
-        </w:rPr>
-        <w:tab/>
-        <w:t>27</w:t>
-      </w:r>
-    </w:p>
-    <w:p>
-      <w:pPr>
-        <w:pStyle w:val="Index2"/>
-        <w:tabs>
-          <w:tab w:val="right" w:leader="dot" w:pos="4616"/>
-        </w:tabs>
-        <w:rPr>
-          <w:noProof/>
-        </w:rPr>
-      </w:pPr>
-      <w:r>
-        <w:rPr>
-          <w:noProof/>
-        </w:rPr>
-        <w:t>.OnAction</w:t>
-      </w:r>
-      <w:r>
-        <w:rPr>
-          <w:noProof/>
-        </w:rPr>
-        <w:tab/>
-        <w:t>27</w:t>
-      </w:r>
-    </w:p>
-    <w:p>
-      <w:pPr>
-        <w:pStyle w:val="Index2"/>
-        <w:tabs>
-          <w:tab w:val="right" w:leader="dot" w:pos="4616"/>
-        </w:tabs>
-        <w:rPr>
-          <w:noProof/>
-        </w:rPr>
-      </w:pPr>
-      <w:r>
-        <w:rPr>
-          <w:noProof/>
-        </w:rPr>
-        <w:t>.TextFrame2</w:t>
-      </w:r>
-      <w:r>
-        <w:rPr>
-          <w:noProof/>
-        </w:rPr>
-        <w:tab/>
-        <w:t>27</w:t>
-      </w:r>
-    </w:p>
-    <w:p>
-      <w:pPr>
-        <w:pStyle w:val="Index2"/>
-        <w:tabs>
-          <w:tab w:val="right" w:leader="dot" w:pos="4616"/>
-        </w:tabs>
-        <w:rPr>
-          <w:noProof/>
-        </w:rPr>
-      </w:pPr>
-      <w:r>
-        <w:rPr>
-          <w:noProof/>
-        </w:rPr>
-        <w:t>.Top</w:t>
-      </w:r>
-      <w:r>
-        <w:rPr>
-          <w:noProof/>
-        </w:rPr>
-        <w:tab/>
-        <w:t>27</w:t>
-      </w:r>
-    </w:p>
-    <w:p>
-      <w:pPr>
-        <w:pStyle w:val="Index2"/>
-        <w:tabs>
-          <w:tab w:val="right" w:leader="dot" w:pos="4616"/>
-        </w:tabs>
-        <w:rPr>
-          <w:noProof/>
-        </w:rPr>
-      </w:pPr>
-      <w:r>
-        <w:rPr>
-          <w:noProof/>
-        </w:rPr>
-        <w:t>.Width</w:t>
-      </w:r>
-      <w:r>
-        <w:rPr>
-          <w:noProof/>
-        </w:rPr>
-        <w:tab/>
-        <w:t>27</w:t>
-      </w:r>
-    </w:p>
-    <w:p>
-      <w:pPr>
-        <w:pStyle w:val="Index1"/>
-        <w:tabs>
-          <w:tab w:val="right" w:leader="dot" w:pos="4616"/>
-        </w:tabs>
-        <w:rPr>
-          <w:noProof/>
-        </w:rPr>
-      </w:pPr>
-      <w:r>
-        <w:rPr>
-          <w:rFonts w:ascii="Arial" w:hAnsi="Arial" w:cs="Arial"/>
-          <w:noProof/>
-          <w:color w:val="000000" w:themeColor="text1"/>
-        </w:rPr>
-        <w:t>Shape Utilization</w:t>
-      </w:r>
-      <w:r>
-        <w:rPr>
-          <w:noProof/>
-        </w:rPr>
-        <w:tab/>
-        <w:t>26</w:t>
-      </w:r>
-    </w:p>
-    <w:p>
-      <w:pPr>
         <w:pStyle w:val="Index1"/>
         <w:tabs>
           <w:tab w:val="right" w:leader="dot" w:pos="4616"/>
@@ -17895,7 +19900,7 @@
           <w:noProof/>
         </w:rPr>
         <w:tab/>
-        <w:t>29</w:t>
+        <w:t>30</w:t>
       </w:r>
     </w:p>
     <w:p>
@@ -17945,7 +19950,7 @@
           <w:noProof/>
         </w:rPr>
         <w:tab/>
-        <w:t>28</w:t>
+        <w:t>29</w:t>
       </w:r>
     </w:p>
     <w:p>
@@ -17966,7 +19971,7 @@
         <w:rPr>
           <w:noProof/>
         </w:rPr>
-        <w:t>V</w:t>
+        <w:t>U</w:t>
       </w:r>
     </w:p>
     <w:p>
@@ -17983,7 +19988,7 @@
         <w:rPr>
           <w:noProof/>
         </w:rPr>
-        <w:t>VBA Editor</w:t>
+        <w:t>Userform</w:t>
       </w:r>
     </w:p>
     <w:p>
@@ -18000,85 +20005,14 @@
         <w:rPr>
           <w:noProof/>
         </w:rPr>
-        <w:t>Options</w:t>
+        <w:t>Dynamically created with VBA</w:t>
       </w:r>
       <w:r>
         <w:rPr>
           <w:noProof/>
         </w:rPr>
         <w:tab/>
-        <w:t>2</w:t>
-      </w:r>
-    </w:p>
-    <w:p>
-      <w:pPr>
-        <w:pStyle w:val="Index1"/>
-        <w:tabs>
-          <w:tab w:val="right" w:leader="dot" w:pos="4616"/>
-        </w:tabs>
-        <w:rPr>
-          <w:noProof/>
-        </w:rPr>
-      </w:pPr>
-      <w:r>
-        <w:rPr>
-          <w:rFonts w:ascii="Arial" w:hAnsi="Arial" w:cs="Arial"/>
-          <w:noProof/>
-          <w:color w:val="000000" w:themeColor="text1"/>
-        </w:rPr>
-        <w:t>VBA Hacks</w:t>
-      </w:r>
-      <w:r>
-        <w:rPr>
-          <w:noProof/>
-        </w:rPr>
-        <w:tab/>
-        <w:t>21</w:t>
-      </w:r>
-    </w:p>
-    <w:p>
-      <w:pPr>
-        <w:pStyle w:val="Index1"/>
-        <w:tabs>
-          <w:tab w:val="right" w:leader="dot" w:pos="4616"/>
-        </w:tabs>
-        <w:rPr>
-          <w:noProof/>
-        </w:rPr>
-      </w:pPr>
-      <w:r>
-        <w:rPr>
-          <w:rFonts w:ascii="Arial" w:hAnsi="Arial" w:cs="Arial"/>
-          <w:noProof/>
-          <w:color w:val="000000" w:themeColor="text1"/>
-        </w:rPr>
-        <w:t>VBA Library</w:t>
-      </w:r>
-    </w:p>
-    <w:p>
-      <w:pPr>
-        <w:pStyle w:val="Index2"/>
-        <w:tabs>
-          <w:tab w:val="right" w:leader="dot" w:pos="4616"/>
-        </w:tabs>
-        <w:rPr>
-          <w:noProof/>
-        </w:rPr>
-      </w:pPr>
-      <w:r>
-        <w:rPr>
-          <w:rFonts w:ascii="Arial" w:hAnsi="Arial" w:cs="Arial"/>
-          <w:noProof/>
-          <w:color w:val="000000" w:themeColor="text1"/>
-        </w:rPr>
-        <w:t>The Ultimate</w:t>
-      </w:r>
-      <w:r>
-        <w:rPr>
-          <w:noProof/>
-        </w:rPr>
-        <w:tab/>
-        <w:t>20</w:t>
+        <w:t>32</w:t>
       </w:r>
     </w:p>
     <w:p>
@@ -18099,6 +20033,139 @@
         <w:rPr>
           <w:noProof/>
         </w:rPr>
+        <w:t>V</w:t>
+      </w:r>
+    </w:p>
+    <w:p>
+      <w:pPr>
+        <w:pStyle w:val="Index1"/>
+        <w:tabs>
+          <w:tab w:val="right" w:leader="dot" w:pos="4616"/>
+        </w:tabs>
+        <w:rPr>
+          <w:noProof/>
+        </w:rPr>
+      </w:pPr>
+      <w:r>
+        <w:rPr>
+          <w:noProof/>
+        </w:rPr>
+        <w:t>VBA Editor</w:t>
+      </w:r>
+    </w:p>
+    <w:p>
+      <w:pPr>
+        <w:pStyle w:val="Index2"/>
+        <w:tabs>
+          <w:tab w:val="right" w:leader="dot" w:pos="4616"/>
+        </w:tabs>
+        <w:rPr>
+          <w:noProof/>
+        </w:rPr>
+      </w:pPr>
+      <w:r>
+        <w:rPr>
+          <w:noProof/>
+        </w:rPr>
+        <w:t>Options</w:t>
+      </w:r>
+      <w:r>
+        <w:rPr>
+          <w:noProof/>
+        </w:rPr>
+        <w:tab/>
+        <w:t>2</w:t>
+      </w:r>
+    </w:p>
+    <w:p>
+      <w:pPr>
+        <w:pStyle w:val="Index1"/>
+        <w:tabs>
+          <w:tab w:val="right" w:leader="dot" w:pos="4616"/>
+        </w:tabs>
+        <w:rPr>
+          <w:noProof/>
+        </w:rPr>
+      </w:pPr>
+      <w:r>
+        <w:rPr>
+          <w:rFonts w:ascii="Arial" w:hAnsi="Arial" w:cs="Arial"/>
+          <w:noProof/>
+          <w:color w:val="000000" w:themeColor="text1"/>
+        </w:rPr>
+        <w:t>VBA Hacks</w:t>
+      </w:r>
+      <w:r>
+        <w:rPr>
+          <w:noProof/>
+        </w:rPr>
+        <w:tab/>
+        <w:t>22</w:t>
+      </w:r>
+    </w:p>
+    <w:p>
+      <w:pPr>
+        <w:pStyle w:val="Index1"/>
+        <w:tabs>
+          <w:tab w:val="right" w:leader="dot" w:pos="4616"/>
+        </w:tabs>
+        <w:rPr>
+          <w:noProof/>
+        </w:rPr>
+      </w:pPr>
+      <w:r>
+        <w:rPr>
+          <w:rFonts w:ascii="Arial" w:hAnsi="Arial" w:cs="Arial"/>
+          <w:noProof/>
+          <w:color w:val="000000" w:themeColor="text1"/>
+        </w:rPr>
+        <w:t>VBA Library</w:t>
+      </w:r>
+    </w:p>
+    <w:p>
+      <w:pPr>
+        <w:pStyle w:val="Index2"/>
+        <w:tabs>
+          <w:tab w:val="right" w:leader="dot" w:pos="4616"/>
+        </w:tabs>
+        <w:rPr>
+          <w:noProof/>
+        </w:rPr>
+      </w:pPr>
+      <w:r>
+        <w:rPr>
+          <w:rFonts w:ascii="Arial" w:hAnsi="Arial" w:cs="Arial"/>
+          <w:noProof/>
+          <w:color w:val="000000" w:themeColor="text1"/>
+        </w:rPr>
+        <w:t>The Ultimate</w:t>
+      </w:r>
+      <w:r>
+        <w:rPr>
+          <w:noProof/>
+        </w:rPr>
+        <w:tab/>
+        <w:t>21</w:t>
+      </w:r>
+    </w:p>
+    <w:p>
+      <w:pPr>
+        <w:pStyle w:val="Titreindex"/>
+        <w:keepNext/>
+        <w:tabs>
+          <w:tab w:val="right" w:leader="dot" w:pos="4616"/>
+        </w:tabs>
+        <w:rPr>
+          <w:rFonts w:eastAsiaTheme="minorEastAsia"/>
+          <w:b w:val="0"/>
+          <w:bCs w:val="0"/>
+          <w:noProof/>
+        </w:rPr>
+      </w:pPr>
+      <w:r>
+        <w:rPr>
+          <w:noProof/>
+        </w:rPr>
         <w:t>W</w:t>
       </w:r>
     </w:p>
@@ -18166,7 +20233,7 @@
           <w:noProof/>
         </w:rPr>
         <w:tab/>
-        <w:t>23</w:t>
+        <w:t>24</w:t>
       </w:r>
     </w:p>
     <w:p>
@@ -18319,7 +20386,7 @@
         <w:sz w:val="18"/>
         <w:szCs w:val="20"/>
       </w:rPr>
-      <w:t>2023-12-22</w:t>
+      <w:t>2023-12-26</w:t>
     </w:r>
     <w:r>
       <w:rPr>
@@ -18561,6 +20628,110 @@
         <w:szCs w:val="20"/>
       </w:rPr>
       <w:t>automatisé</w:t>
+    </w:r>
+    <w:proofErr w:type="spellEnd"/>
+  </w:p>
+  <w:p>
+    <w:pPr>
+      <w:pStyle w:val="En-tte"/>
+      <w:tabs>
+        <w:tab w:val="clear" w:pos="4320"/>
+        <w:tab w:val="clear" w:pos="8640"/>
+        <w:tab w:val="right" w:pos="9923"/>
+      </w:tabs>
+      <w:spacing w:before="0"/>
+      <w:rPr>
+        <w:b/>
+        <w:bCs/>
+        <w:color w:val="0F4761" w:themeColor="accent1" w:themeShade="BF"/>
+        <w:sz w:val="18"/>
+        <w:szCs w:val="20"/>
+      </w:rPr>
+    </w:pPr>
+  </w:p>
+  <w:p>
+    <w:pPr>
+      <w:pStyle w:val="En-tte"/>
+      <w:tabs>
+        <w:tab w:val="clear" w:pos="4320"/>
+        <w:tab w:val="clear" w:pos="8640"/>
+        <w:tab w:val="right" w:pos="9923"/>
+      </w:tabs>
+      <w:spacing w:before="0"/>
+      <w:rPr>
+        <w:b/>
+        <w:bCs/>
+        <w:color w:val="0F4761" w:themeColor="accent1" w:themeShade="BF"/>
+        <w:sz w:val="18"/>
+        <w:szCs w:val="20"/>
+      </w:rPr>
+    </w:pPr>
+  </w:p>
+</w:hdr>
+</file>
+
+<file path=word/header10.xml><?xml version="1.0" encoding="utf-8"?>
+<w:hdr xmlns:wpc="http://schemas.microsoft.com/office/word/2010/wordprocessingCanvas" xmlns:cx="http://schemas.microsoft.com/office/drawing/2014/chartex" xmlns:cx1="http://schemas.microsoft.com/office/drawing/2015/9/8/chartex" xmlns:cx2="http://schemas.microsoft.com/office/drawing/2015/10/21/chartex" xmlns:cx3="http://schemas.microsoft.com/office/drawing/2016/5/9/chartex" xmlns:cx4="http://schemas.microsoft.com/office/drawing/2016/5/10/chartex" xmlns:cx5="http://schemas.microsoft.com/office/drawing/2016/5/11/chartex" xmlns:cx6="http://schemas.microsoft.com/office/drawing/2016/5/12/chartex" xmlns:cx7="http://schemas.microsoft.com/office/drawing/2016/5/13/chartex" xmlns:cx8="http://schemas.microsoft.com/office/drawing/2016/5/14/chartex" xmlns:mc="http://schemas.openxmlformats.org/markup-compatibility/2006" xmlns:aink="http://schemas.microsoft.com/office/drawing/2016/ink" xmlns:am3d="http://schemas.microsoft.com/office/drawing/2017/model3d" xmlns:o="urn:schemas-microsoft-com:office:office" xmlns:oel="http://schemas.microsoft.com/office/2019/extlst" xmlns:r="http://schemas.openxmlformats.org/officeDocument/2006/relationships" xmlns:m="http://schemas.openxmlformats.org/officeDocument/2006/math" xmlns:v="urn:schemas-microsoft-com:vml" xmlns:wp14="http://schemas.microsoft.com/office/word/2010/wordprocessingDrawing" xmlns:wp="http://schemas.openxmlformats.org/drawingml/2006/wordprocessingDrawing" xmlns:w10="urn:schemas-microsoft-com:office:word" xmlns:w="http://schemas.openxmlformats.org/wordprocessingml/2006/main" xmlns:w14="http://schemas.microsoft.com/office/word/2010/wordml" xmlns:w15="http://schemas.microsoft.com/office/word/2012/wordml" xmlns:w16cex="http://schemas.microsoft.com/office/word/2018/wordml/cex" xmlns:w16cid="http://schemas.microsoft.com/office/word/2016/wordml/cid" xmlns:w16="http://schemas.microsoft.com/office/word/2018/wordml" xmlns:w16sdtdh="http://schemas.microsoft.com/office/word/2020/wordml/sdtdatahash" xmlns:w16se="http://schemas.microsoft.com/office/word/2015/wordml/symex" xmlns:wpg="http://schemas.microsoft.com/office/word/2010/wordprocessingGroup" xmlns:wpi="http://schemas.microsoft.com/office/word/2010/wordprocessingInk" xmlns:wne="http://schemas.microsoft.com/office/word/2006/wordml" xmlns:wps="http://schemas.microsoft.com/office/word/2010/wordprocessingShape" mc:Ignorable="w14 w15 w16se w16cid w16 w16cex w16sdtdh wp14">
+  <w:p>
+    <w:pPr>
+      <w:pStyle w:val="En-tte"/>
+      <w:pBdr>
+        <w:bottom w:val="single" w:sz="6" w:space="1" w:color="auto"/>
+      </w:pBdr>
+      <w:tabs>
+        <w:tab w:val="clear" w:pos="4320"/>
+        <w:tab w:val="clear" w:pos="8640"/>
+        <w:tab w:val="right" w:pos="9923"/>
+      </w:tabs>
+      <w:spacing w:before="0"/>
+      <w:rPr>
+        <w:b/>
+        <w:bCs/>
+        <w:color w:val="0F4761" w:themeColor="accent1" w:themeShade="BF"/>
+        <w:sz w:val="18"/>
+        <w:szCs w:val="20"/>
+      </w:rPr>
+    </w:pPr>
+    <w:r>
+      <w:rPr>
+        <w:b/>
+        <w:bCs/>
+        <w:color w:val="0F4761" w:themeColor="accent1" w:themeShade="BF"/>
+        <w:sz w:val="18"/>
+        <w:szCs w:val="20"/>
+      </w:rPr>
+      <w:t>Excel For Freelancers</w:t>
+    </w:r>
+    <w:r>
+      <w:rPr>
+        <w:b/>
+        <w:bCs/>
+        <w:color w:val="0F4761" w:themeColor="accent1" w:themeShade="BF"/>
+        <w:sz w:val="18"/>
+        <w:szCs w:val="20"/>
+      </w:rPr>
+      <w:tab/>
+    </w:r>
+    <w:r>
+      <w:rPr>
+        <w:b/>
+        <w:bCs/>
+        <w:color w:val="0F4761" w:themeColor="accent1" w:themeShade="BF"/>
+        <w:sz w:val="18"/>
+        <w:szCs w:val="20"/>
+      </w:rPr>
+      <w:t xml:space="preserve">Dynamic </w:t>
+    </w:r>
+    <w:proofErr w:type="spellStart"/>
+    <w:r>
+      <w:rPr>
+        <w:b/>
+        <w:bCs/>
+        <w:color w:val="0F4761" w:themeColor="accent1" w:themeShade="BF"/>
+        <w:sz w:val="18"/>
+        <w:szCs w:val="20"/>
+      </w:rPr>
+      <w:t>UserForms</w:t>
     </w:r>
     <w:proofErr w:type="spellEnd"/>
   </w:p>
@@ -23294,6 +25465,11 @@
     <w:basedOn w:val="Policepardfaut"/>
     <w:rsid w:val="006B3B0A"/>
   </w:style>
+  <w:style w:type="character" w:customStyle="1" w:styleId="yt-core-attributed-string--highlight-text-decorator">
+    <w:name w:val="yt-core-attributed-string--highlight-text-decorator"/>
+    <w:basedOn w:val="Policepardfaut"/>
+    <w:rsid w:val="007708FE"/>
+  </w:style>
 </w:styles>
 </file>
 

</xml_diff>